<commit_message>
fatta qualche modifica-relazione finita-è tutto pronto per essere caricato
</commit_message>
<xml_diff>
--- a/Prova Finale.docx
+++ b/Prova Finale.docx
@@ -55,16 +55,6 @@
         </w:rPr>
         <w:t>Juri Sacchetta Cod. Matricola 890600</w:t>
       </w:r>
-    </w:p>
-    <w:p>
-      <w:pPr>
-        <w:jc w:val="center"/>
-        <w:rPr>
-          <w:rFonts w:asciiTheme="majorHAnsi" w:hAnsiTheme="majorHAnsi" w:cstheme="majorHAnsi"/>
-          <w:sz w:val="40"/>
-          <w:szCs w:val="40"/>
-        </w:rPr>
-      </w:pPr>
     </w:p>
     <w:p>
       <w:pPr>
@@ -227,10 +217,12 @@
     </w:p>
     <w:p>
       <w:pPr>
-        <w:rPr>
-          <w:rFonts w:asciiTheme="majorHAnsi" w:hAnsiTheme="majorHAnsi" w:cstheme="majorHAnsi"/>
-          <w:sz w:val="36"/>
-          <w:szCs w:val="36"/>
+        <w:pStyle w:val="Paragrafoelenco"/>
+        <w:ind w:left="792"/>
+        <w:rPr>
+          <w:rFonts w:asciiTheme="majorHAnsi" w:hAnsiTheme="majorHAnsi" w:cstheme="majorHAnsi"/>
+          <w:sz w:val="28"/>
+          <w:szCs w:val="28"/>
         </w:rPr>
       </w:pPr>
     </w:p>
@@ -347,15 +339,53 @@
           <w:sz w:val="28"/>
           <w:szCs w:val="28"/>
         </w:rPr>
-        <w:t xml:space="preserve">FECTH_DATA </w:t>
-      </w:r>
-      <w:r>
-        <w:rPr>
-          <w:rFonts w:asciiTheme="majorHAnsi" w:hAnsiTheme="majorHAnsi" w:cstheme="majorHAnsi"/>
+        <w:t>FE</w:t>
+      </w:r>
+      <w:r>
+        <w:rPr>
+          <w:rFonts w:asciiTheme="majorHAnsi" w:hAnsiTheme="majorHAnsi" w:cstheme="majorHAnsi"/>
+          <w:b/>
+          <w:bCs/>
           <w:sz w:val="28"/>
           <w:szCs w:val="28"/>
         </w:rPr>
-        <w:t>state…………………………………………..</w:t>
+        <w:t>TC</w:t>
+      </w:r>
+      <w:r>
+        <w:rPr>
+          <w:rFonts w:asciiTheme="majorHAnsi" w:hAnsiTheme="majorHAnsi" w:cstheme="majorHAnsi"/>
+          <w:b/>
+          <w:bCs/>
+          <w:sz w:val="28"/>
+          <w:szCs w:val="28"/>
+        </w:rPr>
+        <w:t xml:space="preserve">H_DATA </w:t>
+      </w:r>
+      <w:r>
+        <w:rPr>
+          <w:rFonts w:asciiTheme="majorHAnsi" w:hAnsiTheme="majorHAnsi" w:cstheme="majorHAnsi"/>
+          <w:sz w:val="28"/>
+          <w:szCs w:val="28"/>
+        </w:rPr>
+        <w:t>state……………………………………</w:t>
+      </w:r>
+      <w:proofErr w:type="gramStart"/>
+      <w:r>
+        <w:rPr>
+          <w:rFonts w:asciiTheme="majorHAnsi" w:hAnsiTheme="majorHAnsi" w:cstheme="majorHAnsi"/>
+          <w:sz w:val="28"/>
+          <w:szCs w:val="28"/>
+        </w:rPr>
+        <w:t>…….</w:t>
+      </w:r>
+      <w:proofErr w:type="gramEnd"/>
+      <w:r>
+        <w:rPr>
+          <w:rFonts w:asciiTheme="majorHAnsi" w:hAnsiTheme="majorHAnsi" w:cstheme="majorHAnsi"/>
+          <w:sz w:val="28"/>
+          <w:szCs w:val="28"/>
+        </w:rPr>
+        <w:t>.</w:t>
       </w:r>
     </w:p>
     <w:p>
@@ -411,7 +441,27 @@
           <w:sz w:val="28"/>
           <w:szCs w:val="28"/>
         </w:rPr>
-        <w:t xml:space="preserve">FECTH_BASE_WZ </w:t>
+        <w:t>FE</w:t>
+      </w:r>
+      <w:r>
+        <w:rPr>
+          <w:rFonts w:asciiTheme="majorHAnsi" w:hAnsiTheme="majorHAnsi" w:cstheme="majorHAnsi"/>
+          <w:b/>
+          <w:bCs/>
+          <w:sz w:val="28"/>
+          <w:szCs w:val="28"/>
+        </w:rPr>
+        <w:t>TC</w:t>
+      </w:r>
+      <w:r>
+        <w:rPr>
+          <w:rFonts w:asciiTheme="majorHAnsi" w:hAnsiTheme="majorHAnsi" w:cstheme="majorHAnsi"/>
+          <w:b/>
+          <w:bCs/>
+          <w:sz w:val="28"/>
+          <w:szCs w:val="28"/>
+        </w:rPr>
+        <w:t xml:space="preserve">H_BASE_WZ </w:t>
       </w:r>
       <w:r>
         <w:rPr>
@@ -451,7 +501,25 @@
           <w:sz w:val="28"/>
           <w:szCs w:val="28"/>
         </w:rPr>
-        <w:t>state…………………………………………………………..</w:t>
+        <w:t>state……………………………………………………</w:t>
+      </w:r>
+      <w:proofErr w:type="gramStart"/>
+      <w:r>
+        <w:rPr>
+          <w:rFonts w:asciiTheme="majorHAnsi" w:hAnsiTheme="majorHAnsi" w:cstheme="majorHAnsi"/>
+          <w:sz w:val="28"/>
+          <w:szCs w:val="28"/>
+        </w:rPr>
+        <w:t>…….</w:t>
+      </w:r>
+      <w:proofErr w:type="gramEnd"/>
+      <w:r>
+        <w:rPr>
+          <w:rFonts w:asciiTheme="majorHAnsi" w:hAnsiTheme="majorHAnsi" w:cstheme="majorHAnsi"/>
+          <w:sz w:val="28"/>
+          <w:szCs w:val="28"/>
+        </w:rPr>
+        <w:t>.</w:t>
       </w:r>
     </w:p>
     <w:p>
@@ -475,7 +543,7 @@
           <w:sz w:val="28"/>
           <w:szCs w:val="28"/>
         </w:rPr>
-        <w:t>ANALYSE_</w:t>
+        <w:t>ANALY</w:t>
       </w:r>
       <w:r>
         <w:rPr>
@@ -485,7 +553,7 @@
           <w:sz w:val="28"/>
           <w:szCs w:val="28"/>
         </w:rPr>
-        <w:t>WRITE</w:t>
+        <w:t>Z</w:t>
       </w:r>
       <w:r>
         <w:rPr>
@@ -495,15 +563,53 @@
           <w:sz w:val="28"/>
           <w:szCs w:val="28"/>
         </w:rPr>
-        <w:t xml:space="preserve"> </w:t>
-      </w:r>
-      <w:r>
-        <w:rPr>
-          <w:rFonts w:asciiTheme="majorHAnsi" w:hAnsiTheme="majorHAnsi" w:cstheme="majorHAnsi"/>
+        <w:t>E_</w:t>
+      </w:r>
+      <w:r>
+        <w:rPr>
+          <w:rFonts w:asciiTheme="majorHAnsi" w:hAnsiTheme="majorHAnsi" w:cstheme="majorHAnsi"/>
+          <w:b/>
+          <w:bCs/>
           <w:sz w:val="28"/>
           <w:szCs w:val="28"/>
         </w:rPr>
-        <w:t>state…………………………………………………………..</w:t>
+        <w:t>WRITE</w:t>
+      </w:r>
+      <w:r>
+        <w:rPr>
+          <w:rFonts w:asciiTheme="majorHAnsi" w:hAnsiTheme="majorHAnsi" w:cstheme="majorHAnsi"/>
+          <w:b/>
+          <w:bCs/>
+          <w:sz w:val="28"/>
+          <w:szCs w:val="28"/>
+        </w:rPr>
+        <w:t xml:space="preserve"> </w:t>
+      </w:r>
+      <w:r>
+        <w:rPr>
+          <w:rFonts w:asciiTheme="majorHAnsi" w:hAnsiTheme="majorHAnsi" w:cstheme="majorHAnsi"/>
+          <w:sz w:val="28"/>
+          <w:szCs w:val="28"/>
+        </w:rPr>
+        <w:t>state……………………………………………………</w:t>
+      </w:r>
+      <w:proofErr w:type="gramStart"/>
+      <w:r>
+        <w:rPr>
+          <w:rFonts w:asciiTheme="majorHAnsi" w:hAnsiTheme="majorHAnsi" w:cstheme="majorHAnsi"/>
+          <w:sz w:val="28"/>
+          <w:szCs w:val="28"/>
+        </w:rPr>
+        <w:t>…….</w:t>
+      </w:r>
+      <w:proofErr w:type="gramEnd"/>
+      <w:r>
+        <w:rPr>
+          <w:rFonts w:asciiTheme="majorHAnsi" w:hAnsiTheme="majorHAnsi" w:cstheme="majorHAnsi"/>
+          <w:sz w:val="28"/>
+          <w:szCs w:val="28"/>
+        </w:rPr>
+        <w:t>.</w:t>
       </w:r>
     </w:p>
     <w:p>
@@ -535,7 +641,25 @@
           <w:sz w:val="28"/>
           <w:szCs w:val="28"/>
         </w:rPr>
-        <w:t>state………………………………………………………………………..</w:t>
+        <w:t>state…………………………………………………………………</w:t>
+      </w:r>
+      <w:proofErr w:type="gramStart"/>
+      <w:r>
+        <w:rPr>
+          <w:rFonts w:asciiTheme="majorHAnsi" w:hAnsiTheme="majorHAnsi" w:cstheme="majorHAnsi"/>
+          <w:sz w:val="28"/>
+          <w:szCs w:val="28"/>
+        </w:rPr>
+        <w:t>…….</w:t>
+      </w:r>
+      <w:proofErr w:type="gramEnd"/>
+      <w:r>
+        <w:rPr>
+          <w:rFonts w:asciiTheme="majorHAnsi" w:hAnsiTheme="majorHAnsi" w:cstheme="majorHAnsi"/>
+          <w:sz w:val="28"/>
+          <w:szCs w:val="28"/>
+        </w:rPr>
+        <w:t>.</w:t>
       </w:r>
     </w:p>
     <w:p>
@@ -562,10 +686,12 @@
     </w:p>
     <w:p>
       <w:pPr>
-        <w:rPr>
-          <w:rFonts w:asciiTheme="majorHAnsi" w:hAnsiTheme="majorHAnsi" w:cstheme="majorHAnsi"/>
-          <w:sz w:val="28"/>
-          <w:szCs w:val="28"/>
+        <w:pStyle w:val="Paragrafoelenco"/>
+        <w:ind w:left="792"/>
+        <w:rPr>
+          <w:rFonts w:asciiTheme="majorHAnsi" w:hAnsiTheme="majorHAnsi" w:cstheme="majorHAnsi"/>
+          <w:sz w:val="24"/>
+          <w:szCs w:val="24"/>
         </w:rPr>
       </w:pPr>
     </w:p>
@@ -588,15 +714,55 @@
           <w:sz w:val="36"/>
           <w:szCs w:val="36"/>
         </w:rPr>
-        <w:t>Risultati sperimentali</w:t>
-      </w:r>
-    </w:p>
-    <w:p>
-      <w:pPr>
+        <w:t xml:space="preserve">Risultati </w:t>
+      </w:r>
+      <w:r>
         <w:rPr>
           <w:rFonts w:asciiTheme="majorHAnsi" w:hAnsiTheme="majorHAnsi" w:cstheme="majorHAnsi"/>
           <w:sz w:val="36"/>
           <w:szCs w:val="36"/>
+        </w:rPr>
+        <w:t>sperimentali</w:t>
+      </w:r>
+    </w:p>
+    <w:p>
+      <w:pPr>
+        <w:pStyle w:val="Paragrafoelenco"/>
+        <w:numPr>
+          <w:ilvl w:val="1"/>
+          <w:numId w:val="1"/>
+        </w:numPr>
+        <w:rPr>
+          <w:rFonts w:asciiTheme="majorHAnsi" w:hAnsiTheme="majorHAnsi" w:cstheme="majorHAnsi"/>
+          <w:sz w:val="28"/>
+          <w:szCs w:val="28"/>
+        </w:rPr>
+      </w:pPr>
+      <w:r>
+        <w:rPr>
+          <w:rFonts w:asciiTheme="majorHAnsi" w:hAnsiTheme="majorHAnsi" w:cstheme="majorHAnsi"/>
+          <w:sz w:val="28"/>
+          <w:szCs w:val="28"/>
+        </w:rPr>
+        <w:t xml:space="preserve"> </w:t>
+      </w:r>
+      <w:r>
+        <w:rPr>
+          <w:rFonts w:asciiTheme="majorHAnsi" w:hAnsiTheme="majorHAnsi" w:cstheme="majorHAnsi"/>
+          <w:sz w:val="28"/>
+          <w:szCs w:val="28"/>
+        </w:rPr>
+        <w:t>Risultati di sintesi</w:t>
+      </w:r>
+    </w:p>
+    <w:p>
+      <w:pPr>
+        <w:pStyle w:val="Paragrafoelenco"/>
+        <w:ind w:left="792"/>
+        <w:rPr>
+          <w:rFonts w:asciiTheme="majorHAnsi" w:hAnsiTheme="majorHAnsi" w:cstheme="majorHAnsi"/>
+          <w:sz w:val="28"/>
+          <w:szCs w:val="28"/>
         </w:rPr>
       </w:pPr>
     </w:p>
@@ -608,6 +774,116 @@
           <w:numId w:val="1"/>
         </w:numPr>
         <w:rPr>
+          <w:rFonts w:asciiTheme="majorHAnsi" w:hAnsiTheme="majorHAnsi" w:cstheme="majorHAnsi"/>
+          <w:sz w:val="36"/>
+          <w:szCs w:val="36"/>
+        </w:rPr>
+      </w:pPr>
+      <w:r>
+        <w:rPr>
+          <w:rFonts w:asciiTheme="majorHAnsi" w:hAnsiTheme="majorHAnsi" w:cstheme="majorHAnsi"/>
+          <w:sz w:val="36"/>
+          <w:szCs w:val="36"/>
+        </w:rPr>
+        <w:t xml:space="preserve">Risultati </w:t>
+      </w:r>
+      <w:r>
+        <w:rPr>
+          <w:rFonts w:asciiTheme="majorHAnsi" w:hAnsiTheme="majorHAnsi" w:cstheme="majorHAnsi"/>
+          <w:sz w:val="36"/>
+          <w:szCs w:val="36"/>
+        </w:rPr>
+        <w:t xml:space="preserve">dei test </w:t>
+      </w:r>
+      <w:proofErr w:type="spellStart"/>
+      <w:r>
+        <w:rPr>
+          <w:rFonts w:asciiTheme="majorHAnsi" w:hAnsiTheme="majorHAnsi" w:cstheme="majorHAnsi"/>
+          <w:sz w:val="36"/>
+          <w:szCs w:val="36"/>
+        </w:rPr>
+        <w:t>bench</w:t>
+      </w:r>
+      <w:proofErr w:type="spellEnd"/>
+    </w:p>
+    <w:p>
+      <w:pPr>
+        <w:pStyle w:val="Paragrafoelenco"/>
+        <w:numPr>
+          <w:ilvl w:val="1"/>
+          <w:numId w:val="1"/>
+        </w:numPr>
+        <w:rPr>
+          <w:rFonts w:asciiTheme="majorHAnsi" w:hAnsiTheme="majorHAnsi" w:cstheme="majorHAnsi"/>
+          <w:sz w:val="28"/>
+          <w:szCs w:val="28"/>
+        </w:rPr>
+      </w:pPr>
+      <w:r>
+        <w:rPr>
+          <w:rFonts w:asciiTheme="majorHAnsi" w:hAnsiTheme="majorHAnsi" w:cstheme="majorHAnsi"/>
+          <w:sz w:val="28"/>
+          <w:szCs w:val="28"/>
+        </w:rPr>
+        <w:t xml:space="preserve"> </w:t>
+      </w:r>
+      <w:r>
+        <w:rPr>
+          <w:rFonts w:asciiTheme="majorHAnsi" w:hAnsiTheme="majorHAnsi" w:cstheme="majorHAnsi"/>
+          <w:sz w:val="28"/>
+          <w:szCs w:val="28"/>
+        </w:rPr>
+        <w:t>Secondo start</w:t>
+      </w:r>
+    </w:p>
+    <w:p>
+      <w:pPr>
+        <w:pStyle w:val="Paragrafoelenco"/>
+        <w:numPr>
+          <w:ilvl w:val="1"/>
+          <w:numId w:val="1"/>
+        </w:numPr>
+        <w:rPr>
+          <w:rFonts w:asciiTheme="majorHAnsi" w:hAnsiTheme="majorHAnsi" w:cstheme="majorHAnsi"/>
+          <w:sz w:val="28"/>
+          <w:szCs w:val="28"/>
+        </w:rPr>
+      </w:pPr>
+      <w:r>
+        <w:rPr>
+          <w:rFonts w:asciiTheme="majorHAnsi" w:hAnsiTheme="majorHAnsi" w:cstheme="majorHAnsi"/>
+          <w:sz w:val="28"/>
+          <w:szCs w:val="28"/>
+        </w:rPr>
+        <w:t xml:space="preserve"> </w:t>
+      </w:r>
+      <w:r>
+        <w:rPr>
+          <w:rFonts w:asciiTheme="majorHAnsi" w:hAnsiTheme="majorHAnsi" w:cstheme="majorHAnsi"/>
+          <w:sz w:val="28"/>
+          <w:szCs w:val="28"/>
+        </w:rPr>
+        <w:t>Reset asincrono</w:t>
+      </w:r>
+    </w:p>
+    <w:p>
+      <w:pPr>
+        <w:ind w:left="360"/>
+        <w:rPr>
+          <w:rFonts w:asciiTheme="majorHAnsi" w:hAnsiTheme="majorHAnsi" w:cstheme="majorHAnsi"/>
+          <w:sz w:val="28"/>
+          <w:szCs w:val="28"/>
+        </w:rPr>
+      </w:pPr>
+    </w:p>
+    <w:p>
+      <w:pPr>
+        <w:pStyle w:val="Paragrafoelenco"/>
+        <w:numPr>
+          <w:ilvl w:val="0"/>
+          <w:numId w:val="1"/>
+        </w:numPr>
+        <w:rPr>
           <w:rFonts w:ascii="Arial Narrow" w:hAnsi="Arial Narrow"/>
           <w:sz w:val="36"/>
           <w:szCs w:val="36"/>
@@ -757,8 +1033,18 @@
           <w:sz w:val="24"/>
           <w:szCs w:val="24"/>
         </w:rPr>
-        <w:t xml:space="preserve"> una conversione ispirata al metodo di bassa dissipazione di potenza denominato “Working</w:t>
-      </w:r>
+        <w:t xml:space="preserve"> una conversione ispirata al metodo di bassa dissipazione di potenza denominato “</w:t>
+      </w:r>
+      <w:proofErr w:type="spellStart"/>
+      <w:r>
+        <w:rPr>
+          <w:rFonts w:cstheme="minorHAnsi"/>
+          <w:sz w:val="24"/>
+          <w:szCs w:val="24"/>
+        </w:rPr>
+        <w:t>Working</w:t>
+      </w:r>
+      <w:proofErr w:type="spellEnd"/>
       <w:r>
         <w:rPr>
           <w:rFonts w:cstheme="minorHAnsi"/>
@@ -775,19 +1061,6 @@
         </w:rPr>
         <w:t>Zone”</w:t>
       </w:r>
-    </w:p>
-    <w:p>
-      <w:pPr>
-        <w:autoSpaceDE w:val="0"/>
-        <w:autoSpaceDN w:val="0"/>
-        <w:adjustRightInd w:val="0"/>
-        <w:spacing w:after="0" w:line="240" w:lineRule="auto"/>
-        <w:rPr>
-          <w:rFonts w:ascii="Arial Narrow" w:hAnsi="Arial Narrow" w:cs="CMR12"/>
-          <w:sz w:val="24"/>
-          <w:szCs w:val="24"/>
-        </w:rPr>
-      </w:pPr>
     </w:p>
     <w:p>
       <w:pPr>
@@ -863,199 +1136,79 @@
           <w:sz w:val="24"/>
           <w:szCs w:val="24"/>
         </w:rPr>
-        <w:t>Il metodo di codifica Working Zone è un metodo pensato per il Bus Indirizzi</w:t>
-      </w:r>
-      <w:r>
-        <w:rPr>
-          <w:rFonts w:cstheme="minorHAnsi"/>
-          <w:sz w:val="24"/>
-          <w:szCs w:val="24"/>
-        </w:rPr>
-        <w:t xml:space="preserve"> esso ha lo scopo di </w:t>
-      </w:r>
-      <w:r>
-        <w:rPr>
-          <w:rFonts w:cstheme="minorHAnsi"/>
-          <w:sz w:val="24"/>
-          <w:szCs w:val="24"/>
-        </w:rPr>
-        <w:t xml:space="preserve">trasformare il valore di un indirizzo </w:t>
-      </w:r>
-      <w:r>
-        <w:rPr>
-          <w:rFonts w:cstheme="minorHAnsi"/>
-          <w:sz w:val="24"/>
-          <w:szCs w:val="24"/>
-        </w:rPr>
-        <w:t>quando viene trasmesso</w:t>
-      </w:r>
-      <w:r>
-        <w:rPr>
-          <w:rFonts w:cstheme="minorHAnsi"/>
-          <w:sz w:val="24"/>
-          <w:szCs w:val="24"/>
-        </w:rPr>
-        <w:t>, se appartiene a certi</w:t>
-      </w:r>
-      <w:r>
-        <w:rPr>
-          <w:rFonts w:cstheme="minorHAnsi"/>
-          <w:sz w:val="24"/>
-          <w:szCs w:val="24"/>
-        </w:rPr>
-        <w:t xml:space="preserve"> </w:t>
-      </w:r>
-      <w:r>
-        <w:rPr>
-          <w:rFonts w:cstheme="minorHAnsi"/>
-          <w:sz w:val="24"/>
-          <w:szCs w:val="24"/>
-        </w:rPr>
-        <w:t>intervalli (</w:t>
-      </w:r>
-      <w:r>
-        <w:rPr>
-          <w:rFonts w:cstheme="minorHAnsi"/>
-          <w:sz w:val="24"/>
-          <w:szCs w:val="24"/>
-        </w:rPr>
-        <w:t>denominati Working Zone</w:t>
-      </w:r>
-      <w:r>
-        <w:rPr>
-          <w:rFonts w:cstheme="minorHAnsi"/>
-          <w:sz w:val="24"/>
-          <w:szCs w:val="24"/>
-        </w:rPr>
-        <w:t xml:space="preserve">). Una </w:t>
-      </w:r>
-      <w:r>
-        <w:rPr>
-          <w:rFonts w:cstheme="minorHAnsi"/>
-          <w:sz w:val="24"/>
-          <w:szCs w:val="24"/>
-        </w:rPr>
-        <w:t>W</w:t>
-      </w:r>
-      <w:r>
-        <w:rPr>
-          <w:rFonts w:cstheme="minorHAnsi"/>
-          <w:sz w:val="24"/>
-          <w:szCs w:val="24"/>
-        </w:rPr>
-        <w:t>orking</w:t>
-      </w:r>
-      <w:r>
-        <w:rPr>
-          <w:rFonts w:cstheme="minorHAnsi"/>
-          <w:sz w:val="24"/>
-          <w:szCs w:val="24"/>
-        </w:rPr>
-        <w:t xml:space="preserve"> Z</w:t>
-      </w:r>
-      <w:r>
-        <w:rPr>
-          <w:rFonts w:cstheme="minorHAnsi"/>
-          <w:sz w:val="24"/>
-          <w:szCs w:val="24"/>
-        </w:rPr>
-        <w:t>one è definita come un intervallo di</w:t>
-      </w:r>
-      <w:r>
-        <w:rPr>
-          <w:rFonts w:cstheme="minorHAnsi"/>
-          <w:sz w:val="24"/>
-          <w:szCs w:val="24"/>
-        </w:rPr>
-        <w:t xml:space="preserve"> </w:t>
-      </w:r>
-      <w:r>
-        <w:rPr>
-          <w:rFonts w:cstheme="minorHAnsi"/>
-          <w:sz w:val="24"/>
-          <w:szCs w:val="24"/>
-        </w:rPr>
-        <w:t>indirizzi di dimensione fissa (D</w:t>
-      </w:r>
-      <w:r>
-        <w:rPr>
-          <w:rFonts w:cstheme="minorHAnsi"/>
-          <w:sz w:val="24"/>
-          <w:szCs w:val="24"/>
-        </w:rPr>
-        <w:t>IM_WZ</w:t>
-      </w:r>
-      <w:r>
-        <w:rPr>
-          <w:rFonts w:cstheme="minorHAnsi"/>
-          <w:sz w:val="24"/>
-          <w:szCs w:val="24"/>
-        </w:rPr>
-        <w:t xml:space="preserve">) </w:t>
-      </w:r>
-      <w:r>
-        <w:rPr>
-          <w:rFonts w:cstheme="minorHAnsi"/>
-          <w:sz w:val="24"/>
-          <w:szCs w:val="24"/>
-        </w:rPr>
-        <w:t>e un</w:t>
-      </w:r>
-      <w:r>
-        <w:rPr>
-          <w:rFonts w:cstheme="minorHAnsi"/>
-          <w:sz w:val="24"/>
-          <w:szCs w:val="24"/>
-        </w:rPr>
-        <w:t xml:space="preserve"> indirizzo </w:t>
-      </w:r>
-      <w:r>
-        <w:rPr>
-          <w:rFonts w:cstheme="minorHAnsi"/>
-          <w:sz w:val="24"/>
-          <w:szCs w:val="24"/>
-        </w:rPr>
-        <w:t xml:space="preserve">di </w:t>
-      </w:r>
-      <w:r>
-        <w:rPr>
-          <w:rFonts w:cstheme="minorHAnsi"/>
-          <w:sz w:val="24"/>
-          <w:szCs w:val="24"/>
-        </w:rPr>
-        <w:t>base. All’interno dello schema di</w:t>
-      </w:r>
-      <w:r>
-        <w:rPr>
-          <w:rFonts w:cstheme="minorHAnsi"/>
-          <w:sz w:val="24"/>
-          <w:szCs w:val="24"/>
-        </w:rPr>
-        <w:t xml:space="preserve"> </w:t>
-      </w:r>
-      <w:r>
-        <w:rPr>
-          <w:rFonts w:cstheme="minorHAnsi"/>
-          <w:sz w:val="24"/>
-          <w:szCs w:val="24"/>
-        </w:rPr>
-        <w:t xml:space="preserve">codifica possono esistere multiple </w:t>
-      </w:r>
-      <w:r>
-        <w:rPr>
-          <w:rFonts w:cstheme="minorHAnsi"/>
-          <w:sz w:val="24"/>
-          <w:szCs w:val="24"/>
-        </w:rPr>
-        <w:t>Working Z</w:t>
-      </w:r>
-      <w:r>
-        <w:rPr>
-          <w:rFonts w:cstheme="minorHAnsi"/>
-          <w:sz w:val="24"/>
-          <w:szCs w:val="24"/>
-        </w:rPr>
-        <w:t>one.</w:t>
+        <w:t xml:space="preserve">Il metodo di codifica </w:t>
+      </w:r>
+      <w:proofErr w:type="spellStart"/>
+      <w:r>
+        <w:rPr>
+          <w:rFonts w:cstheme="minorHAnsi"/>
+          <w:sz w:val="24"/>
+          <w:szCs w:val="24"/>
+        </w:rPr>
+        <w:t>Working</w:t>
+      </w:r>
+      <w:proofErr w:type="spellEnd"/>
+      <w:r>
+        <w:rPr>
+          <w:rFonts w:cstheme="minorHAnsi"/>
+          <w:sz w:val="24"/>
+          <w:szCs w:val="24"/>
+        </w:rPr>
+        <w:t xml:space="preserve"> Zone è un metodo pensato per il Bus Indirizzi ha lo scopo di trasformare il valore di un indirizzo quando viene trasmesso, se appartiene a certi intervalli (denominati </w:t>
+      </w:r>
+      <w:proofErr w:type="spellStart"/>
+      <w:r>
+        <w:rPr>
+          <w:rFonts w:cstheme="minorHAnsi"/>
+          <w:sz w:val="24"/>
+          <w:szCs w:val="24"/>
+        </w:rPr>
+        <w:t>Working</w:t>
+      </w:r>
+      <w:proofErr w:type="spellEnd"/>
+      <w:r>
+        <w:rPr>
+          <w:rFonts w:cstheme="minorHAnsi"/>
+          <w:sz w:val="24"/>
+          <w:szCs w:val="24"/>
+        </w:rPr>
+        <w:t xml:space="preserve"> Zone). Una </w:t>
+      </w:r>
+      <w:proofErr w:type="spellStart"/>
+      <w:r>
+        <w:rPr>
+          <w:rFonts w:cstheme="minorHAnsi"/>
+          <w:sz w:val="24"/>
+          <w:szCs w:val="24"/>
+        </w:rPr>
+        <w:t>Working</w:t>
+      </w:r>
+      <w:proofErr w:type="spellEnd"/>
+      <w:r>
+        <w:rPr>
+          <w:rFonts w:cstheme="minorHAnsi"/>
+          <w:sz w:val="24"/>
+          <w:szCs w:val="24"/>
+        </w:rPr>
+        <w:t xml:space="preserve"> Zone è definita come un intervallo di indirizzi di dimensione fissa (DIM_WZ) e un indirizzo di base. All’interno dello schema di codifica possono esistere multiple </w:t>
+      </w:r>
+      <w:proofErr w:type="spellStart"/>
+      <w:r>
+        <w:rPr>
+          <w:rFonts w:cstheme="minorHAnsi"/>
+          <w:sz w:val="24"/>
+          <w:szCs w:val="24"/>
+        </w:rPr>
+        <w:t>Working</w:t>
+      </w:r>
+      <w:proofErr w:type="spellEnd"/>
+      <w:r>
+        <w:rPr>
+          <w:rFonts w:cstheme="minorHAnsi"/>
+          <w:sz w:val="24"/>
+          <w:szCs w:val="24"/>
+        </w:rPr>
+        <w:t xml:space="preserve"> Zone.</w:t>
       </w:r>
     </w:p>
     <w:p>
@@ -1121,32 +1274,72 @@
           <w:szCs w:val="24"/>
         </w:rPr>
       </w:pPr>
-      <w:r>
-        <w:rPr>
-          <w:rFonts w:cstheme="minorHAnsi"/>
-          <w:sz w:val="24"/>
-          <w:szCs w:val="24"/>
-        </w:rPr>
-        <w:t>entity project_reti_logiche is</w:t>
-      </w:r>
-    </w:p>
-    <w:p>
-      <w:pPr>
-        <w:autoSpaceDE w:val="0"/>
-        <w:autoSpaceDN w:val="0"/>
-        <w:adjustRightInd w:val="0"/>
-        <w:spacing w:after="0" w:line="240" w:lineRule="auto"/>
-        <w:rPr>
-          <w:rFonts w:cstheme="minorHAnsi"/>
-          <w:sz w:val="24"/>
-          <w:szCs w:val="24"/>
-        </w:rPr>
-      </w:pPr>
-      <w:r>
-        <w:rPr>
-          <w:rFonts w:cstheme="minorHAnsi"/>
-          <w:sz w:val="24"/>
-          <w:szCs w:val="24"/>
+      <w:proofErr w:type="spellStart"/>
+      <w:r>
+        <w:rPr>
+          <w:rFonts w:cstheme="minorHAnsi"/>
+          <w:sz w:val="24"/>
+          <w:szCs w:val="24"/>
+        </w:rPr>
+        <w:t>entity</w:t>
+      </w:r>
+      <w:proofErr w:type="spellEnd"/>
+      <w:r>
+        <w:rPr>
+          <w:rFonts w:cstheme="minorHAnsi"/>
+          <w:sz w:val="24"/>
+          <w:szCs w:val="24"/>
+        </w:rPr>
+        <w:t xml:space="preserve"> </w:t>
+      </w:r>
+      <w:proofErr w:type="spellStart"/>
+      <w:r>
+        <w:rPr>
+          <w:rFonts w:cstheme="minorHAnsi"/>
+          <w:sz w:val="24"/>
+          <w:szCs w:val="24"/>
+        </w:rPr>
+        <w:t>project_reti_logiche</w:t>
+      </w:r>
+      <w:proofErr w:type="spellEnd"/>
+      <w:r>
+        <w:rPr>
+          <w:rFonts w:cstheme="minorHAnsi"/>
+          <w:sz w:val="24"/>
+          <w:szCs w:val="24"/>
+        </w:rPr>
+        <w:t xml:space="preserve"> </w:t>
+      </w:r>
+      <w:proofErr w:type="spellStart"/>
+      <w:r>
+        <w:rPr>
+          <w:rFonts w:cstheme="minorHAnsi"/>
+          <w:sz w:val="24"/>
+          <w:szCs w:val="24"/>
+        </w:rPr>
+        <w:t>is</w:t>
+      </w:r>
+      <w:proofErr w:type="spellEnd"/>
+    </w:p>
+    <w:p>
+      <w:pPr>
+        <w:autoSpaceDE w:val="0"/>
+        <w:autoSpaceDN w:val="0"/>
+        <w:adjustRightInd w:val="0"/>
+        <w:spacing w:after="0" w:line="240" w:lineRule="auto"/>
+        <w:rPr>
+          <w:rFonts w:cstheme="minorHAnsi"/>
+          <w:sz w:val="24"/>
+          <w:szCs w:val="24"/>
+          <w:lang w:val="en-GB"/>
+        </w:rPr>
+      </w:pPr>
+      <w:r>
+        <w:rPr>
+          <w:rFonts w:cstheme="minorHAnsi"/>
+          <w:sz w:val="24"/>
+          <w:szCs w:val="24"/>
+          <w:lang w:val="en-GB"/>
         </w:rPr>
         <w:t>port (</w:t>
       </w:r>
@@ -1162,21 +1355,35 @@
           <w:rFonts w:cstheme="minorHAnsi"/>
           <w:sz w:val="24"/>
           <w:szCs w:val="24"/>
-        </w:rPr>
-      </w:pPr>
-      <w:r>
-        <w:rPr>
-          <w:rFonts w:cstheme="minorHAnsi"/>
-          <w:sz w:val="24"/>
-          <w:szCs w:val="24"/>
-        </w:rPr>
-        <w:t xml:space="preserve">i_clk </w:t>
-      </w:r>
-      <w:r>
-        <w:rPr>
-          <w:rFonts w:cstheme="minorHAnsi"/>
-          <w:sz w:val="24"/>
-          <w:szCs w:val="24"/>
+          <w:lang w:val="en-GB"/>
+        </w:rPr>
+      </w:pPr>
+      <w:proofErr w:type="spellStart"/>
+      <w:r>
+        <w:rPr>
+          <w:rFonts w:cstheme="minorHAnsi"/>
+          <w:sz w:val="24"/>
+          <w:szCs w:val="24"/>
+          <w:lang w:val="en-GB"/>
+        </w:rPr>
+        <w:t>i_clk</w:t>
+      </w:r>
+      <w:proofErr w:type="spellEnd"/>
+      <w:r>
+        <w:rPr>
+          <w:rFonts w:cstheme="minorHAnsi"/>
+          <w:sz w:val="24"/>
+          <w:szCs w:val="24"/>
+          <w:lang w:val="en-GB"/>
+        </w:rPr>
+        <w:t xml:space="preserve"> </w:t>
+      </w:r>
+      <w:r>
+        <w:rPr>
+          <w:rFonts w:cstheme="minorHAnsi"/>
+          <w:sz w:val="24"/>
+          <w:szCs w:val="24"/>
+          <w:lang w:val="en-GB"/>
         </w:rPr>
         <w:tab/>
       </w:r>
@@ -1185,6 +1392,7 @@
           <w:rFonts w:cstheme="minorHAnsi"/>
           <w:sz w:val="24"/>
           <w:szCs w:val="24"/>
+          <w:lang w:val="en-GB"/>
         </w:rPr>
         <w:tab/>
       </w:r>
@@ -1193,9 +1401,41 @@
           <w:rFonts w:cstheme="minorHAnsi"/>
           <w:sz w:val="24"/>
           <w:szCs w:val="24"/>
-        </w:rPr>
-        <w:t>: in std_logic;</w:t>
-      </w:r>
+          <w:lang w:val="en-GB"/>
+        </w:rPr>
+        <w:t xml:space="preserve">: in </w:t>
+      </w:r>
+      <w:proofErr w:type="spellStart"/>
+      <w:r>
+        <w:rPr>
+          <w:rFonts w:cstheme="minorHAnsi"/>
+          <w:sz w:val="24"/>
+          <w:szCs w:val="24"/>
+          <w:lang w:val="en-GB"/>
+        </w:rPr>
+        <w:t>std_</w:t>
+      </w:r>
+      <w:proofErr w:type="gramStart"/>
+      <w:r>
+        <w:rPr>
+          <w:rFonts w:cstheme="minorHAnsi"/>
+          <w:sz w:val="24"/>
+          <w:szCs w:val="24"/>
+          <w:lang w:val="en-GB"/>
+        </w:rPr>
+        <w:t>logic</w:t>
+      </w:r>
+      <w:proofErr w:type="spellEnd"/>
+      <w:r>
+        <w:rPr>
+          <w:rFonts w:cstheme="minorHAnsi"/>
+          <w:sz w:val="24"/>
+          <w:szCs w:val="24"/>
+          <w:lang w:val="en-GB"/>
+        </w:rPr>
+        <w:t>;</w:t>
+      </w:r>
+      <w:proofErr w:type="gramEnd"/>
     </w:p>
     <w:p>
       <w:pPr>
@@ -1208,21 +1448,26 @@
           <w:rFonts w:cstheme="minorHAnsi"/>
           <w:sz w:val="24"/>
           <w:szCs w:val="24"/>
-        </w:rPr>
-      </w:pPr>
-      <w:r>
-        <w:rPr>
-          <w:rFonts w:cstheme="minorHAnsi"/>
-          <w:sz w:val="24"/>
-          <w:szCs w:val="24"/>
-        </w:rPr>
-        <w:t xml:space="preserve">i_start </w:t>
-      </w:r>
-      <w:r>
-        <w:rPr>
-          <w:rFonts w:cstheme="minorHAnsi"/>
-          <w:sz w:val="24"/>
-          <w:szCs w:val="24"/>
+          <w:lang w:val="en-GB"/>
+        </w:rPr>
+      </w:pPr>
+      <w:proofErr w:type="spellStart"/>
+      <w:r>
+        <w:rPr>
+          <w:rFonts w:cstheme="minorHAnsi"/>
+          <w:sz w:val="24"/>
+          <w:szCs w:val="24"/>
+          <w:lang w:val="en-GB"/>
+        </w:rPr>
+        <w:t>i_start</w:t>
+      </w:r>
+      <w:proofErr w:type="spellEnd"/>
+      <w:r>
+        <w:rPr>
+          <w:rFonts w:cstheme="minorHAnsi"/>
+          <w:sz w:val="24"/>
+          <w:szCs w:val="24"/>
+          <w:lang w:val="en-GB"/>
         </w:rPr>
         <w:tab/>
       </w:r>
@@ -1231,9 +1476,50 @@
           <w:rFonts w:cstheme="minorHAnsi"/>
           <w:sz w:val="24"/>
           <w:szCs w:val="24"/>
-        </w:rPr>
-        <w:t>: in std_logic;</w:t>
-      </w:r>
+          <w:lang w:val="en-GB"/>
+        </w:rPr>
+        <w:tab/>
+      </w:r>
+      <w:r>
+        <w:rPr>
+          <w:rFonts w:cstheme="minorHAnsi"/>
+          <w:sz w:val="24"/>
+          <w:szCs w:val="24"/>
+          <w:lang w:val="en-GB"/>
+        </w:rPr>
+        <w:t xml:space="preserve">: in </w:t>
+      </w:r>
+      <w:proofErr w:type="spellStart"/>
+      <w:r>
+        <w:rPr>
+          <w:rFonts w:cstheme="minorHAnsi"/>
+          <w:sz w:val="24"/>
+          <w:szCs w:val="24"/>
+          <w:lang w:val="en-GB"/>
+        </w:rPr>
+        <w:t>std_</w:t>
+      </w:r>
+      <w:proofErr w:type="gramStart"/>
+      <w:r>
+        <w:rPr>
+          <w:rFonts w:cstheme="minorHAnsi"/>
+          <w:sz w:val="24"/>
+          <w:szCs w:val="24"/>
+          <w:lang w:val="en-GB"/>
+        </w:rPr>
+        <w:t>logic</w:t>
+      </w:r>
+      <w:proofErr w:type="spellEnd"/>
+      <w:r>
+        <w:rPr>
+          <w:rFonts w:cstheme="minorHAnsi"/>
+          <w:sz w:val="24"/>
+          <w:szCs w:val="24"/>
+          <w:lang w:val="en-GB"/>
+        </w:rPr>
+        <w:t>;</w:t>
+      </w:r>
+      <w:proofErr w:type="gramEnd"/>
     </w:p>
     <w:p>
       <w:pPr>
@@ -1246,21 +1532,35 @@
           <w:rFonts w:cstheme="minorHAnsi"/>
           <w:sz w:val="24"/>
           <w:szCs w:val="24"/>
-        </w:rPr>
-      </w:pPr>
-      <w:r>
-        <w:rPr>
-          <w:rFonts w:cstheme="minorHAnsi"/>
-          <w:sz w:val="24"/>
-          <w:szCs w:val="24"/>
-        </w:rPr>
-        <w:t xml:space="preserve">i_rst </w:t>
-      </w:r>
-      <w:r>
-        <w:rPr>
-          <w:rFonts w:cstheme="minorHAnsi"/>
-          <w:sz w:val="24"/>
-          <w:szCs w:val="24"/>
+          <w:lang w:val="en-GB"/>
+        </w:rPr>
+      </w:pPr>
+      <w:proofErr w:type="spellStart"/>
+      <w:r>
+        <w:rPr>
+          <w:rFonts w:cstheme="minorHAnsi"/>
+          <w:sz w:val="24"/>
+          <w:szCs w:val="24"/>
+          <w:lang w:val="en-GB"/>
+        </w:rPr>
+        <w:t>i_rst</w:t>
+      </w:r>
+      <w:proofErr w:type="spellEnd"/>
+      <w:r>
+        <w:rPr>
+          <w:rFonts w:cstheme="minorHAnsi"/>
+          <w:sz w:val="24"/>
+          <w:szCs w:val="24"/>
+          <w:lang w:val="en-GB"/>
+        </w:rPr>
+        <w:t xml:space="preserve"> </w:t>
+      </w:r>
+      <w:r>
+        <w:rPr>
+          <w:rFonts w:cstheme="minorHAnsi"/>
+          <w:sz w:val="24"/>
+          <w:szCs w:val="24"/>
+          <w:lang w:val="en-GB"/>
         </w:rPr>
         <w:tab/>
       </w:r>
@@ -1269,6 +1569,7 @@
           <w:rFonts w:cstheme="minorHAnsi"/>
           <w:sz w:val="24"/>
           <w:szCs w:val="24"/>
+          <w:lang w:val="en-GB"/>
         </w:rPr>
         <w:tab/>
       </w:r>
@@ -1277,9 +1578,41 @@
           <w:rFonts w:cstheme="minorHAnsi"/>
           <w:sz w:val="24"/>
           <w:szCs w:val="24"/>
-        </w:rPr>
-        <w:t>: in std_logic;</w:t>
-      </w:r>
+          <w:lang w:val="en-GB"/>
+        </w:rPr>
+        <w:t xml:space="preserve">: in </w:t>
+      </w:r>
+      <w:proofErr w:type="spellStart"/>
+      <w:r>
+        <w:rPr>
+          <w:rFonts w:cstheme="minorHAnsi"/>
+          <w:sz w:val="24"/>
+          <w:szCs w:val="24"/>
+          <w:lang w:val="en-GB"/>
+        </w:rPr>
+        <w:t>std_</w:t>
+      </w:r>
+      <w:proofErr w:type="gramStart"/>
+      <w:r>
+        <w:rPr>
+          <w:rFonts w:cstheme="minorHAnsi"/>
+          <w:sz w:val="24"/>
+          <w:szCs w:val="24"/>
+          <w:lang w:val="en-GB"/>
+        </w:rPr>
+        <w:t>logic</w:t>
+      </w:r>
+      <w:proofErr w:type="spellEnd"/>
+      <w:r>
+        <w:rPr>
+          <w:rFonts w:cstheme="minorHAnsi"/>
+          <w:sz w:val="24"/>
+          <w:szCs w:val="24"/>
+          <w:lang w:val="en-GB"/>
+        </w:rPr>
+        <w:t>;</w:t>
+      </w:r>
+      <w:proofErr w:type="gramEnd"/>
     </w:p>
     <w:p>
       <w:pPr>
@@ -1292,21 +1625,26 @@
           <w:rFonts w:cstheme="minorHAnsi"/>
           <w:sz w:val="24"/>
           <w:szCs w:val="24"/>
-        </w:rPr>
-      </w:pPr>
-      <w:r>
-        <w:rPr>
-          <w:rFonts w:cstheme="minorHAnsi"/>
-          <w:sz w:val="24"/>
-          <w:szCs w:val="24"/>
+          <w:lang w:val="en-GB"/>
+        </w:rPr>
+      </w:pPr>
+      <w:proofErr w:type="spellStart"/>
+      <w:r>
+        <w:rPr>
+          <w:rFonts w:cstheme="minorHAnsi"/>
+          <w:sz w:val="24"/>
+          <w:szCs w:val="24"/>
+          <w:lang w:val="en-GB"/>
         </w:rPr>
         <w:t>i_data</w:t>
       </w:r>
-      <w:r>
-        <w:rPr>
-          <w:rFonts w:cstheme="minorHAnsi"/>
-          <w:sz w:val="24"/>
-          <w:szCs w:val="24"/>
+      <w:proofErr w:type="spellEnd"/>
+      <w:r>
+        <w:rPr>
+          <w:rFonts w:cstheme="minorHAnsi"/>
+          <w:sz w:val="24"/>
+          <w:szCs w:val="24"/>
+          <w:lang w:val="en-GB"/>
         </w:rPr>
         <w:tab/>
       </w:r>
@@ -1315,8 +1653,78 @@
           <w:rFonts w:cstheme="minorHAnsi"/>
           <w:sz w:val="24"/>
           <w:szCs w:val="24"/>
-        </w:rPr>
-        <w:t>: in std_logic_vector(7 downto 0);</w:t>
+          <w:lang w:val="en-GB"/>
+        </w:rPr>
+        <w:tab/>
+      </w:r>
+      <w:r>
+        <w:rPr>
+          <w:rFonts w:cstheme="minorHAnsi"/>
+          <w:sz w:val="24"/>
+          <w:szCs w:val="24"/>
+          <w:lang w:val="en-GB"/>
+        </w:rPr>
+        <w:t xml:space="preserve">: in </w:t>
+      </w:r>
+      <w:proofErr w:type="spellStart"/>
+      <w:r>
+        <w:rPr>
+          <w:rFonts w:cstheme="minorHAnsi"/>
+          <w:sz w:val="24"/>
+          <w:szCs w:val="24"/>
+          <w:lang w:val="en-GB"/>
+        </w:rPr>
+        <w:t>std_logic_</w:t>
+      </w:r>
+      <w:proofErr w:type="gramStart"/>
+      <w:r>
+        <w:rPr>
+          <w:rFonts w:cstheme="minorHAnsi"/>
+          <w:sz w:val="24"/>
+          <w:szCs w:val="24"/>
+          <w:lang w:val="en-GB"/>
+        </w:rPr>
+        <w:t>vector</w:t>
+      </w:r>
+      <w:proofErr w:type="spellEnd"/>
+      <w:r>
+        <w:rPr>
+          <w:rFonts w:cstheme="minorHAnsi"/>
+          <w:sz w:val="24"/>
+          <w:szCs w:val="24"/>
+          <w:lang w:val="en-GB"/>
+        </w:rPr>
+        <w:t>(</w:t>
+      </w:r>
+      <w:proofErr w:type="gramEnd"/>
+      <w:r>
+        <w:rPr>
+          <w:rFonts w:cstheme="minorHAnsi"/>
+          <w:sz w:val="24"/>
+          <w:szCs w:val="24"/>
+          <w:lang w:val="en-GB"/>
+        </w:rPr>
+        <w:t xml:space="preserve">7 </w:t>
+      </w:r>
+      <w:proofErr w:type="spellStart"/>
+      <w:r>
+        <w:rPr>
+          <w:rFonts w:cstheme="minorHAnsi"/>
+          <w:sz w:val="24"/>
+          <w:szCs w:val="24"/>
+          <w:lang w:val="en-GB"/>
+        </w:rPr>
+        <w:t>downto</w:t>
+      </w:r>
+      <w:proofErr w:type="spellEnd"/>
+      <w:r>
+        <w:rPr>
+          <w:rFonts w:cstheme="minorHAnsi"/>
+          <w:sz w:val="24"/>
+          <w:szCs w:val="24"/>
+          <w:lang w:val="en-GB"/>
+        </w:rPr>
+        <w:t xml:space="preserve"> 0);</w:t>
       </w:r>
     </w:p>
     <w:p>
@@ -1330,21 +1738,35 @@
           <w:rFonts w:cstheme="minorHAnsi"/>
           <w:sz w:val="24"/>
           <w:szCs w:val="24"/>
-        </w:rPr>
-      </w:pPr>
-      <w:r>
-        <w:rPr>
-          <w:rFonts w:cstheme="minorHAnsi"/>
-          <w:sz w:val="24"/>
-          <w:szCs w:val="24"/>
-        </w:rPr>
-        <w:t xml:space="preserve">o_address </w:t>
-      </w:r>
-      <w:r>
-        <w:rPr>
-          <w:rFonts w:cstheme="minorHAnsi"/>
-          <w:sz w:val="24"/>
-          <w:szCs w:val="24"/>
+          <w:lang w:val="en-GB"/>
+        </w:rPr>
+      </w:pPr>
+      <w:proofErr w:type="spellStart"/>
+      <w:r>
+        <w:rPr>
+          <w:rFonts w:cstheme="minorHAnsi"/>
+          <w:sz w:val="24"/>
+          <w:szCs w:val="24"/>
+          <w:lang w:val="en-GB"/>
+        </w:rPr>
+        <w:t>o_address</w:t>
+      </w:r>
+      <w:proofErr w:type="spellEnd"/>
+      <w:r>
+        <w:rPr>
+          <w:rFonts w:cstheme="minorHAnsi"/>
+          <w:sz w:val="24"/>
+          <w:szCs w:val="24"/>
+          <w:lang w:val="en-GB"/>
+        </w:rPr>
+        <w:t xml:space="preserve"> </w:t>
+      </w:r>
+      <w:r>
+        <w:rPr>
+          <w:rFonts w:cstheme="minorHAnsi"/>
+          <w:sz w:val="24"/>
+          <w:szCs w:val="24"/>
+          <w:lang w:val="en-GB"/>
         </w:rPr>
         <w:tab/>
       </w:r>
@@ -1353,8 +1775,69 @@
           <w:rFonts w:cstheme="minorHAnsi"/>
           <w:sz w:val="24"/>
           <w:szCs w:val="24"/>
-        </w:rPr>
-        <w:t>: out std_logic_vector(15 downto 0);</w:t>
+          <w:lang w:val="en-GB"/>
+        </w:rPr>
+        <w:t xml:space="preserve">: out </w:t>
+      </w:r>
+      <w:proofErr w:type="spellStart"/>
+      <w:r>
+        <w:rPr>
+          <w:rFonts w:cstheme="minorHAnsi"/>
+          <w:sz w:val="24"/>
+          <w:szCs w:val="24"/>
+          <w:lang w:val="en-GB"/>
+        </w:rPr>
+        <w:t>std_logic_</w:t>
+      </w:r>
+      <w:proofErr w:type="gramStart"/>
+      <w:r>
+        <w:rPr>
+          <w:rFonts w:cstheme="minorHAnsi"/>
+          <w:sz w:val="24"/>
+          <w:szCs w:val="24"/>
+          <w:lang w:val="en-GB"/>
+        </w:rPr>
+        <w:t>vector</w:t>
+      </w:r>
+      <w:proofErr w:type="spellEnd"/>
+      <w:r>
+        <w:rPr>
+          <w:rFonts w:cstheme="minorHAnsi"/>
+          <w:sz w:val="24"/>
+          <w:szCs w:val="24"/>
+          <w:lang w:val="en-GB"/>
+        </w:rPr>
+        <w:t>(</w:t>
+      </w:r>
+      <w:proofErr w:type="gramEnd"/>
+      <w:r>
+        <w:rPr>
+          <w:rFonts w:cstheme="minorHAnsi"/>
+          <w:sz w:val="24"/>
+          <w:szCs w:val="24"/>
+          <w:lang w:val="en-GB"/>
+        </w:rPr>
+        <w:t xml:space="preserve">15 </w:t>
+      </w:r>
+      <w:proofErr w:type="spellStart"/>
+      <w:r>
+        <w:rPr>
+          <w:rFonts w:cstheme="minorHAnsi"/>
+          <w:sz w:val="24"/>
+          <w:szCs w:val="24"/>
+          <w:lang w:val="en-GB"/>
+        </w:rPr>
+        <w:t>downto</w:t>
+      </w:r>
+      <w:proofErr w:type="spellEnd"/>
+      <w:r>
+        <w:rPr>
+          <w:rFonts w:cstheme="minorHAnsi"/>
+          <w:sz w:val="24"/>
+          <w:szCs w:val="24"/>
+          <w:lang w:val="en-GB"/>
+        </w:rPr>
+        <w:t xml:space="preserve"> 0);</w:t>
       </w:r>
     </w:p>
     <w:p>
@@ -1368,21 +1851,36 @@
           <w:rFonts w:cstheme="minorHAnsi"/>
           <w:sz w:val="24"/>
           <w:szCs w:val="24"/>
-        </w:rPr>
-      </w:pPr>
-      <w:r>
-        <w:rPr>
-          <w:rFonts w:cstheme="minorHAnsi"/>
-          <w:sz w:val="24"/>
-          <w:szCs w:val="24"/>
-        </w:rPr>
-        <w:t>o_done</w:t>
-      </w:r>
-      <w:r>
-        <w:rPr>
-          <w:rFonts w:cstheme="minorHAnsi"/>
-          <w:sz w:val="24"/>
-          <w:szCs w:val="24"/>
+          <w:lang w:val="en-GB"/>
+        </w:rPr>
+      </w:pPr>
+      <w:proofErr w:type="spellStart"/>
+      <w:r>
+        <w:rPr>
+          <w:rFonts w:cstheme="minorHAnsi"/>
+          <w:sz w:val="24"/>
+          <w:szCs w:val="24"/>
+          <w:lang w:val="en-GB"/>
+        </w:rPr>
+        <w:t>o_</w:t>
+      </w:r>
+      <w:proofErr w:type="gramStart"/>
+      <w:r>
+        <w:rPr>
+          <w:rFonts w:cstheme="minorHAnsi"/>
+          <w:sz w:val="24"/>
+          <w:szCs w:val="24"/>
+          <w:lang w:val="en-GB"/>
+        </w:rPr>
+        <w:t>done</w:t>
+      </w:r>
+      <w:proofErr w:type="spellEnd"/>
+      <w:r>
+        <w:rPr>
+          <w:rFonts w:cstheme="minorHAnsi"/>
+          <w:sz w:val="24"/>
+          <w:szCs w:val="24"/>
+          <w:lang w:val="en-GB"/>
         </w:rPr>
         <w:tab/>
       </w:r>
@@ -1391,8 +1889,39 @@
           <w:rFonts w:cstheme="minorHAnsi"/>
           <w:sz w:val="24"/>
           <w:szCs w:val="24"/>
-        </w:rPr>
-        <w:t>: out std_logic;</w:t>
+          <w:lang w:val="en-GB"/>
+        </w:rPr>
+        <w:t>:</w:t>
+      </w:r>
+      <w:proofErr w:type="gramEnd"/>
+      <w:r>
+        <w:rPr>
+          <w:rFonts w:cstheme="minorHAnsi"/>
+          <w:sz w:val="24"/>
+          <w:szCs w:val="24"/>
+          <w:lang w:val="en-GB"/>
+        </w:rPr>
+        <w:t xml:space="preserve"> out </w:t>
+      </w:r>
+      <w:proofErr w:type="spellStart"/>
+      <w:r>
+        <w:rPr>
+          <w:rFonts w:cstheme="minorHAnsi"/>
+          <w:sz w:val="24"/>
+          <w:szCs w:val="24"/>
+          <w:lang w:val="en-GB"/>
+        </w:rPr>
+        <w:t>std_logic</w:t>
+      </w:r>
+      <w:proofErr w:type="spellEnd"/>
+      <w:r>
+        <w:rPr>
+          <w:rFonts w:cstheme="minorHAnsi"/>
+          <w:sz w:val="24"/>
+          <w:szCs w:val="24"/>
+          <w:lang w:val="en-GB"/>
+        </w:rPr>
+        <w:t>;</w:t>
       </w:r>
     </w:p>
     <w:p>
@@ -1406,21 +1935,26 @@
           <w:rFonts w:cstheme="minorHAnsi"/>
           <w:sz w:val="24"/>
           <w:szCs w:val="24"/>
-        </w:rPr>
-      </w:pPr>
-      <w:r>
-        <w:rPr>
-          <w:rFonts w:cstheme="minorHAnsi"/>
-          <w:sz w:val="24"/>
-          <w:szCs w:val="24"/>
+          <w:lang w:val="en-GB"/>
+        </w:rPr>
+      </w:pPr>
+      <w:proofErr w:type="spellStart"/>
+      <w:r>
+        <w:rPr>
+          <w:rFonts w:cstheme="minorHAnsi"/>
+          <w:sz w:val="24"/>
+          <w:szCs w:val="24"/>
+          <w:lang w:val="en-GB"/>
         </w:rPr>
         <w:t>o_en</w:t>
       </w:r>
-      <w:r>
-        <w:rPr>
-          <w:rFonts w:cstheme="minorHAnsi"/>
-          <w:sz w:val="24"/>
-          <w:szCs w:val="24"/>
+      <w:proofErr w:type="spellEnd"/>
+      <w:r>
+        <w:rPr>
+          <w:rFonts w:cstheme="minorHAnsi"/>
+          <w:sz w:val="24"/>
+          <w:szCs w:val="24"/>
+          <w:lang w:val="en-GB"/>
         </w:rPr>
         <w:tab/>
       </w:r>
@@ -1429,6 +1963,7 @@
           <w:rFonts w:cstheme="minorHAnsi"/>
           <w:sz w:val="24"/>
           <w:szCs w:val="24"/>
+          <w:lang w:val="en-GB"/>
         </w:rPr>
         <w:tab/>
       </w:r>
@@ -1437,9 +1972,41 @@
           <w:rFonts w:cstheme="minorHAnsi"/>
           <w:sz w:val="24"/>
           <w:szCs w:val="24"/>
-        </w:rPr>
-        <w:t>: out std_logic;</w:t>
-      </w:r>
+          <w:lang w:val="en-GB"/>
+        </w:rPr>
+        <w:t xml:space="preserve">: out </w:t>
+      </w:r>
+      <w:proofErr w:type="spellStart"/>
+      <w:r>
+        <w:rPr>
+          <w:rFonts w:cstheme="minorHAnsi"/>
+          <w:sz w:val="24"/>
+          <w:szCs w:val="24"/>
+          <w:lang w:val="en-GB"/>
+        </w:rPr>
+        <w:t>std_</w:t>
+      </w:r>
+      <w:proofErr w:type="gramStart"/>
+      <w:r>
+        <w:rPr>
+          <w:rFonts w:cstheme="minorHAnsi"/>
+          <w:sz w:val="24"/>
+          <w:szCs w:val="24"/>
+          <w:lang w:val="en-GB"/>
+        </w:rPr>
+        <w:t>logic</w:t>
+      </w:r>
+      <w:proofErr w:type="spellEnd"/>
+      <w:r>
+        <w:rPr>
+          <w:rFonts w:cstheme="minorHAnsi"/>
+          <w:sz w:val="24"/>
+          <w:szCs w:val="24"/>
+          <w:lang w:val="en-GB"/>
+        </w:rPr>
+        <w:t>;</w:t>
+      </w:r>
+      <w:proofErr w:type="gramEnd"/>
     </w:p>
     <w:p>
       <w:pPr>
@@ -1452,21 +2019,26 @@
           <w:rFonts w:cstheme="minorHAnsi"/>
           <w:sz w:val="24"/>
           <w:szCs w:val="24"/>
-        </w:rPr>
-      </w:pPr>
-      <w:r>
-        <w:rPr>
-          <w:rFonts w:cstheme="minorHAnsi"/>
-          <w:sz w:val="24"/>
-          <w:szCs w:val="24"/>
+          <w:lang w:val="en-GB"/>
+        </w:rPr>
+      </w:pPr>
+      <w:proofErr w:type="spellStart"/>
+      <w:r>
+        <w:rPr>
+          <w:rFonts w:cstheme="minorHAnsi"/>
+          <w:sz w:val="24"/>
+          <w:szCs w:val="24"/>
+          <w:lang w:val="en-GB"/>
         </w:rPr>
         <w:t>o_we</w:t>
       </w:r>
-      <w:r>
-        <w:rPr>
-          <w:rFonts w:cstheme="minorHAnsi"/>
-          <w:sz w:val="24"/>
-          <w:szCs w:val="24"/>
+      <w:proofErr w:type="spellEnd"/>
+      <w:r>
+        <w:rPr>
+          <w:rFonts w:cstheme="minorHAnsi"/>
+          <w:sz w:val="24"/>
+          <w:szCs w:val="24"/>
+          <w:lang w:val="en-GB"/>
         </w:rPr>
         <w:tab/>
       </w:r>
@@ -1475,6 +2047,7 @@
           <w:rFonts w:cstheme="minorHAnsi"/>
           <w:sz w:val="24"/>
           <w:szCs w:val="24"/>
+          <w:lang w:val="en-GB"/>
         </w:rPr>
         <w:tab/>
       </w:r>
@@ -1483,9 +2056,41 @@
           <w:rFonts w:cstheme="minorHAnsi"/>
           <w:sz w:val="24"/>
           <w:szCs w:val="24"/>
-        </w:rPr>
-        <w:t>: out std_logic;</w:t>
-      </w:r>
+          <w:lang w:val="en-GB"/>
+        </w:rPr>
+        <w:t xml:space="preserve">: out </w:t>
+      </w:r>
+      <w:proofErr w:type="spellStart"/>
+      <w:r>
+        <w:rPr>
+          <w:rFonts w:cstheme="minorHAnsi"/>
+          <w:sz w:val="24"/>
+          <w:szCs w:val="24"/>
+          <w:lang w:val="en-GB"/>
+        </w:rPr>
+        <w:t>std_</w:t>
+      </w:r>
+      <w:proofErr w:type="gramStart"/>
+      <w:r>
+        <w:rPr>
+          <w:rFonts w:cstheme="minorHAnsi"/>
+          <w:sz w:val="24"/>
+          <w:szCs w:val="24"/>
+          <w:lang w:val="en-GB"/>
+        </w:rPr>
+        <w:t>logic</w:t>
+      </w:r>
+      <w:proofErr w:type="spellEnd"/>
+      <w:r>
+        <w:rPr>
+          <w:rFonts w:cstheme="minorHAnsi"/>
+          <w:sz w:val="24"/>
+          <w:szCs w:val="24"/>
+          <w:lang w:val="en-GB"/>
+        </w:rPr>
+        <w:t>;</w:t>
+      </w:r>
+      <w:proofErr w:type="gramEnd"/>
     </w:p>
     <w:p>
       <w:pPr>
@@ -1498,21 +2103,26 @@
           <w:rFonts w:cstheme="minorHAnsi"/>
           <w:sz w:val="24"/>
           <w:szCs w:val="24"/>
-        </w:rPr>
-      </w:pPr>
-      <w:r>
-        <w:rPr>
-          <w:rFonts w:cstheme="minorHAnsi"/>
-          <w:sz w:val="24"/>
-          <w:szCs w:val="24"/>
+          <w:lang w:val="en-GB"/>
+        </w:rPr>
+      </w:pPr>
+      <w:proofErr w:type="spellStart"/>
+      <w:r>
+        <w:rPr>
+          <w:rFonts w:cstheme="minorHAnsi"/>
+          <w:sz w:val="24"/>
+          <w:szCs w:val="24"/>
+          <w:lang w:val="en-GB"/>
         </w:rPr>
         <w:t>o_data</w:t>
       </w:r>
-      <w:r>
-        <w:rPr>
-          <w:rFonts w:cstheme="minorHAnsi"/>
-          <w:sz w:val="24"/>
-          <w:szCs w:val="24"/>
+      <w:proofErr w:type="spellEnd"/>
+      <w:r>
+        <w:rPr>
+          <w:rFonts w:cstheme="minorHAnsi"/>
+          <w:sz w:val="24"/>
+          <w:szCs w:val="24"/>
+          <w:lang w:val="en-GB"/>
         </w:rPr>
         <w:tab/>
       </w:r>
@@ -1521,8 +2131,78 @@
           <w:rFonts w:cstheme="minorHAnsi"/>
           <w:sz w:val="24"/>
           <w:szCs w:val="24"/>
-        </w:rPr>
-        <w:t>: out std_logic_vector(7 downto 0)</w:t>
+          <w:lang w:val="en-GB"/>
+        </w:rPr>
+        <w:tab/>
+      </w:r>
+      <w:r>
+        <w:rPr>
+          <w:rFonts w:cstheme="minorHAnsi"/>
+          <w:sz w:val="24"/>
+          <w:szCs w:val="24"/>
+          <w:lang w:val="en-GB"/>
+        </w:rPr>
+        <w:t xml:space="preserve">: out </w:t>
+      </w:r>
+      <w:proofErr w:type="spellStart"/>
+      <w:r>
+        <w:rPr>
+          <w:rFonts w:cstheme="minorHAnsi"/>
+          <w:sz w:val="24"/>
+          <w:szCs w:val="24"/>
+          <w:lang w:val="en-GB"/>
+        </w:rPr>
+        <w:t>std_logic_</w:t>
+      </w:r>
+      <w:proofErr w:type="gramStart"/>
+      <w:r>
+        <w:rPr>
+          <w:rFonts w:cstheme="minorHAnsi"/>
+          <w:sz w:val="24"/>
+          <w:szCs w:val="24"/>
+          <w:lang w:val="en-GB"/>
+        </w:rPr>
+        <w:t>vector</w:t>
+      </w:r>
+      <w:proofErr w:type="spellEnd"/>
+      <w:r>
+        <w:rPr>
+          <w:rFonts w:cstheme="minorHAnsi"/>
+          <w:sz w:val="24"/>
+          <w:szCs w:val="24"/>
+          <w:lang w:val="en-GB"/>
+        </w:rPr>
+        <w:t>(</w:t>
+      </w:r>
+      <w:proofErr w:type="gramEnd"/>
+      <w:r>
+        <w:rPr>
+          <w:rFonts w:cstheme="minorHAnsi"/>
+          <w:sz w:val="24"/>
+          <w:szCs w:val="24"/>
+          <w:lang w:val="en-GB"/>
+        </w:rPr>
+        <w:t xml:space="preserve">7 </w:t>
+      </w:r>
+      <w:proofErr w:type="spellStart"/>
+      <w:r>
+        <w:rPr>
+          <w:rFonts w:cstheme="minorHAnsi"/>
+          <w:sz w:val="24"/>
+          <w:szCs w:val="24"/>
+          <w:lang w:val="en-GB"/>
+        </w:rPr>
+        <w:t>downto</w:t>
+      </w:r>
+      <w:proofErr w:type="spellEnd"/>
+      <w:r>
+        <w:rPr>
+          <w:rFonts w:cstheme="minorHAnsi"/>
+          <w:sz w:val="24"/>
+          <w:szCs w:val="24"/>
+          <w:lang w:val="en-GB"/>
+        </w:rPr>
+        <w:t xml:space="preserve"> 0)</w:t>
       </w:r>
     </w:p>
     <w:p>
@@ -1564,7 +2244,25 @@
           <w:sz w:val="24"/>
           <w:szCs w:val="24"/>
         </w:rPr>
-        <w:t>end project_reti_logiche;</w:t>
+        <w:t xml:space="preserve">end </w:t>
+      </w:r>
+      <w:proofErr w:type="spellStart"/>
+      <w:r>
+        <w:rPr>
+          <w:rFonts w:cstheme="minorHAnsi"/>
+          <w:sz w:val="24"/>
+          <w:szCs w:val="24"/>
+        </w:rPr>
+        <w:t>project_reti_logiche</w:t>
+      </w:r>
+      <w:proofErr w:type="spellEnd"/>
+      <w:r>
+        <w:rPr>
+          <w:rFonts w:cstheme="minorHAnsi"/>
+          <w:sz w:val="24"/>
+          <w:szCs w:val="24"/>
+        </w:rPr>
+        <w:t>;</w:t>
       </w:r>
     </w:p>
     <w:p>
@@ -1618,6 +2316,7 @@
           <w:szCs w:val="24"/>
         </w:rPr>
       </w:pPr>
+      <w:proofErr w:type="spellStart"/>
       <w:r>
         <w:rPr>
           <w:rFonts w:cstheme="minorHAnsi"/>
@@ -1626,6 +2325,7 @@
         </w:rPr>
         <w:t>i_clk</w:t>
       </w:r>
+      <w:proofErr w:type="spellEnd"/>
       <w:r>
         <w:rPr>
           <w:rFonts w:cstheme="minorHAnsi"/>
@@ -1666,13 +2366,23 @@
           <w:szCs w:val="24"/>
         </w:rPr>
       </w:pPr>
-      <w:r>
-        <w:rPr>
-          <w:rFonts w:cstheme="minorHAnsi"/>
-          <w:sz w:val="24"/>
-          <w:szCs w:val="24"/>
-        </w:rPr>
-        <w:t>i_start è il segnale di start che segna l’inizio della computazione;</w:t>
+      <w:proofErr w:type="spellStart"/>
+      <w:r>
+        <w:rPr>
+          <w:rFonts w:cstheme="minorHAnsi"/>
+          <w:sz w:val="24"/>
+          <w:szCs w:val="24"/>
+        </w:rPr>
+        <w:t>i_start</w:t>
+      </w:r>
+      <w:proofErr w:type="spellEnd"/>
+      <w:r>
+        <w:rPr>
+          <w:rFonts w:cstheme="minorHAnsi"/>
+          <w:sz w:val="24"/>
+          <w:szCs w:val="24"/>
+        </w:rPr>
+        <w:t xml:space="preserve"> è il segnale di start che segna l’inizio della computazione;</w:t>
       </w:r>
     </w:p>
     <w:p>
@@ -1706,13 +2416,23 @@
           <w:szCs w:val="24"/>
         </w:rPr>
       </w:pPr>
-      <w:r>
-        <w:rPr>
-          <w:rFonts w:cstheme="minorHAnsi"/>
-          <w:sz w:val="24"/>
-          <w:szCs w:val="24"/>
-        </w:rPr>
-        <w:t>i_rst è il segnale di reset che inizializza la macchina portandola nello stato iniziale;</w:t>
+      <w:proofErr w:type="spellStart"/>
+      <w:r>
+        <w:rPr>
+          <w:rFonts w:cstheme="minorHAnsi"/>
+          <w:sz w:val="24"/>
+          <w:szCs w:val="24"/>
+        </w:rPr>
+        <w:t>i_rst</w:t>
+      </w:r>
+      <w:proofErr w:type="spellEnd"/>
+      <w:r>
+        <w:rPr>
+          <w:rFonts w:cstheme="minorHAnsi"/>
+          <w:sz w:val="24"/>
+          <w:szCs w:val="24"/>
+        </w:rPr>
+        <w:t xml:space="preserve"> è il segnale di reset che inizializza la macchina portandola nello stato iniziale;</w:t>
       </w:r>
     </w:p>
     <w:p>
@@ -1746,13 +2466,41 @@
           <w:szCs w:val="24"/>
         </w:rPr>
       </w:pPr>
-      <w:r>
-        <w:rPr>
-          <w:rFonts w:cstheme="minorHAnsi"/>
-          <w:sz w:val="24"/>
-          <w:szCs w:val="24"/>
-        </w:rPr>
-        <w:t>i_data il segnale (vector) generato dalla memoria in seguito a una richiesta;</w:t>
+      <w:proofErr w:type="spellStart"/>
+      <w:r>
+        <w:rPr>
+          <w:rFonts w:cstheme="minorHAnsi"/>
+          <w:sz w:val="24"/>
+          <w:szCs w:val="24"/>
+        </w:rPr>
+        <w:t>i_data</w:t>
+      </w:r>
+      <w:proofErr w:type="spellEnd"/>
+      <w:r>
+        <w:rPr>
+          <w:rFonts w:cstheme="minorHAnsi"/>
+          <w:sz w:val="24"/>
+          <w:szCs w:val="24"/>
+        </w:rPr>
+        <w:t xml:space="preserve"> il segnale (</w:t>
+      </w:r>
+      <w:proofErr w:type="spellStart"/>
+      <w:r>
+        <w:rPr>
+          <w:rFonts w:cstheme="minorHAnsi"/>
+          <w:sz w:val="24"/>
+          <w:szCs w:val="24"/>
+        </w:rPr>
+        <w:t>vector</w:t>
+      </w:r>
+      <w:proofErr w:type="spellEnd"/>
+      <w:r>
+        <w:rPr>
+          <w:rFonts w:cstheme="minorHAnsi"/>
+          <w:sz w:val="24"/>
+          <w:szCs w:val="24"/>
+        </w:rPr>
+        <w:t>) generato dalla memoria in seguito a una richiesta;</w:t>
       </w:r>
     </w:p>
     <w:p>
@@ -1786,18 +2534,45 @@
           <w:szCs w:val="24"/>
         </w:rPr>
       </w:pPr>
-      <w:r>
-        <w:rPr>
-          <w:rFonts w:cstheme="minorHAnsi"/>
-          <w:sz w:val="24"/>
-          <w:szCs w:val="24"/>
-        </w:rPr>
-        <w:t>o_address è il segnale (vector) che indica alla memoria l’indirizzo al quale il componente è interessato;</w:t>
-      </w:r>
-    </w:p>
-    <w:p>
-      <w:pPr>
-        <w:pStyle w:val="Paragrafoelenco"/>
+      <w:proofErr w:type="spellStart"/>
+      <w:r>
+        <w:rPr>
+          <w:rFonts w:cstheme="minorHAnsi"/>
+          <w:sz w:val="24"/>
+          <w:szCs w:val="24"/>
+        </w:rPr>
+        <w:t>o_address</w:t>
+      </w:r>
+      <w:proofErr w:type="spellEnd"/>
+      <w:r>
+        <w:rPr>
+          <w:rFonts w:cstheme="minorHAnsi"/>
+          <w:sz w:val="24"/>
+          <w:szCs w:val="24"/>
+        </w:rPr>
+        <w:t xml:space="preserve"> è il segnale (</w:t>
+      </w:r>
+      <w:proofErr w:type="spellStart"/>
+      <w:r>
+        <w:rPr>
+          <w:rFonts w:cstheme="minorHAnsi"/>
+          <w:sz w:val="24"/>
+          <w:szCs w:val="24"/>
+        </w:rPr>
+        <w:t>vector</w:t>
+      </w:r>
+      <w:proofErr w:type="spellEnd"/>
+      <w:r>
+        <w:rPr>
+          <w:rFonts w:cstheme="minorHAnsi"/>
+          <w:sz w:val="24"/>
+          <w:szCs w:val="24"/>
+        </w:rPr>
+        <w:t>) che indica alla memoria l’indirizzo al quale il componente è interessato;</w:t>
+      </w:r>
+    </w:p>
+    <w:p>
+      <w:pPr>
         <w:autoSpaceDE w:val="0"/>
         <w:autoSpaceDN w:val="0"/>
         <w:adjustRightInd w:val="0"/>
@@ -1826,13 +2601,42 @@
           <w:szCs w:val="24"/>
         </w:rPr>
       </w:pPr>
-      <w:r>
-        <w:rPr>
-          <w:rFonts w:cstheme="minorHAnsi"/>
-          <w:sz w:val="24"/>
-          <w:szCs w:val="24"/>
-        </w:rPr>
-        <w:t>o_done è il segnale in uscita che che comunica la fine dell’elaborazione;</w:t>
+      <w:proofErr w:type="spellStart"/>
+      <w:r>
+        <w:rPr>
+          <w:rFonts w:cstheme="minorHAnsi"/>
+          <w:sz w:val="24"/>
+          <w:szCs w:val="24"/>
+        </w:rPr>
+        <w:lastRenderedPageBreak/>
+        <w:t>o_done</w:t>
+      </w:r>
+      <w:proofErr w:type="spellEnd"/>
+      <w:r>
+        <w:rPr>
+          <w:rFonts w:cstheme="minorHAnsi"/>
+          <w:sz w:val="24"/>
+          <w:szCs w:val="24"/>
+        </w:rPr>
+        <w:t xml:space="preserve"> è il segnale in uscita che </w:t>
+      </w:r>
+      <w:proofErr w:type="spellStart"/>
+      <w:r>
+        <w:rPr>
+          <w:rFonts w:cstheme="minorHAnsi"/>
+          <w:sz w:val="24"/>
+          <w:szCs w:val="24"/>
+        </w:rPr>
+        <w:t>che</w:t>
+      </w:r>
+      <w:proofErr w:type="spellEnd"/>
+      <w:r>
+        <w:rPr>
+          <w:rFonts w:cstheme="minorHAnsi"/>
+          <w:sz w:val="24"/>
+          <w:szCs w:val="24"/>
+        </w:rPr>
+        <w:t xml:space="preserve"> comunica la fine dell’elaborazione;</w:t>
       </w:r>
     </w:p>
     <w:p>
@@ -1862,21 +2666,49 @@
           <w:szCs w:val="24"/>
         </w:rPr>
       </w:pPr>
-      <w:r>
-        <w:rPr>
-          <w:rFonts w:cstheme="minorHAnsi"/>
-          <w:sz w:val="24"/>
-          <w:szCs w:val="24"/>
-        </w:rPr>
-        <w:t xml:space="preserve">o_en è il segnale di ENABLE che attiva la memoria </w:t>
-      </w:r>
-      <w:r>
-        <w:rPr>
-          <w:rFonts w:cstheme="minorHAnsi"/>
-          <w:sz w:val="24"/>
-          <w:szCs w:val="24"/>
-        </w:rPr>
-        <w:t>va usato in coppia con o_we;</w:t>
+      <w:proofErr w:type="spellStart"/>
+      <w:r>
+        <w:rPr>
+          <w:rFonts w:cstheme="minorHAnsi"/>
+          <w:sz w:val="24"/>
+          <w:szCs w:val="24"/>
+        </w:rPr>
+        <w:t>o_en</w:t>
+      </w:r>
+      <w:proofErr w:type="spellEnd"/>
+      <w:r>
+        <w:rPr>
+          <w:rFonts w:cstheme="minorHAnsi"/>
+          <w:sz w:val="24"/>
+          <w:szCs w:val="24"/>
+        </w:rPr>
+        <w:t xml:space="preserve"> è il segnale di ENABLE che attiva la memoria </w:t>
+      </w:r>
+      <w:r>
+        <w:rPr>
+          <w:rFonts w:cstheme="minorHAnsi"/>
+          <w:sz w:val="24"/>
+          <w:szCs w:val="24"/>
+        </w:rPr>
+        <w:t xml:space="preserve">va usato in coppia con </w:t>
+      </w:r>
+      <w:proofErr w:type="spellStart"/>
+      <w:r>
+        <w:rPr>
+          <w:rFonts w:cstheme="minorHAnsi"/>
+          <w:sz w:val="24"/>
+          <w:szCs w:val="24"/>
+        </w:rPr>
+        <w:t>o_we</w:t>
+      </w:r>
+      <w:proofErr w:type="spellEnd"/>
+      <w:r>
+        <w:rPr>
+          <w:rFonts w:cstheme="minorHAnsi"/>
+          <w:sz w:val="24"/>
+          <w:szCs w:val="24"/>
+        </w:rPr>
+        <w:t>;</w:t>
       </w:r>
     </w:p>
     <w:p>
@@ -1906,13 +2738,23 @@
           <w:szCs w:val="24"/>
         </w:rPr>
       </w:pPr>
-      <w:r>
-        <w:rPr>
-          <w:rFonts w:cstheme="minorHAnsi"/>
-          <w:sz w:val="24"/>
-          <w:szCs w:val="24"/>
-        </w:rPr>
-        <w:t>o_we è il segnale di ENABLE WRITE che abilità la memoria in modalità scrittura;</w:t>
+      <w:proofErr w:type="spellStart"/>
+      <w:r>
+        <w:rPr>
+          <w:rFonts w:cstheme="minorHAnsi"/>
+          <w:sz w:val="24"/>
+          <w:szCs w:val="24"/>
+        </w:rPr>
+        <w:t>o_we</w:t>
+      </w:r>
+      <w:proofErr w:type="spellEnd"/>
+      <w:r>
+        <w:rPr>
+          <w:rFonts w:cstheme="minorHAnsi"/>
+          <w:sz w:val="24"/>
+          <w:szCs w:val="24"/>
+        </w:rPr>
+        <w:t xml:space="preserve"> è il segnale di ENABLE WRITE che abilità la memoria in modalità scrittura;</w:t>
       </w:r>
     </w:p>
     <w:p>
@@ -1942,24 +2784,60 @@
           <w:szCs w:val="24"/>
         </w:rPr>
       </w:pPr>
-      <w:r>
-        <w:rPr>
-          <w:rFonts w:cstheme="minorHAnsi"/>
-          <w:sz w:val="24"/>
-          <w:szCs w:val="24"/>
-        </w:rPr>
-        <w:t>o_data è il segnale (vector) in uscita utilizzato per comunicare i dato convertito;</w:t>
-      </w:r>
-    </w:p>
-    <w:p>
-      <w:pPr>
-        <w:pStyle w:val="Paragrafoelenco"/>
-        <w:rPr>
-          <w:rFonts w:cstheme="minorHAnsi"/>
-          <w:sz w:val="28"/>
-          <w:szCs w:val="28"/>
-        </w:rPr>
-      </w:pPr>
+      <w:proofErr w:type="spellStart"/>
+      <w:r>
+        <w:rPr>
+          <w:rFonts w:cstheme="minorHAnsi"/>
+          <w:sz w:val="24"/>
+          <w:szCs w:val="24"/>
+        </w:rPr>
+        <w:t>o_data</w:t>
+      </w:r>
+      <w:proofErr w:type="spellEnd"/>
+      <w:r>
+        <w:rPr>
+          <w:rFonts w:cstheme="minorHAnsi"/>
+          <w:sz w:val="24"/>
+          <w:szCs w:val="24"/>
+        </w:rPr>
+        <w:t xml:space="preserve"> è il segnale (</w:t>
+      </w:r>
+      <w:proofErr w:type="spellStart"/>
+      <w:r>
+        <w:rPr>
+          <w:rFonts w:cstheme="minorHAnsi"/>
+          <w:sz w:val="24"/>
+          <w:szCs w:val="24"/>
+        </w:rPr>
+        <w:t>vector</w:t>
+      </w:r>
+      <w:proofErr w:type="spellEnd"/>
+      <w:r>
+        <w:rPr>
+          <w:rFonts w:cstheme="minorHAnsi"/>
+          <w:sz w:val="24"/>
+          <w:szCs w:val="24"/>
+        </w:rPr>
+        <w:t xml:space="preserve">) in uscita utilizzato per comunicare </w:t>
+      </w:r>
+      <w:proofErr w:type="gramStart"/>
+      <w:r>
+        <w:rPr>
+          <w:rFonts w:cstheme="minorHAnsi"/>
+          <w:sz w:val="24"/>
+          <w:szCs w:val="24"/>
+        </w:rPr>
+        <w:t>i dato</w:t>
+      </w:r>
+      <w:proofErr w:type="gramEnd"/>
+      <w:r>
+        <w:rPr>
+          <w:rFonts w:cstheme="minorHAnsi"/>
+          <w:sz w:val="24"/>
+          <w:szCs w:val="24"/>
+        </w:rPr>
+        <w:t xml:space="preserve"> convertito;</w:t>
+      </w:r>
     </w:p>
     <w:p>
       <w:pPr>
@@ -2052,7 +2930,25 @@
           <w:sz w:val="24"/>
           <w:szCs w:val="24"/>
         </w:rPr>
-        <w:t>Gli indirizzi dallo 0 al 7 sono usati per memorizzare le basi delle Working Zone;</w:t>
+        <w:t xml:space="preserve">Gli indirizzi dallo 0 al 7 sono usati per memorizzare le basi delle </w:t>
+      </w:r>
+      <w:proofErr w:type="spellStart"/>
+      <w:r>
+        <w:rPr>
+          <w:rFonts w:cstheme="minorHAnsi"/>
+          <w:sz w:val="24"/>
+          <w:szCs w:val="24"/>
+        </w:rPr>
+        <w:t>Working</w:t>
+      </w:r>
+      <w:proofErr w:type="spellEnd"/>
+      <w:r>
+        <w:rPr>
+          <w:rFonts w:cstheme="minorHAnsi"/>
+          <w:sz w:val="24"/>
+          <w:szCs w:val="24"/>
+        </w:rPr>
+        <w:t xml:space="preserve"> Zone;</w:t>
       </w:r>
     </w:p>
     <w:p>
@@ -2135,25 +3031,22 @@
     </w:p>
     <w:p>
       <w:pPr>
-        <w:autoSpaceDE w:val="0"/>
-        <w:autoSpaceDN w:val="0"/>
-        <w:adjustRightInd w:val="0"/>
-        <w:spacing w:after="0" w:line="240" w:lineRule="auto"/>
-        <w:rPr>
-          <w:rFonts w:asciiTheme="majorHAnsi" w:hAnsiTheme="majorHAnsi" w:cstheme="majorHAnsi"/>
-          <w:b/>
-          <w:bCs/>
-          <w:sz w:val="36"/>
-          <w:szCs w:val="36"/>
-        </w:rPr>
-      </w:pPr>
-    </w:p>
-    <w:p>
-      <w:pPr>
-        <w:autoSpaceDE w:val="0"/>
-        <w:autoSpaceDN w:val="0"/>
-        <w:adjustRightInd w:val="0"/>
-        <w:spacing w:after="0" w:line="240" w:lineRule="auto"/>
+        <w:rPr>
+          <w:rFonts w:cstheme="minorHAnsi"/>
+          <w:sz w:val="24"/>
+          <w:szCs w:val="24"/>
+        </w:rPr>
+      </w:pPr>
+    </w:p>
+    <w:p>
+      <w:pPr>
+        <w:rPr>
+          <w:rFonts w:cstheme="minorHAnsi"/>
+          <w:sz w:val="24"/>
+          <w:szCs w:val="24"/>
+        </w:rPr>
+      </w:pPr>
+      <w:r>
         <w:rPr>
           <w:rFonts w:asciiTheme="majorHAnsi" w:hAnsiTheme="majorHAnsi" w:cstheme="majorHAnsi"/>
           <w:b/>
@@ -2161,7 +3054,8 @@
           <w:sz w:val="40"/>
           <w:szCs w:val="40"/>
         </w:rPr>
-      </w:pPr>
+        <w:t>2</w:t>
+      </w:r>
       <w:r>
         <w:rPr>
           <w:rFonts w:asciiTheme="majorHAnsi" w:hAnsiTheme="majorHAnsi" w:cstheme="majorHAnsi"/>
@@ -2170,7 +3064,7 @@
           <w:sz w:val="40"/>
           <w:szCs w:val="40"/>
         </w:rPr>
-        <w:t>2</w:t>
+        <w:tab/>
       </w:r>
       <w:r>
         <w:rPr>
@@ -2180,31 +3074,8 @@
           <w:sz w:val="40"/>
           <w:szCs w:val="40"/>
         </w:rPr>
-        <w:tab/>
-      </w:r>
-      <w:r>
-        <w:rPr>
-          <w:rFonts w:asciiTheme="majorHAnsi" w:hAnsiTheme="majorHAnsi" w:cstheme="majorHAnsi"/>
-          <w:b/>
-          <w:bCs/>
-          <w:sz w:val="40"/>
-          <w:szCs w:val="40"/>
-        </w:rPr>
         <w:t>Architettura</w:t>
       </w:r>
-    </w:p>
-    <w:p>
-      <w:pPr>
-        <w:autoSpaceDE w:val="0"/>
-        <w:autoSpaceDN w:val="0"/>
-        <w:adjustRightInd w:val="0"/>
-        <w:spacing w:after="0" w:line="240" w:lineRule="auto"/>
-        <w:rPr>
-          <w:rFonts w:asciiTheme="majorHAnsi" w:hAnsiTheme="majorHAnsi" w:cstheme="majorHAnsi"/>
-          <w:sz w:val="32"/>
-          <w:szCs w:val="32"/>
-        </w:rPr>
-      </w:pPr>
     </w:p>
     <w:p>
       <w:pPr>
@@ -2323,7 +3194,75 @@
           <w:sz w:val="24"/>
           <w:szCs w:val="24"/>
         </w:rPr>
-        <w:t>Stato iniziale nel quale si aspetta i_start. Nel caso si riceva i_rst si torna in questo stato portando le variabili e i segnali interni del componente ai valori di default.</w:t>
+        <w:t xml:space="preserve">Stato iniziale nel quale si aspetta </w:t>
+      </w:r>
+      <w:r>
+        <w:rPr>
+          <w:rFonts w:cstheme="minorHAnsi"/>
+          <w:sz w:val="24"/>
+          <w:szCs w:val="24"/>
+        </w:rPr>
+        <w:t xml:space="preserve">che il segnale </w:t>
+      </w:r>
+      <w:proofErr w:type="spellStart"/>
+      <w:r>
+        <w:rPr>
+          <w:rFonts w:cstheme="minorHAnsi"/>
+          <w:sz w:val="24"/>
+          <w:szCs w:val="24"/>
+        </w:rPr>
+        <w:t>i_start</w:t>
+      </w:r>
+      <w:proofErr w:type="spellEnd"/>
+      <w:r>
+        <w:rPr>
+          <w:rFonts w:cstheme="minorHAnsi"/>
+          <w:sz w:val="24"/>
+          <w:szCs w:val="24"/>
+        </w:rPr>
+        <w:t xml:space="preserve"> salga a uno</w:t>
+      </w:r>
+      <w:r>
+        <w:rPr>
+          <w:rFonts w:cstheme="minorHAnsi"/>
+          <w:sz w:val="24"/>
+          <w:szCs w:val="24"/>
+        </w:rPr>
+        <w:t xml:space="preserve">. Nel caso si riceva </w:t>
+      </w:r>
+      <w:proofErr w:type="spellStart"/>
+      <w:r>
+        <w:rPr>
+          <w:rFonts w:cstheme="minorHAnsi"/>
+          <w:sz w:val="24"/>
+          <w:szCs w:val="24"/>
+        </w:rPr>
+        <w:t>i_rst</w:t>
+      </w:r>
+      <w:proofErr w:type="spellEnd"/>
+      <w:r>
+        <w:rPr>
+          <w:rFonts w:cstheme="minorHAnsi"/>
+          <w:sz w:val="24"/>
+          <w:szCs w:val="24"/>
+        </w:rPr>
+        <w:t xml:space="preserve"> </w:t>
+      </w:r>
+      <w:r>
+        <w:rPr>
+          <w:rFonts w:cstheme="minorHAnsi"/>
+          <w:sz w:val="24"/>
+          <w:szCs w:val="24"/>
+        </w:rPr>
+        <w:t xml:space="preserve">alto </w:t>
+      </w:r>
+      <w:r>
+        <w:rPr>
+          <w:rFonts w:cstheme="minorHAnsi"/>
+          <w:sz w:val="24"/>
+          <w:szCs w:val="24"/>
+        </w:rPr>
+        <w:t>si torna in questo stato portando le variabili e i segnali interni del componente ai valori di default.</w:t>
       </w:r>
     </w:p>
     <w:p>
@@ -2457,7 +3396,33 @@
           <w:sz w:val="24"/>
           <w:szCs w:val="24"/>
         </w:rPr>
-        <w:t>Stato nel quale si attende la risposta della memoria.</w:t>
+        <w:t>Stato nel quale si attende la risposta della memoria</w:t>
+      </w:r>
+      <w:r>
+        <w:rPr>
+          <w:rFonts w:cstheme="minorHAnsi"/>
+          <w:sz w:val="24"/>
+          <w:szCs w:val="24"/>
+        </w:rPr>
+        <w:t xml:space="preserve"> e si salva il dato nel registro </w:t>
+      </w:r>
+      <w:proofErr w:type="spellStart"/>
+      <w:r>
+        <w:rPr>
+          <w:rFonts w:cstheme="minorHAnsi"/>
+          <w:sz w:val="24"/>
+          <w:szCs w:val="24"/>
+        </w:rPr>
+        <w:t>data_to_convert_reg</w:t>
+      </w:r>
+      <w:proofErr w:type="spellEnd"/>
+      <w:r>
+        <w:rPr>
+          <w:rFonts w:cstheme="minorHAnsi"/>
+          <w:sz w:val="24"/>
+          <w:szCs w:val="24"/>
+        </w:rPr>
+        <w:t>.</w:t>
       </w:r>
     </w:p>
     <w:p>
@@ -2497,7 +3462,23 @@
           <w:sz w:val="24"/>
           <w:szCs w:val="24"/>
         </w:rPr>
-        <w:t>FECTH_BASE_WZ</w:t>
+        <w:t>FE</w:t>
+      </w:r>
+      <w:r>
+        <w:rPr>
+          <w:rFonts w:cstheme="minorHAnsi"/>
+          <w:sz w:val="24"/>
+          <w:szCs w:val="24"/>
+        </w:rPr>
+        <w:t>TC</w:t>
+      </w:r>
+      <w:r>
+        <w:rPr>
+          <w:rFonts w:cstheme="minorHAnsi"/>
+          <w:sz w:val="24"/>
+          <w:szCs w:val="24"/>
+        </w:rPr>
+        <w:t>H_BASE_WZ</w:t>
       </w:r>
     </w:p>
     <w:p>
@@ -2529,6 +3510,20 @@
     <w:p>
       <w:pPr>
         <w:pStyle w:val="Paragrafoelenco"/>
+        <w:autoSpaceDE w:val="0"/>
+        <w:autoSpaceDN w:val="0"/>
+        <w:adjustRightInd w:val="0"/>
+        <w:spacing w:after="0" w:line="240" w:lineRule="auto"/>
+        <w:rPr>
+          <w:rFonts w:cstheme="minorHAnsi"/>
+          <w:sz w:val="24"/>
+          <w:szCs w:val="24"/>
+        </w:rPr>
+      </w:pPr>
+    </w:p>
+    <w:p>
+      <w:pPr>
+        <w:pStyle w:val="Paragrafoelenco"/>
         <w:numPr>
           <w:ilvl w:val="0"/>
           <w:numId w:val="7"/>
@@ -2549,7 +3544,6 @@
           <w:sz w:val="24"/>
           <w:szCs w:val="24"/>
         </w:rPr>
-        <w:lastRenderedPageBreak/>
         <w:t>WAIT_BASE_</w:t>
       </w:r>
       <w:r>
@@ -2592,6 +3586,7 @@
           <w:sz w:val="24"/>
           <w:szCs w:val="24"/>
         </w:rPr>
+        <w:lastRenderedPageBreak/>
         <w:t>Stato nel quale si attende la risposta della memoria ovviamente si accede tante volte a questo stato tante quanti sono gli accessi allo stato FE</w:t>
       </w:r>
       <w:r>
@@ -2600,7 +3595,23 @@
           <w:sz w:val="24"/>
           <w:szCs w:val="24"/>
         </w:rPr>
-        <w:t>CTH_BASE_WZ</w:t>
+        <w:t>TC</w:t>
+      </w:r>
+      <w:r>
+        <w:rPr>
+          <w:rFonts w:cstheme="minorHAnsi"/>
+          <w:sz w:val="24"/>
+          <w:szCs w:val="24"/>
+        </w:rPr>
+        <w:t>H_BASE_WZ</w:t>
+      </w:r>
+      <w:r>
+        <w:rPr>
+          <w:rFonts w:cstheme="minorHAnsi"/>
+          <w:sz w:val="24"/>
+          <w:szCs w:val="24"/>
+        </w:rPr>
+        <w:t>.</w:t>
       </w:r>
     </w:p>
     <w:p>
@@ -2640,7 +3651,23 @@
           <w:sz w:val="24"/>
           <w:szCs w:val="24"/>
         </w:rPr>
-        <w:t>ANALYSE_WRITE</w:t>
+        <w:t>ANALY</w:t>
+      </w:r>
+      <w:r>
+        <w:rPr>
+          <w:rFonts w:cstheme="minorHAnsi"/>
+          <w:sz w:val="24"/>
+          <w:szCs w:val="24"/>
+        </w:rPr>
+        <w:t>Z</w:t>
+      </w:r>
+      <w:r>
+        <w:rPr>
+          <w:rFonts w:cstheme="minorHAnsi"/>
+          <w:sz w:val="24"/>
+          <w:szCs w:val="24"/>
+        </w:rPr>
+        <w:t>E_WRITE</w:t>
       </w:r>
     </w:p>
     <w:p>
@@ -2666,7 +3693,39 @@
           <w:sz w:val="24"/>
           <w:szCs w:val="24"/>
         </w:rPr>
-        <w:t>Questo è il core del componente, questo stato ha il compito di verificare l’appartenenza del dato a una opportuna WZ o meno. Nel caso il dato risulti effettivamente appartenente a quella data WZ allora si definisce la codifica e viene mandata in scrittura alla memoria. In caso contrario si controlla se sono ancora disponibili WZ da controllare, in tal caso si torna nello stato FETCH_BASE_WZ. Infine se non vi sono più WZ da controllare allora si trasmette il dato senza codifica.</w:t>
+        <w:t xml:space="preserve">Questo è il core del componente, questo stato ha il compito di verificare l’appartenenza del dato a una </w:t>
+      </w:r>
+      <w:r>
+        <w:rPr>
+          <w:rFonts w:cstheme="minorHAnsi"/>
+          <w:sz w:val="24"/>
+          <w:szCs w:val="24"/>
+        </w:rPr>
+        <w:t>specifica</w:t>
+      </w:r>
+      <w:r>
+        <w:rPr>
+          <w:rFonts w:cstheme="minorHAnsi"/>
+          <w:sz w:val="24"/>
+          <w:szCs w:val="24"/>
+        </w:rPr>
+        <w:t xml:space="preserve"> WZ. Nel caso il dato risulti effettivamente appartenente a quella data WZ allora si definisce la codifica e viene mandata in scrittura alla memoria. In caso contrario si controlla se sono ancora disponibili WZ da controllare, in tal caso si torna nello stato FETCH_BASE_WZ. </w:t>
+      </w:r>
+      <w:r>
+        <w:rPr>
+          <w:rFonts w:cstheme="minorHAnsi"/>
+          <w:sz w:val="24"/>
+          <w:szCs w:val="24"/>
+        </w:rPr>
+        <w:t>Infine,</w:t>
+      </w:r>
+      <w:r>
+        <w:rPr>
+          <w:rFonts w:cstheme="minorHAnsi"/>
+          <w:sz w:val="24"/>
+          <w:szCs w:val="24"/>
+        </w:rPr>
+        <w:t xml:space="preserve"> se non vi sono più WZ da controllare allora si trasmette il dato senza codifica.</w:t>
       </w:r>
     </w:p>
     <w:p>
@@ -2732,7 +3791,59 @@
           <w:sz w:val="24"/>
           <w:szCs w:val="24"/>
         </w:rPr>
-        <w:t>Stato che indica la fine dell’elaborazione.</w:t>
+        <w:t>Stato che indica la fine dell’elaborazione</w:t>
+      </w:r>
+      <w:r>
+        <w:rPr>
+          <w:rFonts w:cstheme="minorHAnsi"/>
+          <w:sz w:val="24"/>
+          <w:szCs w:val="24"/>
+        </w:rPr>
+        <w:t xml:space="preserve"> e si resta in questo stato finché </w:t>
+      </w:r>
+      <w:proofErr w:type="spellStart"/>
+      <w:r>
+        <w:rPr>
+          <w:rFonts w:cstheme="minorHAnsi"/>
+          <w:sz w:val="24"/>
+          <w:szCs w:val="24"/>
+        </w:rPr>
+        <w:t>i_start</w:t>
+      </w:r>
+      <w:proofErr w:type="spellEnd"/>
+      <w:r>
+        <w:rPr>
+          <w:rFonts w:cstheme="minorHAnsi"/>
+          <w:sz w:val="24"/>
+          <w:szCs w:val="24"/>
+        </w:rPr>
+        <w:t xml:space="preserve"> resta alto o viene ricevuto </w:t>
+      </w:r>
+      <w:proofErr w:type="spellStart"/>
+      <w:r>
+        <w:rPr>
+          <w:rFonts w:cstheme="minorHAnsi"/>
+          <w:sz w:val="24"/>
+          <w:szCs w:val="24"/>
+        </w:rPr>
+        <w:t>i_rst</w:t>
+      </w:r>
+      <w:proofErr w:type="spellEnd"/>
+      <w:r>
+        <w:rPr>
+          <w:rFonts w:cstheme="minorHAnsi"/>
+          <w:sz w:val="24"/>
+          <w:szCs w:val="24"/>
+        </w:rPr>
+        <w:t xml:space="preserve"> alto</w:t>
+      </w:r>
+      <w:r>
+        <w:rPr>
+          <w:rFonts w:cstheme="minorHAnsi"/>
+          <w:sz w:val="24"/>
+          <w:szCs w:val="24"/>
+        </w:rPr>
+        <w:t>.</w:t>
       </w:r>
     </w:p>
     <w:p>
@@ -2776,57 +3887,73 @@
         <w:adjustRightInd w:val="0"/>
         <w:spacing w:after="0" w:line="240" w:lineRule="auto"/>
         <w:rPr>
-          <w:rFonts w:asciiTheme="majorHAnsi" w:hAnsiTheme="majorHAnsi" w:cstheme="majorHAnsi"/>
-          <w:sz w:val="32"/>
-          <w:szCs w:val="32"/>
-        </w:rPr>
-      </w:pPr>
-    </w:p>
-    <w:p>
-      <w:pPr>
-        <w:autoSpaceDE w:val="0"/>
-        <w:autoSpaceDN w:val="0"/>
-        <w:adjustRightInd w:val="0"/>
-        <w:spacing w:after="0" w:line="240" w:lineRule="auto"/>
-        <w:rPr>
-          <w:rFonts w:cstheme="minorHAnsi"/>
-          <w:sz w:val="24"/>
-          <w:szCs w:val="24"/>
-        </w:rPr>
-      </w:pPr>
-      <w:r>
-        <w:rPr>
-          <w:rFonts w:cstheme="minorHAnsi"/>
-          <w:sz w:val="24"/>
-          <w:szCs w:val="24"/>
-        </w:rPr>
-        <w:t xml:space="preserve">La principale scelta </w:t>
-      </w:r>
-      <w:r>
-        <w:rPr>
-          <w:rFonts w:cstheme="minorHAnsi"/>
-          <w:sz w:val="24"/>
-          <w:szCs w:val="24"/>
-        </w:rPr>
-        <w:t>progettuale</w:t>
-      </w:r>
-      <w:bookmarkStart w:id="0" w:name="_GoBack"/>
-      <w:bookmarkEnd w:id="0"/>
-      <w:r>
-        <w:rPr>
-          <w:rFonts w:cstheme="minorHAnsi"/>
-          <w:sz w:val="24"/>
-          <w:szCs w:val="24"/>
-        </w:rPr>
-        <w:t xml:space="preserve"> effettuata è stata </w:t>
-      </w:r>
-      <w:r>
-        <w:rPr>
-          <w:rFonts w:cstheme="minorHAnsi"/>
-          <w:sz w:val="24"/>
-          <w:szCs w:val="24"/>
-        </w:rPr>
-        <w:t>la definizione del componente tramite due processi:</w:t>
+          <w:rFonts w:cstheme="minorHAnsi"/>
+          <w:sz w:val="24"/>
+          <w:szCs w:val="24"/>
+        </w:rPr>
+      </w:pPr>
+    </w:p>
+    <w:p>
+      <w:pPr>
+        <w:autoSpaceDE w:val="0"/>
+        <w:autoSpaceDN w:val="0"/>
+        <w:adjustRightInd w:val="0"/>
+        <w:spacing w:after="0" w:line="240" w:lineRule="auto"/>
+        <w:rPr>
+          <w:rFonts w:cstheme="minorHAnsi"/>
+          <w:sz w:val="24"/>
+          <w:szCs w:val="24"/>
+        </w:rPr>
+      </w:pPr>
+      <w:r>
+        <w:rPr>
+          <w:rFonts w:cstheme="minorHAnsi"/>
+          <w:sz w:val="24"/>
+          <w:szCs w:val="24"/>
+        </w:rPr>
+        <w:t xml:space="preserve">Le principali scelte progettuali effettuate sono state la definizione del numero di </w:t>
+      </w:r>
+      <w:proofErr w:type="spellStart"/>
+      <w:r>
+        <w:rPr>
+          <w:rFonts w:cstheme="minorHAnsi"/>
+          <w:sz w:val="24"/>
+          <w:szCs w:val="24"/>
+        </w:rPr>
+        <w:t>Working</w:t>
+      </w:r>
+      <w:proofErr w:type="spellEnd"/>
+      <w:r>
+        <w:rPr>
+          <w:rFonts w:cstheme="minorHAnsi"/>
+          <w:sz w:val="24"/>
+          <w:szCs w:val="24"/>
+        </w:rPr>
+        <w:t xml:space="preserve">-Zone e la loro grandezze tramite delle constanti cosi da poter progettare il componente in maniera parametrica rispetto a questi due dati, e </w:t>
+      </w:r>
+      <w:r>
+        <w:rPr>
+          <w:rFonts w:cstheme="minorHAnsi"/>
+          <w:sz w:val="24"/>
+          <w:szCs w:val="24"/>
+        </w:rPr>
+        <w:t>la definizione del componente tramite due</w:t>
+      </w:r>
+      <w:r>
+        <w:rPr>
+          <w:rFonts w:cstheme="minorHAnsi"/>
+          <w:sz w:val="24"/>
+          <w:szCs w:val="24"/>
+        </w:rPr>
+        <w:t xml:space="preserve"> processi</w:t>
+      </w:r>
+      <w:r>
+        <w:rPr>
+          <w:rFonts w:cstheme="minorHAnsi"/>
+          <w:sz w:val="24"/>
+          <w:szCs w:val="24"/>
+        </w:rPr>
+        <w:t>:</w:t>
       </w:r>
     </w:p>
     <w:p>
@@ -2865,7 +3992,25 @@
           <w:sz w:val="24"/>
           <w:szCs w:val="24"/>
         </w:rPr>
-        <w:t>Il primo rappresenta la parte sequenziale della macchina, gestisce il RT (Register transfert), reagisce al clock e al reset.</w:t>
+        <w:t>Il primo rappresenta la parte sequenziale della macchina, gestisce il RT (</w:t>
+      </w:r>
+      <w:proofErr w:type="spellStart"/>
+      <w:r>
+        <w:rPr>
+          <w:rFonts w:cstheme="minorHAnsi"/>
+          <w:sz w:val="24"/>
+          <w:szCs w:val="24"/>
+        </w:rPr>
+        <w:t>Register</w:t>
+      </w:r>
+      <w:proofErr w:type="spellEnd"/>
+      <w:r>
+        <w:rPr>
+          <w:rFonts w:cstheme="minorHAnsi"/>
+          <w:sz w:val="24"/>
+          <w:szCs w:val="24"/>
+        </w:rPr>
+        <w:t xml:space="preserve"> transfert), reagisce al clock e al reset.</w:t>
       </w:r>
     </w:p>
     <w:p>
@@ -2907,8 +4052,1442 @@
         <w:t>Il secondo implementa la logica interna di ogni stato, in questo vengono decisi gli output del componente, il valore prossimo delle variabili interne e lo stato prossimo</w:t>
       </w:r>
     </w:p>
+    <w:p>
+      <w:pPr>
+        <w:jc w:val="center"/>
+        <w:rPr>
+          <w:rFonts w:cstheme="minorHAnsi"/>
+          <w:sz w:val="24"/>
+          <w:szCs w:val="24"/>
+        </w:rPr>
+      </w:pPr>
+      <w:r>
+        <w:rPr>
+          <w:rFonts w:cstheme="minorHAnsi"/>
+          <w:noProof/>
+          <w:sz w:val="24"/>
+          <w:szCs w:val="24"/>
+        </w:rPr>
+        <w:lastRenderedPageBreak/>
+        <w:drawing>
+          <wp:inline distT="0" distB="0" distL="0" distR="0" wp14:anchorId="5E306B33" wp14:editId="455D5C79">
+            <wp:extent cx="4389120" cy="4017604"/>
+            <wp:effectExtent l="0" t="0" r="0" b="2540"/>
+            <wp:docPr id="5" name="Immagine 5" descr="Immagine che contiene testo, mappa&#10;&#10;Descrizione generata automaticamente"/>
+            <wp:cNvGraphicFramePr>
+              <a:graphicFrameLocks xmlns:a="http://schemas.openxmlformats.org/drawingml/2006/main" noChangeAspect="1"/>
+            </wp:cNvGraphicFramePr>
+            <a:graphic xmlns:a="http://schemas.openxmlformats.org/drawingml/2006/main">
+              <a:graphicData uri="http://schemas.openxmlformats.org/drawingml/2006/picture">
+                <pic:pic xmlns:pic="http://schemas.openxmlformats.org/drawingml/2006/picture">
+                  <pic:nvPicPr>
+                    <pic:cNvPr id="5" name="Untitled Diagram (1).jpg"/>
+                    <pic:cNvPicPr/>
+                  </pic:nvPicPr>
+                  <pic:blipFill>
+                    <a:blip r:embed="rId8" cstate="print">
+                      <a:extLst>
+                        <a:ext uri="{28A0092B-C50C-407E-A947-70E740481C1C}">
+                          <a14:useLocalDpi xmlns:a14="http://schemas.microsoft.com/office/drawing/2010/main" val="0"/>
+                        </a:ext>
+                      </a:extLst>
+                    </a:blip>
+                    <a:stretch>
+                      <a:fillRect/>
+                    </a:stretch>
+                  </pic:blipFill>
+                  <pic:spPr>
+                    <a:xfrm>
+                      <a:off x="0" y="0"/>
+                      <a:ext cx="4409946" cy="4036667"/>
+                    </a:xfrm>
+                    <a:prstGeom prst="rect">
+                      <a:avLst/>
+                    </a:prstGeom>
+                  </pic:spPr>
+                </pic:pic>
+              </a:graphicData>
+            </a:graphic>
+          </wp:inline>
+        </w:drawing>
+      </w:r>
+    </w:p>
+    <w:p>
+      <w:pPr>
+        <w:rPr>
+          <w:rFonts w:cstheme="minorHAnsi"/>
+          <w:sz w:val="24"/>
+          <w:szCs w:val="24"/>
+        </w:rPr>
+      </w:pPr>
+    </w:p>
+    <w:p>
+      <w:pPr>
+        <w:rPr>
+          <w:rFonts w:asciiTheme="majorHAnsi" w:hAnsiTheme="majorHAnsi" w:cstheme="majorHAnsi"/>
+          <w:b/>
+          <w:bCs/>
+          <w:sz w:val="40"/>
+          <w:szCs w:val="40"/>
+        </w:rPr>
+      </w:pPr>
+      <w:r>
+        <w:rPr>
+          <w:rFonts w:asciiTheme="majorHAnsi" w:hAnsiTheme="majorHAnsi" w:cstheme="majorHAnsi"/>
+          <w:b/>
+          <w:bCs/>
+          <w:sz w:val="40"/>
+          <w:szCs w:val="40"/>
+        </w:rPr>
+        <w:t>3</w:t>
+      </w:r>
+      <w:r>
+        <w:rPr>
+          <w:rFonts w:asciiTheme="majorHAnsi" w:hAnsiTheme="majorHAnsi" w:cstheme="majorHAnsi"/>
+          <w:b/>
+          <w:bCs/>
+          <w:sz w:val="40"/>
+          <w:szCs w:val="40"/>
+        </w:rPr>
+        <w:tab/>
+        <w:t>Risultati sperimentali</w:t>
+      </w:r>
+    </w:p>
+    <w:p>
+      <w:pPr>
+        <w:autoSpaceDE w:val="0"/>
+        <w:autoSpaceDN w:val="0"/>
+        <w:adjustRightInd w:val="0"/>
+        <w:spacing w:after="0" w:line="240" w:lineRule="auto"/>
+        <w:rPr>
+          <w:rFonts w:asciiTheme="majorHAnsi" w:hAnsiTheme="majorHAnsi" w:cstheme="majorHAnsi"/>
+          <w:sz w:val="32"/>
+          <w:szCs w:val="32"/>
+        </w:rPr>
+      </w:pPr>
+      <w:r>
+        <w:rPr>
+          <w:rFonts w:asciiTheme="majorHAnsi" w:hAnsiTheme="majorHAnsi" w:cstheme="majorHAnsi"/>
+          <w:sz w:val="32"/>
+          <w:szCs w:val="32"/>
+        </w:rPr>
+        <w:t xml:space="preserve">3.1 </w:t>
+      </w:r>
+      <w:r>
+        <w:rPr>
+          <w:rFonts w:asciiTheme="majorHAnsi" w:hAnsiTheme="majorHAnsi" w:cstheme="majorHAnsi"/>
+          <w:sz w:val="32"/>
+          <w:szCs w:val="32"/>
+        </w:rPr>
+        <w:t>Warning</w:t>
+      </w:r>
+    </w:p>
+    <w:p>
+      <w:pPr>
+        <w:autoSpaceDE w:val="0"/>
+        <w:autoSpaceDN w:val="0"/>
+        <w:adjustRightInd w:val="0"/>
+        <w:spacing w:after="0" w:line="240" w:lineRule="auto"/>
+        <w:rPr>
+          <w:rFonts w:cstheme="minorHAnsi"/>
+          <w:sz w:val="24"/>
+          <w:szCs w:val="24"/>
+        </w:rPr>
+      </w:pPr>
+    </w:p>
+    <w:p>
+      <w:pPr>
+        <w:autoSpaceDE w:val="0"/>
+        <w:autoSpaceDN w:val="0"/>
+        <w:adjustRightInd w:val="0"/>
+        <w:spacing w:after="0" w:line="240" w:lineRule="auto"/>
+        <w:rPr>
+          <w:rFonts w:cstheme="minorHAnsi"/>
+          <w:sz w:val="24"/>
+          <w:szCs w:val="24"/>
+        </w:rPr>
+      </w:pPr>
+      <w:r>
+        <w:rPr>
+          <w:rFonts w:cstheme="minorHAnsi"/>
+          <w:sz w:val="24"/>
+          <w:szCs w:val="24"/>
+        </w:rPr>
+        <w:t xml:space="preserve">A seguito della sintesi </w:t>
+      </w:r>
+      <w:proofErr w:type="spellStart"/>
+      <w:r>
+        <w:rPr>
+          <w:rFonts w:cstheme="minorHAnsi"/>
+          <w:sz w:val="24"/>
+          <w:szCs w:val="24"/>
+        </w:rPr>
+        <w:t>Vivado</w:t>
+      </w:r>
+      <w:proofErr w:type="spellEnd"/>
+      <w:r>
+        <w:rPr>
+          <w:rFonts w:cstheme="minorHAnsi"/>
+          <w:sz w:val="24"/>
+          <w:szCs w:val="24"/>
+        </w:rPr>
+        <w:t xml:space="preserve"> avvisa di 13 warning che non vengono considerati in quanto 12 di questi riportano che il segnale </w:t>
+      </w:r>
+      <w:proofErr w:type="spellStart"/>
+      <w:r>
+        <w:rPr>
+          <w:rFonts w:cstheme="minorHAnsi"/>
+          <w:sz w:val="24"/>
+          <w:szCs w:val="24"/>
+        </w:rPr>
+        <w:t>o_address</w:t>
+      </w:r>
+      <w:proofErr w:type="spellEnd"/>
+      <w:r>
+        <w:rPr>
+          <w:rFonts w:cstheme="minorHAnsi"/>
+          <w:sz w:val="24"/>
+          <w:szCs w:val="24"/>
+        </w:rPr>
+        <w:t xml:space="preserve"> ha i primi 12 bit a 0, questo è un comportamento voluto in quanto si accede a solo i primi 10 indirizzi di memoria. Il restante informa che non sono stati definiti dei </w:t>
+      </w:r>
+      <w:proofErr w:type="spellStart"/>
+      <w:r>
+        <w:rPr>
+          <w:rFonts w:cstheme="minorHAnsi"/>
+          <w:i/>
+          <w:iCs/>
+          <w:sz w:val="24"/>
+          <w:szCs w:val="24"/>
+        </w:rPr>
+        <w:t>constraints</w:t>
+      </w:r>
+      <w:proofErr w:type="spellEnd"/>
+      <w:r>
+        <w:rPr>
+          <w:rFonts w:cstheme="minorHAnsi"/>
+          <w:i/>
+          <w:iCs/>
+          <w:sz w:val="24"/>
+          <w:szCs w:val="24"/>
+        </w:rPr>
+        <w:t xml:space="preserve"> </w:t>
+      </w:r>
+      <w:r>
+        <w:rPr>
+          <w:rFonts w:cstheme="minorHAnsi"/>
+          <w:sz w:val="24"/>
+          <w:szCs w:val="24"/>
+        </w:rPr>
+        <w:t>anche questo non viene considerato significativo.</w:t>
+      </w:r>
+    </w:p>
+    <w:p>
+      <w:pPr>
+        <w:autoSpaceDE w:val="0"/>
+        <w:autoSpaceDN w:val="0"/>
+        <w:adjustRightInd w:val="0"/>
+        <w:spacing w:after="0" w:line="240" w:lineRule="auto"/>
+        <w:rPr>
+          <w:rFonts w:asciiTheme="majorHAnsi" w:hAnsiTheme="majorHAnsi" w:cstheme="majorHAnsi"/>
+          <w:sz w:val="32"/>
+          <w:szCs w:val="32"/>
+        </w:rPr>
+      </w:pPr>
+    </w:p>
+    <w:p>
+      <w:pPr>
+        <w:autoSpaceDE w:val="0"/>
+        <w:autoSpaceDN w:val="0"/>
+        <w:adjustRightInd w:val="0"/>
+        <w:spacing w:after="0" w:line="240" w:lineRule="auto"/>
+        <w:rPr>
+          <w:rFonts w:asciiTheme="majorHAnsi" w:hAnsiTheme="majorHAnsi" w:cstheme="majorHAnsi"/>
+          <w:sz w:val="32"/>
+          <w:szCs w:val="32"/>
+        </w:rPr>
+      </w:pPr>
+      <w:r>
+        <w:rPr>
+          <w:rFonts w:asciiTheme="majorHAnsi" w:hAnsiTheme="majorHAnsi" w:cstheme="majorHAnsi"/>
+          <w:sz w:val="32"/>
+          <w:szCs w:val="32"/>
+        </w:rPr>
+        <w:t>3.</w:t>
+      </w:r>
+      <w:r>
+        <w:rPr>
+          <w:rFonts w:asciiTheme="majorHAnsi" w:hAnsiTheme="majorHAnsi" w:cstheme="majorHAnsi"/>
+          <w:sz w:val="32"/>
+          <w:szCs w:val="32"/>
+        </w:rPr>
+        <w:t>2</w:t>
+      </w:r>
+      <w:r>
+        <w:rPr>
+          <w:rFonts w:asciiTheme="majorHAnsi" w:hAnsiTheme="majorHAnsi" w:cstheme="majorHAnsi"/>
+          <w:sz w:val="32"/>
+          <w:szCs w:val="32"/>
+        </w:rPr>
+        <w:t xml:space="preserve"> Risultati di sintesi</w:t>
+      </w:r>
+    </w:p>
+    <w:p>
+      <w:pPr>
+        <w:autoSpaceDE w:val="0"/>
+        <w:autoSpaceDN w:val="0"/>
+        <w:adjustRightInd w:val="0"/>
+        <w:spacing w:after="0" w:line="240" w:lineRule="auto"/>
+        <w:rPr>
+          <w:rFonts w:cstheme="minorHAnsi"/>
+          <w:sz w:val="24"/>
+          <w:szCs w:val="24"/>
+        </w:rPr>
+      </w:pPr>
+    </w:p>
+    <w:p>
+      <w:pPr>
+        <w:autoSpaceDE w:val="0"/>
+        <w:autoSpaceDN w:val="0"/>
+        <w:adjustRightInd w:val="0"/>
+        <w:spacing w:after="0" w:line="240" w:lineRule="auto"/>
+        <w:rPr>
+          <w:rFonts w:cstheme="minorHAnsi"/>
+          <w:sz w:val="24"/>
+          <w:szCs w:val="24"/>
+        </w:rPr>
+      </w:pPr>
+      <w:r>
+        <w:rPr>
+          <w:rFonts w:cstheme="minorHAnsi"/>
+          <w:sz w:val="24"/>
+          <w:szCs w:val="24"/>
+        </w:rPr>
+        <w:t>Il componente sintetizzato supera correttamente tutti i test specificati nelle simulazioni:</w:t>
+      </w:r>
+    </w:p>
+    <w:p>
+      <w:pPr>
+        <w:autoSpaceDE w:val="0"/>
+        <w:autoSpaceDN w:val="0"/>
+        <w:adjustRightInd w:val="0"/>
+        <w:spacing w:after="0" w:line="240" w:lineRule="auto"/>
+        <w:rPr>
+          <w:rFonts w:cstheme="minorHAnsi"/>
+          <w:i/>
+          <w:iCs/>
+          <w:sz w:val="24"/>
+          <w:szCs w:val="24"/>
+          <w:lang w:val="en-GB"/>
+        </w:rPr>
+      </w:pPr>
+      <w:proofErr w:type="spellStart"/>
+      <w:r>
+        <w:rPr>
+          <w:rFonts w:cstheme="minorHAnsi"/>
+          <w:i/>
+          <w:iCs/>
+          <w:sz w:val="24"/>
+          <w:szCs w:val="24"/>
+          <w:lang w:val="en-GB"/>
+        </w:rPr>
+        <w:t>Behavioral</w:t>
+      </w:r>
+      <w:proofErr w:type="spellEnd"/>
+      <w:r>
+        <w:rPr>
+          <w:rFonts w:cstheme="minorHAnsi"/>
+          <w:i/>
+          <w:iCs/>
+          <w:sz w:val="24"/>
+          <w:szCs w:val="24"/>
+          <w:lang w:val="en-GB"/>
+        </w:rPr>
+        <w:t xml:space="preserve"> </w:t>
+      </w:r>
+      <w:r>
+        <w:rPr>
+          <w:rFonts w:cstheme="minorHAnsi"/>
+          <w:sz w:val="24"/>
+          <w:szCs w:val="24"/>
+          <w:lang w:val="en-GB"/>
+        </w:rPr>
+        <w:t>e</w:t>
+      </w:r>
+      <w:r>
+        <w:rPr>
+          <w:rFonts w:cstheme="minorHAnsi"/>
+          <w:i/>
+          <w:iCs/>
+          <w:sz w:val="24"/>
+          <w:szCs w:val="24"/>
+          <w:lang w:val="en-GB"/>
+        </w:rPr>
+        <w:t xml:space="preserve"> Post-Synthesis Functional.</w:t>
+      </w:r>
+    </w:p>
+    <w:p>
+      <w:pPr>
+        <w:autoSpaceDE w:val="0"/>
+        <w:autoSpaceDN w:val="0"/>
+        <w:adjustRightInd w:val="0"/>
+        <w:spacing w:after="0" w:line="240" w:lineRule="auto"/>
+        <w:rPr>
+          <w:rFonts w:cstheme="minorHAnsi"/>
+          <w:sz w:val="24"/>
+          <w:szCs w:val="24"/>
+        </w:rPr>
+      </w:pPr>
+      <w:r>
+        <w:rPr>
+          <w:rFonts w:cstheme="minorHAnsi"/>
+          <w:sz w:val="24"/>
+          <w:szCs w:val="24"/>
+        </w:rPr>
+        <w:t xml:space="preserve">Qui di seguito </w:t>
+      </w:r>
+      <w:r>
+        <w:rPr>
+          <w:rFonts w:cstheme="minorHAnsi"/>
+          <w:sz w:val="24"/>
+          <w:szCs w:val="24"/>
+        </w:rPr>
+        <w:t>è</w:t>
+      </w:r>
+      <w:r>
+        <w:rPr>
+          <w:rFonts w:cstheme="minorHAnsi"/>
+          <w:sz w:val="24"/>
+          <w:szCs w:val="24"/>
+        </w:rPr>
+        <w:t xml:space="preserve"> possibile vedere un confronto tra i tempi di simulazione dei due corner</w:t>
+      </w:r>
+    </w:p>
+    <w:p>
+      <w:pPr>
+        <w:autoSpaceDE w:val="0"/>
+        <w:autoSpaceDN w:val="0"/>
+        <w:adjustRightInd w:val="0"/>
+        <w:spacing w:after="0" w:line="240" w:lineRule="auto"/>
+        <w:rPr>
+          <w:rFonts w:cstheme="minorHAnsi"/>
+          <w:sz w:val="24"/>
+          <w:szCs w:val="24"/>
+        </w:rPr>
+      </w:pPr>
+      <w:r>
+        <w:rPr>
+          <w:rFonts w:cstheme="minorHAnsi"/>
+          <w:sz w:val="24"/>
+          <w:szCs w:val="24"/>
+        </w:rPr>
+        <w:t>case che portano la macchina verso la pi</w:t>
+      </w:r>
+      <w:r>
+        <w:rPr>
+          <w:rFonts w:cstheme="minorHAnsi"/>
+          <w:sz w:val="24"/>
+          <w:szCs w:val="24"/>
+        </w:rPr>
+        <w:t>ù</w:t>
+      </w:r>
+      <w:r>
+        <w:rPr>
+          <w:rFonts w:cstheme="minorHAnsi"/>
+          <w:sz w:val="24"/>
+          <w:szCs w:val="24"/>
+        </w:rPr>
+        <w:t xml:space="preserve"> breve e la pi</w:t>
+      </w:r>
+      <w:r>
+        <w:rPr>
+          <w:rFonts w:cstheme="minorHAnsi"/>
+          <w:sz w:val="24"/>
+          <w:szCs w:val="24"/>
+        </w:rPr>
+        <w:t>ù</w:t>
+      </w:r>
+      <w:r>
+        <w:rPr>
+          <w:rFonts w:cstheme="minorHAnsi"/>
+          <w:sz w:val="24"/>
+          <w:szCs w:val="24"/>
+        </w:rPr>
+        <w:t xml:space="preserve"> lunga simulazione:</w:t>
+      </w:r>
+    </w:p>
+    <w:p>
+      <w:pPr>
+        <w:pStyle w:val="Paragrafoelenco"/>
+        <w:numPr>
+          <w:ilvl w:val="0"/>
+          <w:numId w:val="11"/>
+        </w:numPr>
+        <w:autoSpaceDE w:val="0"/>
+        <w:autoSpaceDN w:val="0"/>
+        <w:adjustRightInd w:val="0"/>
+        <w:spacing w:after="0" w:line="240" w:lineRule="auto"/>
+        <w:rPr>
+          <w:rFonts w:cstheme="minorHAnsi"/>
+          <w:sz w:val="24"/>
+          <w:szCs w:val="24"/>
+        </w:rPr>
+      </w:pPr>
+      <w:r>
+        <w:rPr>
+          <w:rFonts w:cstheme="minorHAnsi"/>
+          <w:b/>
+          <w:bCs/>
+          <w:sz w:val="24"/>
+          <w:szCs w:val="24"/>
+        </w:rPr>
+        <w:t xml:space="preserve">1150ns </w:t>
+      </w:r>
+      <w:r>
+        <w:rPr>
+          <w:rFonts w:cstheme="minorHAnsi"/>
+          <w:sz w:val="24"/>
+          <w:szCs w:val="24"/>
+        </w:rPr>
+        <w:t>– tempo di simulazione (</w:t>
+      </w:r>
+      <w:proofErr w:type="spellStart"/>
+      <w:r>
+        <w:rPr>
+          <w:rFonts w:cstheme="minorHAnsi"/>
+          <w:sz w:val="24"/>
+          <w:szCs w:val="24"/>
+        </w:rPr>
+        <w:t>Behavioral</w:t>
+      </w:r>
+      <w:proofErr w:type="spellEnd"/>
+      <w:r>
+        <w:rPr>
+          <w:rFonts w:cstheme="minorHAnsi"/>
+          <w:sz w:val="24"/>
+          <w:szCs w:val="24"/>
+        </w:rPr>
+        <w:t>) con dato appartenente alla prima Worzing-Zon</w:t>
+      </w:r>
+      <w:r>
+        <w:rPr>
+          <w:rFonts w:cstheme="minorHAnsi"/>
+          <w:sz w:val="24"/>
+          <w:szCs w:val="24"/>
+        </w:rPr>
+        <w:t>e</w:t>
+      </w:r>
+    </w:p>
+    <w:p>
+      <w:pPr>
+        <w:pStyle w:val="Paragrafoelenco"/>
+        <w:numPr>
+          <w:ilvl w:val="0"/>
+          <w:numId w:val="11"/>
+        </w:numPr>
+        <w:autoSpaceDE w:val="0"/>
+        <w:autoSpaceDN w:val="0"/>
+        <w:adjustRightInd w:val="0"/>
+        <w:spacing w:after="0" w:line="240" w:lineRule="auto"/>
+        <w:rPr>
+          <w:rFonts w:cstheme="minorHAnsi"/>
+          <w:sz w:val="24"/>
+          <w:szCs w:val="24"/>
+        </w:rPr>
+      </w:pPr>
+      <w:r>
+        <w:rPr>
+          <w:rFonts w:cstheme="minorHAnsi"/>
+          <w:b/>
+          <w:bCs/>
+          <w:sz w:val="24"/>
+          <w:szCs w:val="24"/>
+        </w:rPr>
+        <w:t xml:space="preserve">3150ns </w:t>
+      </w:r>
+      <w:r>
+        <w:rPr>
+          <w:rFonts w:cstheme="minorHAnsi"/>
+          <w:sz w:val="24"/>
+          <w:szCs w:val="24"/>
+        </w:rPr>
+        <w:t xml:space="preserve">– tempo di </w:t>
+      </w:r>
+      <w:proofErr w:type="spellStart"/>
+      <w:r>
+        <w:rPr>
+          <w:rFonts w:cstheme="minorHAnsi"/>
+          <w:sz w:val="24"/>
+          <w:szCs w:val="24"/>
+        </w:rPr>
+        <w:t>simulzione</w:t>
+      </w:r>
+      <w:proofErr w:type="spellEnd"/>
+      <w:r>
+        <w:rPr>
+          <w:rFonts w:cstheme="minorHAnsi"/>
+          <w:sz w:val="24"/>
+          <w:szCs w:val="24"/>
+        </w:rPr>
+        <w:t xml:space="preserve"> (</w:t>
+      </w:r>
+      <w:proofErr w:type="spellStart"/>
+      <w:r>
+        <w:rPr>
+          <w:rFonts w:cstheme="minorHAnsi"/>
+          <w:sz w:val="24"/>
+          <w:szCs w:val="24"/>
+        </w:rPr>
+        <w:t>Behavioral</w:t>
+      </w:r>
+      <w:proofErr w:type="spellEnd"/>
+      <w:r>
+        <w:rPr>
+          <w:rFonts w:cstheme="minorHAnsi"/>
+          <w:sz w:val="24"/>
+          <w:szCs w:val="24"/>
+        </w:rPr>
+        <w:t xml:space="preserve">) con dato non appartenente a </w:t>
+      </w:r>
+      <w:r>
+        <w:rPr>
+          <w:rFonts w:cstheme="minorHAnsi"/>
+          <w:sz w:val="24"/>
+          <w:szCs w:val="24"/>
+        </w:rPr>
+        <w:t xml:space="preserve">nessuna </w:t>
+      </w:r>
+      <w:proofErr w:type="spellStart"/>
+      <w:r>
+        <w:rPr>
+          <w:rFonts w:cstheme="minorHAnsi"/>
+          <w:sz w:val="24"/>
+          <w:szCs w:val="24"/>
+        </w:rPr>
+        <w:t>Worzing</w:t>
+      </w:r>
+      <w:proofErr w:type="spellEnd"/>
+      <w:r>
+        <w:rPr>
+          <w:rFonts w:cstheme="minorHAnsi"/>
+          <w:sz w:val="24"/>
+          <w:szCs w:val="24"/>
+        </w:rPr>
+        <w:t>-Zone</w:t>
+      </w:r>
+    </w:p>
+    <w:p>
+      <w:pPr>
+        <w:autoSpaceDE w:val="0"/>
+        <w:autoSpaceDN w:val="0"/>
+        <w:adjustRightInd w:val="0"/>
+        <w:spacing w:after="0" w:line="240" w:lineRule="auto"/>
+        <w:rPr>
+          <w:rFonts w:cstheme="minorHAnsi"/>
+          <w:sz w:val="24"/>
+          <w:szCs w:val="24"/>
+        </w:rPr>
+      </w:pPr>
+    </w:p>
+    <w:p>
+      <w:pPr>
+        <w:autoSpaceDE w:val="0"/>
+        <w:autoSpaceDN w:val="0"/>
+        <w:adjustRightInd w:val="0"/>
+        <w:spacing w:after="0" w:line="240" w:lineRule="auto"/>
+        <w:rPr>
+          <w:rFonts w:cstheme="minorHAnsi"/>
+          <w:sz w:val="24"/>
+          <w:szCs w:val="24"/>
+        </w:rPr>
+      </w:pPr>
+    </w:p>
+    <w:p>
+      <w:pPr>
+        <w:rPr>
+          <w:rFonts w:asciiTheme="majorHAnsi" w:hAnsiTheme="majorHAnsi" w:cstheme="majorHAnsi"/>
+          <w:b/>
+          <w:bCs/>
+          <w:sz w:val="40"/>
+          <w:szCs w:val="40"/>
+        </w:rPr>
+      </w:pPr>
+      <w:r>
+        <w:rPr>
+          <w:rFonts w:asciiTheme="majorHAnsi" w:hAnsiTheme="majorHAnsi" w:cstheme="majorHAnsi"/>
+          <w:b/>
+          <w:bCs/>
+          <w:sz w:val="40"/>
+          <w:szCs w:val="40"/>
+        </w:rPr>
+        <w:lastRenderedPageBreak/>
+        <w:t>4</w:t>
+      </w:r>
+      <w:r>
+        <w:rPr>
+          <w:rFonts w:asciiTheme="majorHAnsi" w:hAnsiTheme="majorHAnsi" w:cstheme="majorHAnsi"/>
+          <w:b/>
+          <w:bCs/>
+          <w:sz w:val="40"/>
+          <w:szCs w:val="40"/>
+        </w:rPr>
+        <w:tab/>
+        <w:t>Risultati dei test</w:t>
+      </w:r>
+    </w:p>
+    <w:p>
+      <w:pPr>
+        <w:autoSpaceDE w:val="0"/>
+        <w:autoSpaceDN w:val="0"/>
+        <w:adjustRightInd w:val="0"/>
+        <w:spacing w:after="0" w:line="240" w:lineRule="auto"/>
+        <w:rPr>
+          <w:rFonts w:cstheme="minorHAnsi"/>
+          <w:sz w:val="24"/>
+          <w:szCs w:val="24"/>
+        </w:rPr>
+      </w:pPr>
+    </w:p>
+    <w:p>
+      <w:pPr>
+        <w:autoSpaceDE w:val="0"/>
+        <w:autoSpaceDN w:val="0"/>
+        <w:adjustRightInd w:val="0"/>
+        <w:spacing w:after="0" w:line="240" w:lineRule="auto"/>
+        <w:rPr>
+          <w:rFonts w:cstheme="minorHAnsi"/>
+          <w:sz w:val="24"/>
+          <w:szCs w:val="24"/>
+        </w:rPr>
+      </w:pPr>
+      <w:r>
+        <w:rPr>
+          <w:rFonts w:cstheme="minorHAnsi"/>
+          <w:sz w:val="24"/>
+          <w:szCs w:val="24"/>
+        </w:rPr>
+        <w:t xml:space="preserve">Per verificare il corretto funzionamento del componente sintetizzato, dopo averlo testato con i due test </w:t>
+      </w:r>
+      <w:proofErr w:type="spellStart"/>
+      <w:r>
+        <w:rPr>
+          <w:rFonts w:cstheme="minorHAnsi"/>
+          <w:sz w:val="24"/>
+          <w:szCs w:val="24"/>
+        </w:rPr>
+        <w:t>bench</w:t>
+      </w:r>
+      <w:proofErr w:type="spellEnd"/>
+      <w:r>
+        <w:rPr>
+          <w:rFonts w:cstheme="minorHAnsi"/>
+          <w:sz w:val="24"/>
+          <w:szCs w:val="24"/>
+        </w:rPr>
+        <w:t xml:space="preserve"> forniti, sono stati definiti ulteriori test allo scopo mi massimizzare la copertura di tutti i possibili cammini che la macchina può effettuare durante la computazione.</w:t>
+      </w:r>
+    </w:p>
+    <w:p>
+      <w:pPr>
+        <w:autoSpaceDE w:val="0"/>
+        <w:autoSpaceDN w:val="0"/>
+        <w:adjustRightInd w:val="0"/>
+        <w:spacing w:after="0" w:line="240" w:lineRule="auto"/>
+        <w:rPr>
+          <w:rFonts w:cstheme="minorHAnsi"/>
+          <w:sz w:val="24"/>
+          <w:szCs w:val="24"/>
+        </w:rPr>
+      </w:pPr>
+      <w:r>
+        <w:rPr>
+          <w:rFonts w:cstheme="minorHAnsi"/>
+          <w:sz w:val="24"/>
+          <w:szCs w:val="24"/>
+        </w:rPr>
+        <w:t>Di seguito è fornita una breve descrizione dei test utilizzati e</w:t>
+      </w:r>
+      <w:r>
+        <w:rPr>
+          <w:rFonts w:cstheme="minorHAnsi"/>
+          <w:sz w:val="24"/>
+          <w:szCs w:val="24"/>
+        </w:rPr>
+        <w:t xml:space="preserve"> di alcuni</w:t>
+      </w:r>
+      <w:r>
+        <w:rPr>
+          <w:rFonts w:cstheme="minorHAnsi"/>
+          <w:sz w:val="24"/>
+          <w:szCs w:val="24"/>
+        </w:rPr>
+        <w:t xml:space="preserve"> viene anche mostrato l’effettivo funzionamento grazie allo </w:t>
+      </w:r>
+      <w:proofErr w:type="spellStart"/>
+      <w:r>
+        <w:rPr>
+          <w:rFonts w:cstheme="minorHAnsi"/>
+          <w:i/>
+          <w:iCs/>
+          <w:sz w:val="24"/>
+          <w:szCs w:val="24"/>
+        </w:rPr>
+        <w:t>screenshot</w:t>
+      </w:r>
+      <w:proofErr w:type="spellEnd"/>
+      <w:r>
+        <w:rPr>
+          <w:rFonts w:cstheme="minorHAnsi"/>
+          <w:i/>
+          <w:iCs/>
+          <w:sz w:val="24"/>
+          <w:szCs w:val="24"/>
+        </w:rPr>
+        <w:t xml:space="preserve"> </w:t>
+      </w:r>
+      <w:r>
+        <w:rPr>
+          <w:rFonts w:cstheme="minorHAnsi"/>
+          <w:sz w:val="24"/>
+          <w:szCs w:val="24"/>
+        </w:rPr>
+        <w:t>della simulazione.</w:t>
+      </w:r>
+    </w:p>
+    <w:p>
+      <w:pPr>
+        <w:autoSpaceDE w:val="0"/>
+        <w:autoSpaceDN w:val="0"/>
+        <w:adjustRightInd w:val="0"/>
+        <w:spacing w:after="0" w:line="240" w:lineRule="auto"/>
+        <w:rPr>
+          <w:rFonts w:cstheme="minorHAnsi"/>
+          <w:sz w:val="24"/>
+          <w:szCs w:val="24"/>
+        </w:rPr>
+      </w:pPr>
+    </w:p>
+    <w:p>
+      <w:pPr>
+        <w:pStyle w:val="Paragrafoelenco"/>
+        <w:numPr>
+          <w:ilvl w:val="0"/>
+          <w:numId w:val="9"/>
+        </w:numPr>
+        <w:autoSpaceDE w:val="0"/>
+        <w:autoSpaceDN w:val="0"/>
+        <w:adjustRightInd w:val="0"/>
+        <w:spacing w:after="0" w:line="240" w:lineRule="auto"/>
+        <w:rPr>
+          <w:rFonts w:cstheme="minorHAnsi"/>
+          <w:sz w:val="24"/>
+          <w:szCs w:val="24"/>
+        </w:rPr>
+      </w:pPr>
+      <w:r>
+        <w:rPr>
+          <w:rFonts w:cstheme="minorHAnsi"/>
+          <w:b/>
+          <w:bCs/>
+          <w:sz w:val="24"/>
+          <w:szCs w:val="24"/>
+        </w:rPr>
+        <w:t xml:space="preserve">Secondo start: </w:t>
+      </w:r>
+      <w:r>
+        <w:rPr>
+          <w:rFonts w:cstheme="minorHAnsi"/>
+          <w:sz w:val="24"/>
+          <w:szCs w:val="24"/>
+        </w:rPr>
+        <w:t>la macchina dopo aver eseguito già una computazione completa viene nuovamente stimolata senza che sia stato alzato il segnale di RESET.</w:t>
+      </w:r>
+    </w:p>
+    <w:p>
+      <w:pPr>
+        <w:pStyle w:val="Paragrafoelenco"/>
+        <w:autoSpaceDE w:val="0"/>
+        <w:autoSpaceDN w:val="0"/>
+        <w:adjustRightInd w:val="0"/>
+        <w:spacing w:after="0" w:line="240" w:lineRule="auto"/>
+        <w:rPr>
+          <w:rFonts w:cstheme="minorHAnsi"/>
+          <w:b/>
+          <w:bCs/>
+          <w:sz w:val="24"/>
+          <w:szCs w:val="24"/>
+        </w:rPr>
+      </w:pPr>
+    </w:p>
+    <w:p>
+      <w:pPr>
+        <w:autoSpaceDE w:val="0"/>
+        <w:autoSpaceDN w:val="0"/>
+        <w:adjustRightInd w:val="0"/>
+        <w:spacing w:after="0" w:line="240" w:lineRule="auto"/>
+        <w:jc w:val="center"/>
+        <w:rPr>
+          <w:rFonts w:cstheme="minorHAnsi"/>
+          <w:sz w:val="24"/>
+          <w:szCs w:val="24"/>
+        </w:rPr>
+      </w:pPr>
+      <w:r>
+        <w:rPr>
+          <w:noProof/>
+        </w:rPr>
+        <w:drawing>
+          <wp:inline distT="0" distB="0" distL="0" distR="0" wp14:anchorId="505A0A3A" wp14:editId="50440508">
+            <wp:extent cx="5731510" cy="2697480"/>
+            <wp:effectExtent l="0" t="0" r="2540" b="7620"/>
+            <wp:docPr id="1" name="Immagine 1" descr="Immagine che contiene monitor, schermo, nero, televisione&#10;&#10;Descrizione generata automaticamente"/>
+            <wp:cNvGraphicFramePr>
+              <a:graphicFrameLocks xmlns:a="http://schemas.openxmlformats.org/drawingml/2006/main" noChangeAspect="1"/>
+            </wp:cNvGraphicFramePr>
+            <a:graphic xmlns:a="http://schemas.openxmlformats.org/drawingml/2006/main">
+              <a:graphicData uri="http://schemas.openxmlformats.org/drawingml/2006/picture">
+                <pic:pic xmlns:pic="http://schemas.openxmlformats.org/drawingml/2006/picture">
+                  <pic:nvPicPr>
+                    <pic:cNvPr id="1" name="2020-03-27 (2).png"/>
+                    <pic:cNvPicPr/>
+                  </pic:nvPicPr>
+                  <pic:blipFill>
+                    <a:blip r:embed="rId9" cstate="print">
+                      <a:extLst>
+                        <a:ext uri="{28A0092B-C50C-407E-A947-70E740481C1C}">
+                          <a14:useLocalDpi xmlns:a14="http://schemas.microsoft.com/office/drawing/2010/main" val="0"/>
+                        </a:ext>
+                      </a:extLst>
+                    </a:blip>
+                    <a:stretch>
+                      <a:fillRect/>
+                    </a:stretch>
+                  </pic:blipFill>
+                  <pic:spPr>
+                    <a:xfrm>
+                      <a:off x="0" y="0"/>
+                      <a:ext cx="5731510" cy="2697480"/>
+                    </a:xfrm>
+                    <a:prstGeom prst="rect">
+                      <a:avLst/>
+                    </a:prstGeom>
+                  </pic:spPr>
+                </pic:pic>
+              </a:graphicData>
+            </a:graphic>
+          </wp:inline>
+        </w:drawing>
+      </w:r>
+    </w:p>
+    <w:p>
+      <w:pPr>
+        <w:autoSpaceDE w:val="0"/>
+        <w:autoSpaceDN w:val="0"/>
+        <w:adjustRightInd w:val="0"/>
+        <w:spacing w:after="0" w:line="240" w:lineRule="auto"/>
+        <w:rPr>
+          <w:rFonts w:cstheme="minorHAnsi"/>
+          <w:sz w:val="24"/>
+          <w:szCs w:val="24"/>
+        </w:rPr>
+      </w:pPr>
+    </w:p>
+    <w:p>
+      <w:pPr>
+        <w:autoSpaceDE w:val="0"/>
+        <w:autoSpaceDN w:val="0"/>
+        <w:adjustRightInd w:val="0"/>
+        <w:spacing w:after="0" w:line="240" w:lineRule="auto"/>
+        <w:ind w:left="360"/>
+        <w:rPr>
+          <w:rFonts w:cstheme="minorHAnsi"/>
+          <w:sz w:val="24"/>
+          <w:szCs w:val="24"/>
+        </w:rPr>
+      </w:pPr>
+    </w:p>
+    <w:p>
+      <w:pPr>
+        <w:pStyle w:val="Paragrafoelenco"/>
+        <w:numPr>
+          <w:ilvl w:val="0"/>
+          <w:numId w:val="9"/>
+        </w:numPr>
+        <w:autoSpaceDE w:val="0"/>
+        <w:autoSpaceDN w:val="0"/>
+        <w:adjustRightInd w:val="0"/>
+        <w:spacing w:after="0" w:line="240" w:lineRule="auto"/>
+        <w:rPr>
+          <w:rFonts w:cstheme="minorHAnsi"/>
+          <w:sz w:val="24"/>
+          <w:szCs w:val="24"/>
+        </w:rPr>
+      </w:pPr>
+      <w:r>
+        <w:rPr>
+          <w:rFonts w:cstheme="minorHAnsi"/>
+          <w:b/>
+          <w:bCs/>
+          <w:sz w:val="24"/>
+          <w:szCs w:val="24"/>
+        </w:rPr>
+        <w:t xml:space="preserve">Reset asincrono: </w:t>
+      </w:r>
+      <w:r>
+        <w:rPr>
+          <w:rFonts w:cstheme="minorHAnsi"/>
+          <w:sz w:val="24"/>
+          <w:szCs w:val="24"/>
+        </w:rPr>
+        <w:t>Durante una computazione viene alzato il segnale di RESET in maniera asincrona e inseguito viene testato il funzionamento in una nuova</w:t>
+      </w:r>
+      <w:r>
+        <w:rPr>
+          <w:rFonts w:cstheme="minorHAnsi"/>
+          <w:sz w:val="24"/>
+          <w:szCs w:val="24"/>
+        </w:rPr>
+        <w:t xml:space="preserve"> co</w:t>
+      </w:r>
+      <w:r>
+        <w:rPr>
+          <w:rFonts w:cstheme="minorHAnsi"/>
+          <w:sz w:val="24"/>
+          <w:szCs w:val="24"/>
+        </w:rPr>
+        <w:t>mputazione</w:t>
+      </w:r>
+      <w:r>
+        <w:rPr>
+          <w:rFonts w:cstheme="minorHAnsi"/>
+          <w:sz w:val="24"/>
+          <w:szCs w:val="24"/>
+        </w:rPr>
+        <w:t>.</w:t>
+      </w:r>
+    </w:p>
+    <w:p>
+      <w:pPr>
+        <w:autoSpaceDE w:val="0"/>
+        <w:autoSpaceDN w:val="0"/>
+        <w:adjustRightInd w:val="0"/>
+        <w:spacing w:after="0" w:line="240" w:lineRule="auto"/>
+        <w:ind w:left="360"/>
+        <w:rPr>
+          <w:rFonts w:cstheme="minorHAnsi"/>
+          <w:sz w:val="24"/>
+          <w:szCs w:val="24"/>
+        </w:rPr>
+      </w:pPr>
+      <w:bookmarkStart w:id="0" w:name="_GoBack"/>
+      <w:bookmarkEnd w:id="0"/>
+    </w:p>
+    <w:p>
+      <w:pPr>
+        <w:autoSpaceDE w:val="0"/>
+        <w:autoSpaceDN w:val="0"/>
+        <w:adjustRightInd w:val="0"/>
+        <w:spacing w:after="0" w:line="240" w:lineRule="auto"/>
+        <w:jc w:val="center"/>
+        <w:rPr>
+          <w:rFonts w:cstheme="minorHAnsi"/>
+          <w:sz w:val="24"/>
+          <w:szCs w:val="24"/>
+        </w:rPr>
+      </w:pPr>
+      <w:r>
+        <w:rPr>
+          <w:rFonts w:cstheme="minorHAnsi"/>
+          <w:noProof/>
+          <w:sz w:val="24"/>
+          <w:szCs w:val="24"/>
+        </w:rPr>
+        <w:drawing>
+          <wp:inline distT="0" distB="0" distL="0" distR="0" wp14:anchorId="7A223F89" wp14:editId="69DD626B">
+            <wp:extent cx="5731510" cy="2542540"/>
+            <wp:effectExtent l="0" t="0" r="2540" b="0"/>
+            <wp:docPr id="4" name="Immagine 4" descr="Immagine che contiene monitor, schermo, orologio, nero&#10;&#10;Descrizione generata automaticamente"/>
+            <wp:cNvGraphicFramePr>
+              <a:graphicFrameLocks xmlns:a="http://schemas.openxmlformats.org/drawingml/2006/main" noChangeAspect="1"/>
+            </wp:cNvGraphicFramePr>
+            <a:graphic xmlns:a="http://schemas.openxmlformats.org/drawingml/2006/main">
+              <a:graphicData uri="http://schemas.openxmlformats.org/drawingml/2006/picture">
+                <pic:pic xmlns:pic="http://schemas.openxmlformats.org/drawingml/2006/picture">
+                  <pic:nvPicPr>
+                    <pic:cNvPr id="4" name="2020-03-27 (4).png"/>
+                    <pic:cNvPicPr/>
+                  </pic:nvPicPr>
+                  <pic:blipFill>
+                    <a:blip r:embed="rId10" cstate="print">
+                      <a:extLst>
+                        <a:ext uri="{28A0092B-C50C-407E-A947-70E740481C1C}">
+                          <a14:useLocalDpi xmlns:a14="http://schemas.microsoft.com/office/drawing/2010/main" val="0"/>
+                        </a:ext>
+                      </a:extLst>
+                    </a:blip>
+                    <a:stretch>
+                      <a:fillRect/>
+                    </a:stretch>
+                  </pic:blipFill>
+                  <pic:spPr>
+                    <a:xfrm>
+                      <a:off x="0" y="0"/>
+                      <a:ext cx="5731510" cy="2542540"/>
+                    </a:xfrm>
+                    <a:prstGeom prst="rect">
+                      <a:avLst/>
+                    </a:prstGeom>
+                  </pic:spPr>
+                </pic:pic>
+              </a:graphicData>
+            </a:graphic>
+          </wp:inline>
+        </w:drawing>
+      </w:r>
+    </w:p>
+    <w:p>
+      <w:pPr>
+        <w:autoSpaceDE w:val="0"/>
+        <w:autoSpaceDN w:val="0"/>
+        <w:adjustRightInd w:val="0"/>
+        <w:spacing w:after="0" w:line="240" w:lineRule="auto"/>
+        <w:rPr>
+          <w:rFonts w:cstheme="minorHAnsi"/>
+          <w:sz w:val="24"/>
+          <w:szCs w:val="24"/>
+        </w:rPr>
+      </w:pPr>
+    </w:p>
+    <w:p>
+      <w:pPr>
+        <w:autoSpaceDE w:val="0"/>
+        <w:autoSpaceDN w:val="0"/>
+        <w:adjustRightInd w:val="0"/>
+        <w:spacing w:after="0" w:line="240" w:lineRule="auto"/>
+        <w:rPr>
+          <w:rFonts w:cstheme="minorHAnsi"/>
+          <w:sz w:val="24"/>
+          <w:szCs w:val="24"/>
+        </w:rPr>
+      </w:pPr>
+    </w:p>
+    <w:p>
+      <w:pPr>
+        <w:pStyle w:val="Paragrafoelenco"/>
+        <w:numPr>
+          <w:ilvl w:val="0"/>
+          <w:numId w:val="9"/>
+        </w:numPr>
+        <w:autoSpaceDE w:val="0"/>
+        <w:autoSpaceDN w:val="0"/>
+        <w:adjustRightInd w:val="0"/>
+        <w:spacing w:after="0" w:line="240" w:lineRule="auto"/>
+        <w:rPr>
+          <w:rFonts w:cstheme="minorHAnsi"/>
+          <w:sz w:val="24"/>
+          <w:szCs w:val="24"/>
+        </w:rPr>
+      </w:pPr>
+      <w:r>
+        <w:rPr>
+          <w:rFonts w:cstheme="minorHAnsi"/>
+          <w:b/>
+          <w:bCs/>
+          <w:sz w:val="24"/>
+          <w:szCs w:val="24"/>
+        </w:rPr>
+        <w:t xml:space="preserve">Caso limite: </w:t>
+      </w:r>
+      <w:r>
+        <w:rPr>
+          <w:rFonts w:cstheme="minorHAnsi"/>
+          <w:sz w:val="24"/>
+          <w:szCs w:val="24"/>
+        </w:rPr>
+        <w:t>Il dato da convertire appartiene all’ultima WZ possibile: ADDR=127, WZ=124</w:t>
+      </w:r>
+      <w:r>
+        <w:rPr>
+          <w:rFonts w:cstheme="minorHAnsi"/>
+          <w:sz w:val="24"/>
+          <w:szCs w:val="24"/>
+        </w:rPr>
+        <w:t>.</w:t>
+      </w:r>
+    </w:p>
+    <w:p>
+      <w:pPr>
+        <w:autoSpaceDE w:val="0"/>
+        <w:autoSpaceDN w:val="0"/>
+        <w:adjustRightInd w:val="0"/>
+        <w:spacing w:after="0" w:line="240" w:lineRule="auto"/>
+        <w:rPr>
+          <w:rFonts w:cstheme="minorHAnsi"/>
+          <w:sz w:val="24"/>
+          <w:szCs w:val="24"/>
+        </w:rPr>
+      </w:pPr>
+    </w:p>
+    <w:p>
+      <w:pPr>
+        <w:pStyle w:val="Paragrafoelenco"/>
+        <w:numPr>
+          <w:ilvl w:val="0"/>
+          <w:numId w:val="9"/>
+        </w:numPr>
+        <w:autoSpaceDE w:val="0"/>
+        <w:autoSpaceDN w:val="0"/>
+        <w:adjustRightInd w:val="0"/>
+        <w:spacing w:after="0" w:line="240" w:lineRule="auto"/>
+        <w:rPr>
+          <w:rFonts w:cstheme="minorHAnsi"/>
+          <w:sz w:val="24"/>
+          <w:szCs w:val="24"/>
+        </w:rPr>
+      </w:pPr>
+      <w:r>
+        <w:rPr>
+          <w:rFonts w:cstheme="minorHAnsi"/>
+          <w:b/>
+          <w:bCs/>
+          <w:sz w:val="24"/>
+          <w:szCs w:val="24"/>
+        </w:rPr>
+        <w:t xml:space="preserve">Caso limite: </w:t>
+      </w:r>
+      <w:r>
+        <w:rPr>
+          <w:rFonts w:cstheme="minorHAnsi"/>
+          <w:sz w:val="24"/>
+          <w:szCs w:val="24"/>
+        </w:rPr>
+        <w:t>Il dato da convertire appartiene alla prima WZ: ADDR = 0, WZ = 0</w:t>
+      </w:r>
+      <w:r>
+        <w:rPr>
+          <w:rFonts w:cstheme="minorHAnsi"/>
+          <w:sz w:val="24"/>
+          <w:szCs w:val="24"/>
+        </w:rPr>
+        <w:t>.</w:t>
+      </w:r>
+    </w:p>
+    <w:p>
+      <w:pPr>
+        <w:pStyle w:val="Paragrafoelenco"/>
+        <w:rPr>
+          <w:rFonts w:asciiTheme="majorHAnsi" w:hAnsiTheme="majorHAnsi" w:cstheme="majorHAnsi"/>
+          <w:b/>
+          <w:bCs/>
+          <w:sz w:val="40"/>
+          <w:szCs w:val="40"/>
+        </w:rPr>
+      </w:pPr>
+    </w:p>
+    <w:p>
+      <w:pPr>
+        <w:autoSpaceDE w:val="0"/>
+        <w:autoSpaceDN w:val="0"/>
+        <w:adjustRightInd w:val="0"/>
+        <w:spacing w:after="0" w:line="240" w:lineRule="auto"/>
+        <w:rPr>
+          <w:rFonts w:asciiTheme="majorHAnsi" w:hAnsiTheme="majorHAnsi" w:cstheme="majorHAnsi"/>
+          <w:b/>
+          <w:bCs/>
+          <w:sz w:val="40"/>
+          <w:szCs w:val="40"/>
+        </w:rPr>
+      </w:pPr>
+      <w:r>
+        <w:rPr>
+          <w:rFonts w:asciiTheme="majorHAnsi" w:hAnsiTheme="majorHAnsi" w:cstheme="majorHAnsi"/>
+          <w:b/>
+          <w:bCs/>
+          <w:sz w:val="40"/>
+          <w:szCs w:val="40"/>
+        </w:rPr>
+        <w:t>5</w:t>
+      </w:r>
+      <w:r>
+        <w:rPr>
+          <w:rFonts w:asciiTheme="majorHAnsi" w:hAnsiTheme="majorHAnsi" w:cstheme="majorHAnsi"/>
+          <w:b/>
+          <w:bCs/>
+          <w:sz w:val="40"/>
+          <w:szCs w:val="40"/>
+        </w:rPr>
+        <w:tab/>
+        <w:t>Conclusioni</w:t>
+      </w:r>
+    </w:p>
+    <w:p>
+      <w:pPr>
+        <w:autoSpaceDE w:val="0"/>
+        <w:autoSpaceDN w:val="0"/>
+        <w:adjustRightInd w:val="0"/>
+        <w:spacing w:after="0" w:line="240" w:lineRule="auto"/>
+        <w:rPr>
+          <w:rFonts w:cstheme="minorHAnsi"/>
+          <w:sz w:val="24"/>
+          <w:szCs w:val="24"/>
+        </w:rPr>
+      </w:pPr>
+    </w:p>
+    <w:p>
+      <w:pPr>
+        <w:autoSpaceDE w:val="0"/>
+        <w:autoSpaceDN w:val="0"/>
+        <w:adjustRightInd w:val="0"/>
+        <w:spacing w:after="0" w:line="240" w:lineRule="auto"/>
+        <w:rPr>
+          <w:rFonts w:asciiTheme="majorHAnsi" w:hAnsiTheme="majorHAnsi" w:cstheme="majorHAnsi"/>
+          <w:sz w:val="32"/>
+          <w:szCs w:val="32"/>
+        </w:rPr>
+      </w:pPr>
+      <w:r>
+        <w:rPr>
+          <w:rFonts w:asciiTheme="majorHAnsi" w:hAnsiTheme="majorHAnsi" w:cstheme="majorHAnsi"/>
+          <w:sz w:val="32"/>
+          <w:szCs w:val="32"/>
+        </w:rPr>
+        <w:t>5.1 Ottimizzazioni</w:t>
+      </w:r>
+    </w:p>
+    <w:p>
+      <w:pPr>
+        <w:autoSpaceDE w:val="0"/>
+        <w:autoSpaceDN w:val="0"/>
+        <w:adjustRightInd w:val="0"/>
+        <w:spacing w:after="0" w:line="240" w:lineRule="auto"/>
+        <w:rPr>
+          <w:rFonts w:asciiTheme="majorHAnsi" w:hAnsiTheme="majorHAnsi" w:cstheme="majorHAnsi"/>
+          <w:sz w:val="32"/>
+          <w:szCs w:val="32"/>
+        </w:rPr>
+      </w:pPr>
+    </w:p>
+    <w:p>
+      <w:pPr>
+        <w:autoSpaceDE w:val="0"/>
+        <w:autoSpaceDN w:val="0"/>
+        <w:adjustRightInd w:val="0"/>
+        <w:spacing w:after="0" w:line="240" w:lineRule="auto"/>
+        <w:rPr>
+          <w:rFonts w:ascii="CMR12" w:hAnsi="CMR12" w:cs="CMR12"/>
+          <w:sz w:val="24"/>
+          <w:szCs w:val="24"/>
+        </w:rPr>
+      </w:pPr>
+      <w:r>
+        <w:rPr>
+          <w:rFonts w:ascii="CMR12" w:hAnsi="CMR12" w:cs="CMR12"/>
+          <w:sz w:val="24"/>
+          <w:szCs w:val="24"/>
+        </w:rPr>
+        <w:t xml:space="preserve">Le ottimizzazioni che sono state effettuate sono principalmente nella riduzione del </w:t>
+      </w:r>
+      <w:r>
+        <w:rPr>
+          <w:rFonts w:ascii="CMR12" w:hAnsi="CMR12" w:cs="CMR12"/>
+          <w:sz w:val="24"/>
+          <w:szCs w:val="24"/>
+        </w:rPr>
+        <w:t>numero</w:t>
+      </w:r>
+      <w:r>
+        <w:rPr>
+          <w:rFonts w:ascii="CMR12" w:hAnsi="CMR12" w:cs="CMR12"/>
+          <w:sz w:val="24"/>
+          <w:szCs w:val="24"/>
+        </w:rPr>
+        <w:t xml:space="preserve"> di stati. In prima battuta si era progettata una macchina che una volta analizzato il dato passasse in uno stato IN_WZ O NOT_IN_WZ per effettuare la corretta codifica e uno stato WRITE_</w:t>
+      </w:r>
+      <w:proofErr w:type="gramStart"/>
+      <w:r>
+        <w:rPr>
+          <w:rFonts w:ascii="CMR12" w:hAnsi="CMR12" w:cs="CMR12"/>
+          <w:sz w:val="24"/>
+          <w:szCs w:val="24"/>
+        </w:rPr>
+        <w:t>MEM  per</w:t>
+      </w:r>
+      <w:proofErr w:type="gramEnd"/>
+      <w:r>
+        <w:rPr>
+          <w:rFonts w:ascii="CMR12" w:hAnsi="CMR12" w:cs="CMR12"/>
+          <w:sz w:val="24"/>
+          <w:szCs w:val="24"/>
+        </w:rPr>
+        <w:t xml:space="preserve"> scrivere il dato in memoria.</w:t>
+      </w:r>
+    </w:p>
+    <w:p>
+      <w:pPr>
+        <w:autoSpaceDE w:val="0"/>
+        <w:autoSpaceDN w:val="0"/>
+        <w:adjustRightInd w:val="0"/>
+        <w:spacing w:after="0" w:line="240" w:lineRule="auto"/>
+        <w:rPr>
+          <w:rFonts w:ascii="CMR12" w:hAnsi="CMR12" w:cs="CMR12"/>
+          <w:sz w:val="24"/>
+          <w:szCs w:val="24"/>
+        </w:rPr>
+      </w:pPr>
+      <w:proofErr w:type="gramStart"/>
+      <w:r>
+        <w:rPr>
+          <w:rFonts w:ascii="CMR12" w:hAnsi="CMR12" w:cs="CMR12"/>
+          <w:sz w:val="24"/>
+          <w:szCs w:val="24"/>
+        </w:rPr>
+        <w:t>In seguito</w:t>
+      </w:r>
+      <w:proofErr w:type="gramEnd"/>
+      <w:r>
+        <w:rPr>
+          <w:rFonts w:ascii="CMR12" w:hAnsi="CMR12" w:cs="CMR12"/>
+          <w:sz w:val="24"/>
+          <w:szCs w:val="24"/>
+        </w:rPr>
+        <w:t xml:space="preserve"> si è optato</w:t>
+      </w:r>
+      <w:r>
+        <w:rPr>
+          <w:rFonts w:ascii="CMR12" w:hAnsi="CMR12" w:cs="CMR12"/>
+          <w:sz w:val="24"/>
+          <w:szCs w:val="24"/>
+        </w:rPr>
+        <w:t xml:space="preserve"> per</w:t>
+      </w:r>
+      <w:r>
+        <w:rPr>
+          <w:rFonts w:ascii="CMR12" w:hAnsi="CMR12" w:cs="CMR12"/>
+          <w:sz w:val="24"/>
+          <w:szCs w:val="24"/>
+        </w:rPr>
+        <w:t xml:space="preserve"> </w:t>
+      </w:r>
+      <w:r>
+        <w:rPr>
+          <w:rFonts w:ascii="CMR12" w:hAnsi="CMR12" w:cs="CMR12"/>
+          <w:sz w:val="24"/>
+          <w:szCs w:val="24"/>
+        </w:rPr>
+        <w:t>lo schema finale così da rendere il componente più efficiente sia a livello temporale che architetturale.</w:t>
+      </w:r>
+    </w:p>
+    <w:p>
+      <w:pPr>
+        <w:rPr>
+          <w:rFonts w:cstheme="minorHAnsi"/>
+          <w:sz w:val="24"/>
+          <w:szCs w:val="24"/>
+        </w:rPr>
+      </w:pPr>
+    </w:p>
     <w:sectPr>
-      <w:footerReference w:type="default" r:id="rId8"/>
+      <w:footerReference w:type="default" r:id="rId11"/>
       <w:pgSz w:w="11906" w:h="16838"/>
       <w:pgMar w:top="1440" w:right="1440" w:bottom="1440" w:left="1440" w:header="708" w:footer="708" w:gutter="0"/>
       <w:cols w:space="708"/>
@@ -3214,6 +5793,119 @@
     </w:lvl>
   </w:abstractNum>
   <w:abstractNum w:abstractNumId="1" w15:restartNumberingAfterBreak="0">
+    <w:nsid w:val="1D476CB0"/>
+    <w:multiLevelType w:val="hybridMultilevel"/>
+    <w:tmpl w:val="C6CAC1DE"/>
+    <w:lvl w:ilvl="0" w:tplc="04100001">
+      <w:start w:val="1"/>
+      <w:numFmt w:val="bullet"/>
+      <w:lvlText w:val=""/>
+      <w:lvlJc w:val="left"/>
+      <w:pPr>
+        <w:ind w:left="720" w:hanging="360"/>
+      </w:pPr>
+      <w:rPr>
+        <w:rFonts w:ascii="Symbol" w:hAnsi="Symbol" w:hint="default"/>
+      </w:rPr>
+    </w:lvl>
+    <w:lvl w:ilvl="1" w:tplc="04100003" w:tentative="1">
+      <w:start w:val="1"/>
+      <w:numFmt w:val="bullet"/>
+      <w:lvlText w:val="o"/>
+      <w:lvlJc w:val="left"/>
+      <w:pPr>
+        <w:ind w:left="1440" w:hanging="360"/>
+      </w:pPr>
+      <w:rPr>
+        <w:rFonts w:ascii="Courier New" w:hAnsi="Courier New" w:cs="Courier New" w:hint="default"/>
+      </w:rPr>
+    </w:lvl>
+    <w:lvl w:ilvl="2" w:tplc="04100005" w:tentative="1">
+      <w:start w:val="1"/>
+      <w:numFmt w:val="bullet"/>
+      <w:lvlText w:val=""/>
+      <w:lvlJc w:val="left"/>
+      <w:pPr>
+        <w:ind w:left="2160" w:hanging="360"/>
+      </w:pPr>
+      <w:rPr>
+        <w:rFonts w:ascii="Wingdings" w:hAnsi="Wingdings" w:hint="default"/>
+      </w:rPr>
+    </w:lvl>
+    <w:lvl w:ilvl="3" w:tplc="04100001" w:tentative="1">
+      <w:start w:val="1"/>
+      <w:numFmt w:val="bullet"/>
+      <w:lvlText w:val=""/>
+      <w:lvlJc w:val="left"/>
+      <w:pPr>
+        <w:ind w:left="2880" w:hanging="360"/>
+      </w:pPr>
+      <w:rPr>
+        <w:rFonts w:ascii="Symbol" w:hAnsi="Symbol" w:hint="default"/>
+      </w:rPr>
+    </w:lvl>
+    <w:lvl w:ilvl="4" w:tplc="04100003" w:tentative="1">
+      <w:start w:val="1"/>
+      <w:numFmt w:val="bullet"/>
+      <w:lvlText w:val="o"/>
+      <w:lvlJc w:val="left"/>
+      <w:pPr>
+        <w:ind w:left="3600" w:hanging="360"/>
+      </w:pPr>
+      <w:rPr>
+        <w:rFonts w:ascii="Courier New" w:hAnsi="Courier New" w:cs="Courier New" w:hint="default"/>
+      </w:rPr>
+    </w:lvl>
+    <w:lvl w:ilvl="5" w:tplc="04100005" w:tentative="1">
+      <w:start w:val="1"/>
+      <w:numFmt w:val="bullet"/>
+      <w:lvlText w:val=""/>
+      <w:lvlJc w:val="left"/>
+      <w:pPr>
+        <w:ind w:left="4320" w:hanging="360"/>
+      </w:pPr>
+      <w:rPr>
+        <w:rFonts w:ascii="Wingdings" w:hAnsi="Wingdings" w:hint="default"/>
+      </w:rPr>
+    </w:lvl>
+    <w:lvl w:ilvl="6" w:tplc="04100001" w:tentative="1">
+      <w:start w:val="1"/>
+      <w:numFmt w:val="bullet"/>
+      <w:lvlText w:val=""/>
+      <w:lvlJc w:val="left"/>
+      <w:pPr>
+        <w:ind w:left="5040" w:hanging="360"/>
+      </w:pPr>
+      <w:rPr>
+        <w:rFonts w:ascii="Symbol" w:hAnsi="Symbol" w:hint="default"/>
+      </w:rPr>
+    </w:lvl>
+    <w:lvl w:ilvl="7" w:tplc="04100003" w:tentative="1">
+      <w:start w:val="1"/>
+      <w:numFmt w:val="bullet"/>
+      <w:lvlText w:val="o"/>
+      <w:lvlJc w:val="left"/>
+      <w:pPr>
+        <w:ind w:left="5760" w:hanging="360"/>
+      </w:pPr>
+      <w:rPr>
+        <w:rFonts w:ascii="Courier New" w:hAnsi="Courier New" w:cs="Courier New" w:hint="default"/>
+      </w:rPr>
+    </w:lvl>
+    <w:lvl w:ilvl="8" w:tplc="04100005" w:tentative="1">
+      <w:start w:val="1"/>
+      <w:numFmt w:val="bullet"/>
+      <w:lvlText w:val=""/>
+      <w:lvlJc w:val="left"/>
+      <w:pPr>
+        <w:ind w:left="6480" w:hanging="360"/>
+      </w:pPr>
+      <w:rPr>
+        <w:rFonts w:ascii="Wingdings" w:hAnsi="Wingdings" w:hint="default"/>
+      </w:rPr>
+    </w:lvl>
+  </w:abstractNum>
+  <w:abstractNum w:abstractNumId="2" w15:restartNumberingAfterBreak="0">
     <w:nsid w:val="2AA06BC6"/>
     <w:multiLevelType w:val="multilevel"/>
     <w:tmpl w:val="0410001F"/>
@@ -3299,7 +5991,7 @@
       </w:pPr>
     </w:lvl>
   </w:abstractNum>
-  <w:abstractNum w:abstractNumId="2" w15:restartNumberingAfterBreak="0">
+  <w:abstractNum w:abstractNumId="3" w15:restartNumberingAfterBreak="0">
     <w:nsid w:val="2AD55DD0"/>
     <w:multiLevelType w:val="hybridMultilevel"/>
     <w:tmpl w:val="A4143E6C"/>
@@ -3412,7 +6104,7 @@
       </w:rPr>
     </w:lvl>
   </w:abstractNum>
-  <w:abstractNum w:abstractNumId="3" w15:restartNumberingAfterBreak="0">
+  <w:abstractNum w:abstractNumId="4" w15:restartNumberingAfterBreak="0">
     <w:nsid w:val="30E21C9A"/>
     <w:multiLevelType w:val="multilevel"/>
     <w:tmpl w:val="0410001D"/>
@@ -3498,7 +6190,7 @@
       </w:pPr>
     </w:lvl>
   </w:abstractNum>
-  <w:abstractNum w:abstractNumId="4" w15:restartNumberingAfterBreak="0">
+  <w:abstractNum w:abstractNumId="5" w15:restartNumberingAfterBreak="0">
     <w:nsid w:val="315003DD"/>
     <w:multiLevelType w:val="multilevel"/>
     <w:tmpl w:val="04100021"/>
@@ -3611,7 +6303,7 @@
       </w:rPr>
     </w:lvl>
   </w:abstractNum>
-  <w:abstractNum w:abstractNumId="5" w15:restartNumberingAfterBreak="0">
+  <w:abstractNum w:abstractNumId="6" w15:restartNumberingAfterBreak="0">
     <w:nsid w:val="47E4367F"/>
     <w:multiLevelType w:val="hybridMultilevel"/>
     <w:tmpl w:val="C7B29E6C"/>
@@ -3724,7 +6416,7 @@
       </w:rPr>
     </w:lvl>
   </w:abstractNum>
-  <w:abstractNum w:abstractNumId="6" w15:restartNumberingAfterBreak="0">
+  <w:abstractNum w:abstractNumId="7" w15:restartNumberingAfterBreak="0">
     <w:nsid w:val="4F164C8C"/>
     <w:multiLevelType w:val="multilevel"/>
     <w:tmpl w:val="E6888A6A"/>
@@ -3810,7 +6502,7 @@
       </w:pPr>
     </w:lvl>
   </w:abstractNum>
-  <w:abstractNum w:abstractNumId="7" w15:restartNumberingAfterBreak="0">
+  <w:abstractNum w:abstractNumId="8" w15:restartNumberingAfterBreak="0">
     <w:nsid w:val="597952A4"/>
     <w:multiLevelType w:val="hybridMultilevel"/>
     <w:tmpl w:val="2BA00754"/>
@@ -3923,29 +6615,237 @@
       </w:rPr>
     </w:lvl>
   </w:abstractNum>
+  <w:abstractNum w:abstractNumId="9" w15:restartNumberingAfterBreak="0">
+    <w:nsid w:val="598B0489"/>
+    <w:multiLevelType w:val="hybridMultilevel"/>
+    <w:tmpl w:val="CBE0E5D6"/>
+    <w:lvl w:ilvl="0" w:tplc="0410000F">
+      <w:start w:val="1"/>
+      <w:numFmt w:val="decimal"/>
+      <w:lvlText w:val="%1."/>
+      <w:lvlJc w:val="left"/>
+      <w:pPr>
+        <w:ind w:left="720" w:hanging="360"/>
+      </w:pPr>
+    </w:lvl>
+    <w:lvl w:ilvl="1" w:tplc="04100019" w:tentative="1">
+      <w:start w:val="1"/>
+      <w:numFmt w:val="lowerLetter"/>
+      <w:lvlText w:val="%2."/>
+      <w:lvlJc w:val="left"/>
+      <w:pPr>
+        <w:ind w:left="1440" w:hanging="360"/>
+      </w:pPr>
+    </w:lvl>
+    <w:lvl w:ilvl="2" w:tplc="0410001B" w:tentative="1">
+      <w:start w:val="1"/>
+      <w:numFmt w:val="lowerRoman"/>
+      <w:lvlText w:val="%3."/>
+      <w:lvlJc w:val="right"/>
+      <w:pPr>
+        <w:ind w:left="2160" w:hanging="180"/>
+      </w:pPr>
+    </w:lvl>
+    <w:lvl w:ilvl="3" w:tplc="0410000F" w:tentative="1">
+      <w:start w:val="1"/>
+      <w:numFmt w:val="decimal"/>
+      <w:lvlText w:val="%4."/>
+      <w:lvlJc w:val="left"/>
+      <w:pPr>
+        <w:ind w:left="2880" w:hanging="360"/>
+      </w:pPr>
+    </w:lvl>
+    <w:lvl w:ilvl="4" w:tplc="04100019" w:tentative="1">
+      <w:start w:val="1"/>
+      <w:numFmt w:val="lowerLetter"/>
+      <w:lvlText w:val="%5."/>
+      <w:lvlJc w:val="left"/>
+      <w:pPr>
+        <w:ind w:left="3600" w:hanging="360"/>
+      </w:pPr>
+    </w:lvl>
+    <w:lvl w:ilvl="5" w:tplc="0410001B" w:tentative="1">
+      <w:start w:val="1"/>
+      <w:numFmt w:val="lowerRoman"/>
+      <w:lvlText w:val="%6."/>
+      <w:lvlJc w:val="right"/>
+      <w:pPr>
+        <w:ind w:left="4320" w:hanging="180"/>
+      </w:pPr>
+    </w:lvl>
+    <w:lvl w:ilvl="6" w:tplc="0410000F" w:tentative="1">
+      <w:start w:val="1"/>
+      <w:numFmt w:val="decimal"/>
+      <w:lvlText w:val="%7."/>
+      <w:lvlJc w:val="left"/>
+      <w:pPr>
+        <w:ind w:left="5040" w:hanging="360"/>
+      </w:pPr>
+    </w:lvl>
+    <w:lvl w:ilvl="7" w:tplc="04100019" w:tentative="1">
+      <w:start w:val="1"/>
+      <w:numFmt w:val="lowerLetter"/>
+      <w:lvlText w:val="%8."/>
+      <w:lvlJc w:val="left"/>
+      <w:pPr>
+        <w:ind w:left="5760" w:hanging="360"/>
+      </w:pPr>
+    </w:lvl>
+    <w:lvl w:ilvl="8" w:tplc="0410001B" w:tentative="1">
+      <w:start w:val="1"/>
+      <w:numFmt w:val="lowerRoman"/>
+      <w:lvlText w:val="%9."/>
+      <w:lvlJc w:val="right"/>
+      <w:pPr>
+        <w:ind w:left="6480" w:hanging="180"/>
+      </w:pPr>
+    </w:lvl>
+  </w:abstractNum>
+  <w:abstractNum w:abstractNumId="10" w15:restartNumberingAfterBreak="0">
+    <w:nsid w:val="66A17713"/>
+    <w:multiLevelType w:val="hybridMultilevel"/>
+    <w:tmpl w:val="CE6A5A5A"/>
+    <w:lvl w:ilvl="0" w:tplc="04100001">
+      <w:start w:val="1"/>
+      <w:numFmt w:val="bullet"/>
+      <w:lvlText w:val=""/>
+      <w:lvlJc w:val="left"/>
+      <w:pPr>
+        <w:ind w:left="720" w:hanging="360"/>
+      </w:pPr>
+      <w:rPr>
+        <w:rFonts w:ascii="Symbol" w:hAnsi="Symbol" w:hint="default"/>
+      </w:rPr>
+    </w:lvl>
+    <w:lvl w:ilvl="1" w:tplc="04100003" w:tentative="1">
+      <w:start w:val="1"/>
+      <w:numFmt w:val="bullet"/>
+      <w:lvlText w:val="o"/>
+      <w:lvlJc w:val="left"/>
+      <w:pPr>
+        <w:ind w:left="1440" w:hanging="360"/>
+      </w:pPr>
+      <w:rPr>
+        <w:rFonts w:ascii="Courier New" w:hAnsi="Courier New" w:cs="Courier New" w:hint="default"/>
+      </w:rPr>
+    </w:lvl>
+    <w:lvl w:ilvl="2" w:tplc="04100005" w:tentative="1">
+      <w:start w:val="1"/>
+      <w:numFmt w:val="bullet"/>
+      <w:lvlText w:val=""/>
+      <w:lvlJc w:val="left"/>
+      <w:pPr>
+        <w:ind w:left="2160" w:hanging="360"/>
+      </w:pPr>
+      <w:rPr>
+        <w:rFonts w:ascii="Wingdings" w:hAnsi="Wingdings" w:hint="default"/>
+      </w:rPr>
+    </w:lvl>
+    <w:lvl w:ilvl="3" w:tplc="04100001" w:tentative="1">
+      <w:start w:val="1"/>
+      <w:numFmt w:val="bullet"/>
+      <w:lvlText w:val=""/>
+      <w:lvlJc w:val="left"/>
+      <w:pPr>
+        <w:ind w:left="2880" w:hanging="360"/>
+      </w:pPr>
+      <w:rPr>
+        <w:rFonts w:ascii="Symbol" w:hAnsi="Symbol" w:hint="default"/>
+      </w:rPr>
+    </w:lvl>
+    <w:lvl w:ilvl="4" w:tplc="04100003" w:tentative="1">
+      <w:start w:val="1"/>
+      <w:numFmt w:val="bullet"/>
+      <w:lvlText w:val="o"/>
+      <w:lvlJc w:val="left"/>
+      <w:pPr>
+        <w:ind w:left="3600" w:hanging="360"/>
+      </w:pPr>
+      <w:rPr>
+        <w:rFonts w:ascii="Courier New" w:hAnsi="Courier New" w:cs="Courier New" w:hint="default"/>
+      </w:rPr>
+    </w:lvl>
+    <w:lvl w:ilvl="5" w:tplc="04100005" w:tentative="1">
+      <w:start w:val="1"/>
+      <w:numFmt w:val="bullet"/>
+      <w:lvlText w:val=""/>
+      <w:lvlJc w:val="left"/>
+      <w:pPr>
+        <w:ind w:left="4320" w:hanging="360"/>
+      </w:pPr>
+      <w:rPr>
+        <w:rFonts w:ascii="Wingdings" w:hAnsi="Wingdings" w:hint="default"/>
+      </w:rPr>
+    </w:lvl>
+    <w:lvl w:ilvl="6" w:tplc="04100001" w:tentative="1">
+      <w:start w:val="1"/>
+      <w:numFmt w:val="bullet"/>
+      <w:lvlText w:val=""/>
+      <w:lvlJc w:val="left"/>
+      <w:pPr>
+        <w:ind w:left="5040" w:hanging="360"/>
+      </w:pPr>
+      <w:rPr>
+        <w:rFonts w:ascii="Symbol" w:hAnsi="Symbol" w:hint="default"/>
+      </w:rPr>
+    </w:lvl>
+    <w:lvl w:ilvl="7" w:tplc="04100003" w:tentative="1">
+      <w:start w:val="1"/>
+      <w:numFmt w:val="bullet"/>
+      <w:lvlText w:val="o"/>
+      <w:lvlJc w:val="left"/>
+      <w:pPr>
+        <w:ind w:left="5760" w:hanging="360"/>
+      </w:pPr>
+      <w:rPr>
+        <w:rFonts w:ascii="Courier New" w:hAnsi="Courier New" w:cs="Courier New" w:hint="default"/>
+      </w:rPr>
+    </w:lvl>
+    <w:lvl w:ilvl="8" w:tplc="04100005" w:tentative="1">
+      <w:start w:val="1"/>
+      <w:numFmt w:val="bullet"/>
+      <w:lvlText w:val=""/>
+      <w:lvlJc w:val="left"/>
+      <w:pPr>
+        <w:ind w:left="6480" w:hanging="360"/>
+      </w:pPr>
+      <w:rPr>
+        <w:rFonts w:ascii="Wingdings" w:hAnsi="Wingdings" w:hint="default"/>
+      </w:rPr>
+    </w:lvl>
+  </w:abstractNum>
   <w:num w:numId="1">
-    <w:abstractNumId w:val="1"/>
+    <w:abstractNumId w:val="2"/>
   </w:num>
   <w:num w:numId="2">
-    <w:abstractNumId w:val="7"/>
+    <w:abstractNumId w:val="8"/>
   </w:num>
   <w:num w:numId="3">
     <w:abstractNumId w:val="0"/>
   </w:num>
   <w:num w:numId="4">
+    <w:abstractNumId w:val="6"/>
+  </w:num>
+  <w:num w:numId="5">
     <w:abstractNumId w:val="5"/>
   </w:num>
-  <w:num w:numId="5">
+  <w:num w:numId="6">
     <w:abstractNumId w:val="4"/>
   </w:num>
-  <w:num w:numId="6">
+  <w:num w:numId="7">
     <w:abstractNumId w:val="3"/>
   </w:num>
-  <w:num w:numId="7">
-    <w:abstractNumId w:val="2"/>
+  <w:num w:numId="8">
+    <w:abstractNumId w:val="7"/>
   </w:num>
-  <w:num w:numId="8">
-    <w:abstractNumId w:val="6"/>
+  <w:num w:numId="9">
+    <w:abstractNumId w:val="9"/>
+  </w:num>
+  <w:num w:numId="10">
+    <w:abstractNumId w:val="1"/>
+  </w:num>
+  <w:num w:numId="11">
+    <w:abstractNumId w:val="10"/>
   </w:num>
 </w:numbering>
 </file>
@@ -4431,6 +7331,36 @@
     <w:uiPriority w:val="99"/>
     <w:rsid w:val="00F40CCC"/>
   </w:style>
+  <w:style w:type="paragraph" w:styleId="Testofumetto">
+    <w:name w:val="Balloon Text"/>
+    <w:basedOn w:val="Normale"/>
+    <w:link w:val="TestofumettoCarattere"/>
+    <w:uiPriority w:val="99"/>
+    <w:semiHidden/>
+    <w:unhideWhenUsed/>
+    <w:rsid w:val="00385A4D"/>
+    <w:pPr>
+      <w:spacing w:after="0" w:line="240" w:lineRule="auto"/>
+    </w:pPr>
+    <w:rPr>
+      <w:rFonts w:ascii="Segoe UI" w:hAnsi="Segoe UI" w:cs="Segoe UI"/>
+      <w:sz w:val="18"/>
+      <w:szCs w:val="18"/>
+    </w:rPr>
+  </w:style>
+  <w:style w:type="character" w:customStyle="1" w:styleId="TestofumettoCarattere">
+    <w:name w:val="Testo fumetto Carattere"/>
+    <w:basedOn w:val="Carpredefinitoparagrafo"/>
+    <w:link w:val="Testofumetto"/>
+    <w:uiPriority w:val="99"/>
+    <w:semiHidden/>
+    <w:rsid w:val="00385A4D"/>
+    <w:rPr>
+      <w:rFonts w:ascii="Segoe UI" w:hAnsi="Segoe UI" w:cs="Segoe UI"/>
+      <w:sz w:val="18"/>
+      <w:szCs w:val="18"/>
+    </w:rPr>
+  </w:style>
 </w:styles>
 </file>
 
@@ -4734,7 +7664,7 @@
 </file>
 
 <file path=customXml/itemProps1.xml><?xml version="1.0" encoding="utf-8"?>
-<ds:datastoreItem xmlns:ds="http://schemas.openxmlformats.org/officeDocument/2006/customXml" ds:itemID="{22C141E9-EC66-48CC-A8FA-46865A983D6B}">
+<ds:datastoreItem xmlns:ds="http://schemas.openxmlformats.org/officeDocument/2006/customXml" ds:itemID="{72C20315-E761-4996-A711-E342C78D7209}">
   <ds:schemaRefs>
     <ds:schemaRef ds:uri="http://schemas.openxmlformats.org/officeDocument/2006/bibliography"/>
   </ds:schemaRefs>

</xml_diff>

<commit_message>
rimosso lo stato wait_base_wz funziona tutto relazione quasi corretta tutta
</commit_message>
<xml_diff>
--- a/Prova Finale.docx
+++ b/Prova Finale.docx
@@ -493,7 +493,47 @@
           <w:sz w:val="28"/>
           <w:szCs w:val="28"/>
         </w:rPr>
-        <w:t xml:space="preserve">WAIT_BASE_WZ </w:t>
+        <w:t>ANALY</w:t>
+      </w:r>
+      <w:r>
+        <w:rPr>
+          <w:rFonts w:asciiTheme="majorHAnsi" w:hAnsiTheme="majorHAnsi" w:cstheme="majorHAnsi"/>
+          <w:b/>
+          <w:bCs/>
+          <w:sz w:val="28"/>
+          <w:szCs w:val="28"/>
+        </w:rPr>
+        <w:t>Z</w:t>
+      </w:r>
+      <w:r>
+        <w:rPr>
+          <w:rFonts w:asciiTheme="majorHAnsi" w:hAnsiTheme="majorHAnsi" w:cstheme="majorHAnsi"/>
+          <w:b/>
+          <w:bCs/>
+          <w:sz w:val="28"/>
+          <w:szCs w:val="28"/>
+        </w:rPr>
+        <w:t>E_</w:t>
+      </w:r>
+      <w:r>
+        <w:rPr>
+          <w:rFonts w:asciiTheme="majorHAnsi" w:hAnsiTheme="majorHAnsi" w:cstheme="majorHAnsi"/>
+          <w:b/>
+          <w:bCs/>
+          <w:sz w:val="28"/>
+          <w:szCs w:val="28"/>
+        </w:rPr>
+        <w:t>WRITE</w:t>
+      </w:r>
+      <w:r>
+        <w:rPr>
+          <w:rFonts w:asciiTheme="majorHAnsi" w:hAnsiTheme="majorHAnsi" w:cstheme="majorHAnsi"/>
+          <w:b/>
+          <w:bCs/>
+          <w:sz w:val="28"/>
+          <w:szCs w:val="28"/>
+        </w:rPr>
+        <w:t xml:space="preserve"> </w:t>
       </w:r>
       <w:r>
         <w:rPr>
@@ -543,96 +583,6 @@
           <w:sz w:val="28"/>
           <w:szCs w:val="28"/>
         </w:rPr>
-        <w:t>ANALY</w:t>
-      </w:r>
-      <w:r>
-        <w:rPr>
-          <w:rFonts w:asciiTheme="majorHAnsi" w:hAnsiTheme="majorHAnsi" w:cstheme="majorHAnsi"/>
-          <w:b/>
-          <w:bCs/>
-          <w:sz w:val="28"/>
-          <w:szCs w:val="28"/>
-        </w:rPr>
-        <w:t>Z</w:t>
-      </w:r>
-      <w:r>
-        <w:rPr>
-          <w:rFonts w:asciiTheme="majorHAnsi" w:hAnsiTheme="majorHAnsi" w:cstheme="majorHAnsi"/>
-          <w:b/>
-          <w:bCs/>
-          <w:sz w:val="28"/>
-          <w:szCs w:val="28"/>
-        </w:rPr>
-        <w:t>E_</w:t>
-      </w:r>
-      <w:r>
-        <w:rPr>
-          <w:rFonts w:asciiTheme="majorHAnsi" w:hAnsiTheme="majorHAnsi" w:cstheme="majorHAnsi"/>
-          <w:b/>
-          <w:bCs/>
-          <w:sz w:val="28"/>
-          <w:szCs w:val="28"/>
-        </w:rPr>
-        <w:t>WRITE</w:t>
-      </w:r>
-      <w:r>
-        <w:rPr>
-          <w:rFonts w:asciiTheme="majorHAnsi" w:hAnsiTheme="majorHAnsi" w:cstheme="majorHAnsi"/>
-          <w:b/>
-          <w:bCs/>
-          <w:sz w:val="28"/>
-          <w:szCs w:val="28"/>
-        </w:rPr>
-        <w:t xml:space="preserve"> </w:t>
-      </w:r>
-      <w:r>
-        <w:rPr>
-          <w:rFonts w:asciiTheme="majorHAnsi" w:hAnsiTheme="majorHAnsi" w:cstheme="majorHAnsi"/>
-          <w:sz w:val="28"/>
-          <w:szCs w:val="28"/>
-        </w:rPr>
-        <w:t>state……………………………………………………</w:t>
-      </w:r>
-      <w:proofErr w:type="gramStart"/>
-      <w:r>
-        <w:rPr>
-          <w:rFonts w:asciiTheme="majorHAnsi" w:hAnsiTheme="majorHAnsi" w:cstheme="majorHAnsi"/>
-          <w:sz w:val="28"/>
-          <w:szCs w:val="28"/>
-        </w:rPr>
-        <w:t>…….</w:t>
-      </w:r>
-      <w:proofErr w:type="gramEnd"/>
-      <w:r>
-        <w:rPr>
-          <w:rFonts w:asciiTheme="majorHAnsi" w:hAnsiTheme="majorHAnsi" w:cstheme="majorHAnsi"/>
-          <w:sz w:val="28"/>
-          <w:szCs w:val="28"/>
-        </w:rPr>
-        <w:t>.</w:t>
-      </w:r>
-    </w:p>
-    <w:p>
-      <w:pPr>
-        <w:pStyle w:val="Paragrafoelenco"/>
-        <w:numPr>
-          <w:ilvl w:val="2"/>
-          <w:numId w:val="1"/>
-        </w:numPr>
-        <w:rPr>
-          <w:rFonts w:asciiTheme="majorHAnsi" w:hAnsiTheme="majorHAnsi" w:cstheme="majorHAnsi"/>
-          <w:sz w:val="28"/>
-          <w:szCs w:val="28"/>
-        </w:rPr>
-      </w:pPr>
-      <w:r>
-        <w:rPr>
-          <w:rFonts w:asciiTheme="majorHAnsi" w:hAnsiTheme="majorHAnsi" w:cstheme="majorHAnsi"/>
-          <w:b/>
-          <w:bCs/>
-          <w:sz w:val="28"/>
-          <w:szCs w:val="28"/>
-        </w:rPr>
         <w:t xml:space="preserve">DONE </w:t>
       </w:r>
       <w:r>
@@ -2909,6 +2859,19 @@
     </w:p>
     <w:p>
       <w:pPr>
+        <w:autoSpaceDE w:val="0"/>
+        <w:autoSpaceDN w:val="0"/>
+        <w:adjustRightInd w:val="0"/>
+        <w:spacing w:after="0" w:line="240" w:lineRule="auto"/>
+        <w:rPr>
+          <w:rFonts w:cstheme="minorHAnsi"/>
+          <w:sz w:val="24"/>
+          <w:szCs w:val="24"/>
+        </w:rPr>
+      </w:pPr>
+    </w:p>
+    <w:p>
+      <w:pPr>
         <w:pStyle w:val="Paragrafoelenco"/>
         <w:numPr>
           <w:ilvl w:val="0"/>
@@ -3544,15 +3507,8 @@
           <w:sz w:val="24"/>
           <w:szCs w:val="24"/>
         </w:rPr>
-        <w:t>WAIT_BASE_</w:t>
-      </w:r>
-      <w:r>
-        <w:rPr>
-          <w:rFonts w:cstheme="minorHAnsi"/>
-          <w:sz w:val="24"/>
-          <w:szCs w:val="24"/>
-        </w:rPr>
-        <w:t>W</w:t>
+        <w:lastRenderedPageBreak/>
+        <w:t>ANALY</w:t>
       </w:r>
       <w:r>
         <w:rPr>
@@ -3561,6 +3517,14 @@
           <w:szCs w:val="24"/>
         </w:rPr>
         <w:t>Z</w:t>
+      </w:r>
+      <w:r>
+        <w:rPr>
+          <w:rFonts w:cstheme="minorHAnsi"/>
+          <w:sz w:val="24"/>
+          <w:szCs w:val="24"/>
+        </w:rPr>
+        <w:t>E_WRITE</w:t>
       </w:r>
     </w:p>
     <w:p>
@@ -3586,32 +3550,39 @@
           <w:sz w:val="24"/>
           <w:szCs w:val="24"/>
         </w:rPr>
-        <w:lastRenderedPageBreak/>
-        <w:t>Stato nel quale si attende la risposta della memoria ovviamente si accede tante volte a questo stato tante quanti sono gli accessi allo stato FE</w:t>
-      </w:r>
-      <w:r>
-        <w:rPr>
-          <w:rFonts w:cstheme="minorHAnsi"/>
-          <w:sz w:val="24"/>
-          <w:szCs w:val="24"/>
-        </w:rPr>
-        <w:t>TC</w:t>
-      </w:r>
-      <w:r>
-        <w:rPr>
-          <w:rFonts w:cstheme="minorHAnsi"/>
-          <w:sz w:val="24"/>
-          <w:szCs w:val="24"/>
-        </w:rPr>
-        <w:t>H_BASE_WZ</w:t>
-      </w:r>
-      <w:r>
-        <w:rPr>
-          <w:rFonts w:cstheme="minorHAnsi"/>
-          <w:sz w:val="24"/>
-          <w:szCs w:val="24"/>
-        </w:rPr>
-        <w:t>.</w:t>
+        <w:t xml:space="preserve">Questo è il core del componente, questo stato ha il compito di verificare l’appartenenza del dato a una </w:t>
+      </w:r>
+      <w:r>
+        <w:rPr>
+          <w:rFonts w:cstheme="minorHAnsi"/>
+          <w:sz w:val="24"/>
+          <w:szCs w:val="24"/>
+        </w:rPr>
+        <w:t>specifica</w:t>
+      </w:r>
+      <w:r>
+        <w:rPr>
+          <w:rFonts w:cstheme="minorHAnsi"/>
+          <w:sz w:val="24"/>
+          <w:szCs w:val="24"/>
+        </w:rPr>
+        <w:t xml:space="preserve"> WZ. Nel caso il dato risulti effettivamente appartenente a quella data WZ allora si definisce la codifica e viene mandata in scrittura alla memoria. In caso contrario si controlla se sono ancora disponibili WZ da controllare, in tal caso si torna nello stato FETCH_BASE_WZ. </w:t>
+      </w:r>
+      <w:r>
+        <w:rPr>
+          <w:rFonts w:cstheme="minorHAnsi"/>
+          <w:sz w:val="24"/>
+          <w:szCs w:val="24"/>
+        </w:rPr>
+        <w:t>Infine,</w:t>
+      </w:r>
+      <w:r>
+        <w:rPr>
+          <w:rFonts w:cstheme="minorHAnsi"/>
+          <w:sz w:val="24"/>
+          <w:szCs w:val="24"/>
+        </w:rPr>
+        <w:t xml:space="preserve"> se non vi sono più WZ da controllare si trasmette il dato senza codifica.</w:t>
       </w:r>
     </w:p>
     <w:p>
@@ -3651,23 +3622,7 @@
           <w:sz w:val="24"/>
           <w:szCs w:val="24"/>
         </w:rPr>
-        <w:t>ANALY</w:t>
-      </w:r>
-      <w:r>
-        <w:rPr>
-          <w:rFonts w:cstheme="minorHAnsi"/>
-          <w:sz w:val="24"/>
-          <w:szCs w:val="24"/>
-        </w:rPr>
-        <w:t>Z</w:t>
-      </w:r>
-      <w:r>
-        <w:rPr>
-          <w:rFonts w:cstheme="minorHAnsi"/>
-          <w:sz w:val="24"/>
-          <w:szCs w:val="24"/>
-        </w:rPr>
-        <w:t>E_WRITE</w:t>
+        <w:t>DONE</w:t>
       </w:r>
     </w:p>
     <w:p>
@@ -3693,104 +3648,6 @@
           <w:sz w:val="24"/>
           <w:szCs w:val="24"/>
         </w:rPr>
-        <w:t xml:space="preserve">Questo è il core del componente, questo stato ha il compito di verificare l’appartenenza del dato a una </w:t>
-      </w:r>
-      <w:r>
-        <w:rPr>
-          <w:rFonts w:cstheme="minorHAnsi"/>
-          <w:sz w:val="24"/>
-          <w:szCs w:val="24"/>
-        </w:rPr>
-        <w:t>specifica</w:t>
-      </w:r>
-      <w:r>
-        <w:rPr>
-          <w:rFonts w:cstheme="minorHAnsi"/>
-          <w:sz w:val="24"/>
-          <w:szCs w:val="24"/>
-        </w:rPr>
-        <w:t xml:space="preserve"> WZ. Nel caso il dato risulti effettivamente appartenente a quella data WZ allora si definisce la codifica e viene mandata in scrittura alla memoria. In caso contrario si controlla se sono ancora disponibili WZ da controllare, in tal caso si torna nello stato FETCH_BASE_WZ. </w:t>
-      </w:r>
-      <w:r>
-        <w:rPr>
-          <w:rFonts w:cstheme="minorHAnsi"/>
-          <w:sz w:val="24"/>
-          <w:szCs w:val="24"/>
-        </w:rPr>
-        <w:t>Infine,</w:t>
-      </w:r>
-      <w:r>
-        <w:rPr>
-          <w:rFonts w:cstheme="minorHAnsi"/>
-          <w:sz w:val="24"/>
-          <w:szCs w:val="24"/>
-        </w:rPr>
-        <w:t xml:space="preserve"> se non vi sono più WZ da controllare allora si trasmette il dato senza codifica.</w:t>
-      </w:r>
-    </w:p>
-    <w:p>
-      <w:pPr>
-        <w:pStyle w:val="Paragrafoelenco"/>
-        <w:autoSpaceDE w:val="0"/>
-        <w:autoSpaceDN w:val="0"/>
-        <w:adjustRightInd w:val="0"/>
-        <w:spacing w:after="0" w:line="240" w:lineRule="auto"/>
-        <w:rPr>
-          <w:rFonts w:cstheme="minorHAnsi"/>
-          <w:sz w:val="24"/>
-          <w:szCs w:val="24"/>
-        </w:rPr>
-      </w:pPr>
-    </w:p>
-    <w:p>
-      <w:pPr>
-        <w:pStyle w:val="Paragrafoelenco"/>
-        <w:numPr>
-          <w:ilvl w:val="0"/>
-          <w:numId w:val="7"/>
-        </w:numPr>
-        <w:autoSpaceDE w:val="0"/>
-        <w:autoSpaceDN w:val="0"/>
-        <w:adjustRightInd w:val="0"/>
-        <w:spacing w:after="0" w:line="240" w:lineRule="auto"/>
-        <w:rPr>
-          <w:rFonts w:cstheme="minorHAnsi"/>
-          <w:sz w:val="24"/>
-          <w:szCs w:val="24"/>
-        </w:rPr>
-      </w:pPr>
-      <w:r>
-        <w:rPr>
-          <w:rFonts w:cstheme="minorHAnsi"/>
-          <w:sz w:val="24"/>
-          <w:szCs w:val="24"/>
-        </w:rPr>
-        <w:t>DONE</w:t>
-      </w:r>
-    </w:p>
-    <w:p>
-      <w:pPr>
-        <w:pStyle w:val="Paragrafoelenco"/>
-        <w:numPr>
-          <w:ilvl w:val="1"/>
-          <w:numId w:val="7"/>
-        </w:numPr>
-        <w:autoSpaceDE w:val="0"/>
-        <w:autoSpaceDN w:val="0"/>
-        <w:adjustRightInd w:val="0"/>
-        <w:spacing w:after="0" w:line="240" w:lineRule="auto"/>
-        <w:rPr>
-          <w:rFonts w:cstheme="minorHAnsi"/>
-          <w:sz w:val="24"/>
-          <w:szCs w:val="24"/>
-        </w:rPr>
-      </w:pPr>
-      <w:r>
-        <w:rPr>
-          <w:rFonts w:cstheme="minorHAnsi"/>
-          <w:sz w:val="24"/>
-          <w:szCs w:val="24"/>
-        </w:rPr>
         <w:t>Stato che indica la fine dell’elaborazione</w:t>
       </w:r>
       <w:r>
@@ -4061,6 +3918,835 @@
           <w:szCs w:val="24"/>
         </w:rPr>
       </w:pPr>
+    </w:p>
+    <w:p>
+      <w:pPr>
+        <w:rPr>
+          <w:rFonts w:cstheme="minorHAnsi"/>
+          <w:sz w:val="24"/>
+          <w:szCs w:val="24"/>
+        </w:rPr>
+      </w:pPr>
+    </w:p>
+    <w:p>
+      <w:pPr>
+        <w:rPr>
+          <w:rFonts w:asciiTheme="majorHAnsi" w:hAnsiTheme="majorHAnsi" w:cstheme="majorHAnsi"/>
+          <w:b/>
+          <w:bCs/>
+          <w:sz w:val="40"/>
+          <w:szCs w:val="40"/>
+        </w:rPr>
+      </w:pPr>
+      <w:r>
+        <w:rPr>
+          <w:rFonts w:asciiTheme="majorHAnsi" w:hAnsiTheme="majorHAnsi" w:cstheme="majorHAnsi"/>
+          <w:b/>
+          <w:bCs/>
+          <w:sz w:val="40"/>
+          <w:szCs w:val="40"/>
+        </w:rPr>
+        <w:t>3</w:t>
+      </w:r>
+      <w:r>
+        <w:rPr>
+          <w:rFonts w:asciiTheme="majorHAnsi" w:hAnsiTheme="majorHAnsi" w:cstheme="majorHAnsi"/>
+          <w:b/>
+          <w:bCs/>
+          <w:sz w:val="40"/>
+          <w:szCs w:val="40"/>
+        </w:rPr>
+        <w:tab/>
+        <w:t>Risultati sperimentali</w:t>
+      </w:r>
+    </w:p>
+    <w:p>
+      <w:pPr>
+        <w:autoSpaceDE w:val="0"/>
+        <w:autoSpaceDN w:val="0"/>
+        <w:adjustRightInd w:val="0"/>
+        <w:spacing w:after="0" w:line="240" w:lineRule="auto"/>
+        <w:rPr>
+          <w:rFonts w:asciiTheme="majorHAnsi" w:hAnsiTheme="majorHAnsi" w:cstheme="majorHAnsi"/>
+          <w:sz w:val="32"/>
+          <w:szCs w:val="32"/>
+        </w:rPr>
+      </w:pPr>
+      <w:r>
+        <w:rPr>
+          <w:rFonts w:asciiTheme="majorHAnsi" w:hAnsiTheme="majorHAnsi" w:cstheme="majorHAnsi"/>
+          <w:sz w:val="32"/>
+          <w:szCs w:val="32"/>
+        </w:rPr>
+        <w:t>3.1 Warning</w:t>
+      </w:r>
+    </w:p>
+    <w:p>
+      <w:pPr>
+        <w:autoSpaceDE w:val="0"/>
+        <w:autoSpaceDN w:val="0"/>
+        <w:adjustRightInd w:val="0"/>
+        <w:spacing w:after="0" w:line="240" w:lineRule="auto"/>
+        <w:rPr>
+          <w:rFonts w:cstheme="minorHAnsi"/>
+          <w:sz w:val="24"/>
+          <w:szCs w:val="24"/>
+        </w:rPr>
+      </w:pPr>
+    </w:p>
+    <w:p>
+      <w:pPr>
+        <w:autoSpaceDE w:val="0"/>
+        <w:autoSpaceDN w:val="0"/>
+        <w:adjustRightInd w:val="0"/>
+        <w:spacing w:after="0" w:line="240" w:lineRule="auto"/>
+        <w:rPr>
+          <w:rFonts w:cstheme="minorHAnsi"/>
+          <w:sz w:val="24"/>
+          <w:szCs w:val="24"/>
+        </w:rPr>
+      </w:pPr>
+      <w:r>
+        <w:rPr>
+          <w:rFonts w:cstheme="minorHAnsi"/>
+          <w:sz w:val="24"/>
+          <w:szCs w:val="24"/>
+        </w:rPr>
+        <w:t xml:space="preserve">A seguito della sintesi </w:t>
+      </w:r>
+      <w:proofErr w:type="spellStart"/>
+      <w:r>
+        <w:rPr>
+          <w:rFonts w:cstheme="minorHAnsi"/>
+          <w:sz w:val="24"/>
+          <w:szCs w:val="24"/>
+        </w:rPr>
+        <w:t>Vivado</w:t>
+      </w:r>
+      <w:proofErr w:type="spellEnd"/>
+      <w:r>
+        <w:rPr>
+          <w:rFonts w:cstheme="minorHAnsi"/>
+          <w:sz w:val="24"/>
+          <w:szCs w:val="24"/>
+        </w:rPr>
+        <w:t xml:space="preserve"> avvisa di 13 warning che non vengono considerati in quanto 12 di questi riportano che il segnale </w:t>
+      </w:r>
+      <w:proofErr w:type="spellStart"/>
+      <w:r>
+        <w:rPr>
+          <w:rFonts w:cstheme="minorHAnsi"/>
+          <w:sz w:val="24"/>
+          <w:szCs w:val="24"/>
+        </w:rPr>
+        <w:t>o_address</w:t>
+      </w:r>
+      <w:proofErr w:type="spellEnd"/>
+      <w:r>
+        <w:rPr>
+          <w:rFonts w:cstheme="minorHAnsi"/>
+          <w:sz w:val="24"/>
+          <w:szCs w:val="24"/>
+        </w:rPr>
+        <w:t xml:space="preserve"> ha i primi 12 bit a 0, questo è un comportamento voluto in quanto si accede a solo i primi 10 indirizzi di memoria. Il restante informa che non sono stati definiti dei </w:t>
+      </w:r>
+      <w:proofErr w:type="spellStart"/>
+      <w:r>
+        <w:rPr>
+          <w:rFonts w:cstheme="minorHAnsi"/>
+          <w:i/>
+          <w:iCs/>
+          <w:sz w:val="24"/>
+          <w:szCs w:val="24"/>
+        </w:rPr>
+        <w:t>constraints</w:t>
+      </w:r>
+      <w:proofErr w:type="spellEnd"/>
+      <w:r>
+        <w:rPr>
+          <w:rFonts w:cstheme="minorHAnsi"/>
+          <w:i/>
+          <w:iCs/>
+          <w:sz w:val="24"/>
+          <w:szCs w:val="24"/>
+        </w:rPr>
+        <w:t xml:space="preserve"> </w:t>
+      </w:r>
+      <w:r>
+        <w:rPr>
+          <w:rFonts w:cstheme="minorHAnsi"/>
+          <w:sz w:val="24"/>
+          <w:szCs w:val="24"/>
+        </w:rPr>
+        <w:t>anche questo non viene considerato significativo.</w:t>
+      </w:r>
+    </w:p>
+    <w:p>
+      <w:pPr>
+        <w:autoSpaceDE w:val="0"/>
+        <w:autoSpaceDN w:val="0"/>
+        <w:adjustRightInd w:val="0"/>
+        <w:spacing w:after="0" w:line="240" w:lineRule="auto"/>
+        <w:rPr>
+          <w:rFonts w:asciiTheme="majorHAnsi" w:hAnsiTheme="majorHAnsi" w:cstheme="majorHAnsi"/>
+          <w:sz w:val="32"/>
+          <w:szCs w:val="32"/>
+        </w:rPr>
+      </w:pPr>
+    </w:p>
+    <w:p>
+      <w:pPr>
+        <w:autoSpaceDE w:val="0"/>
+        <w:autoSpaceDN w:val="0"/>
+        <w:adjustRightInd w:val="0"/>
+        <w:spacing w:after="0" w:line="240" w:lineRule="auto"/>
+        <w:rPr>
+          <w:rFonts w:asciiTheme="majorHAnsi" w:hAnsiTheme="majorHAnsi" w:cstheme="majorHAnsi"/>
+          <w:sz w:val="32"/>
+          <w:szCs w:val="32"/>
+        </w:rPr>
+      </w:pPr>
+      <w:r>
+        <w:rPr>
+          <w:rFonts w:asciiTheme="majorHAnsi" w:hAnsiTheme="majorHAnsi" w:cstheme="majorHAnsi"/>
+          <w:sz w:val="32"/>
+          <w:szCs w:val="32"/>
+        </w:rPr>
+        <w:t>3.</w:t>
+      </w:r>
+      <w:r>
+        <w:rPr>
+          <w:rFonts w:asciiTheme="majorHAnsi" w:hAnsiTheme="majorHAnsi" w:cstheme="majorHAnsi"/>
+          <w:sz w:val="32"/>
+          <w:szCs w:val="32"/>
+        </w:rPr>
+        <w:t>2</w:t>
+      </w:r>
+      <w:r>
+        <w:rPr>
+          <w:rFonts w:asciiTheme="majorHAnsi" w:hAnsiTheme="majorHAnsi" w:cstheme="majorHAnsi"/>
+          <w:sz w:val="32"/>
+          <w:szCs w:val="32"/>
+        </w:rPr>
+        <w:t xml:space="preserve"> Risultati di sintesi</w:t>
+      </w:r>
+    </w:p>
+    <w:p>
+      <w:pPr>
+        <w:autoSpaceDE w:val="0"/>
+        <w:autoSpaceDN w:val="0"/>
+        <w:adjustRightInd w:val="0"/>
+        <w:spacing w:after="0" w:line="240" w:lineRule="auto"/>
+        <w:rPr>
+          <w:rFonts w:cstheme="minorHAnsi"/>
+          <w:sz w:val="24"/>
+          <w:szCs w:val="24"/>
+        </w:rPr>
+      </w:pPr>
+    </w:p>
+    <w:p>
+      <w:pPr>
+        <w:autoSpaceDE w:val="0"/>
+        <w:autoSpaceDN w:val="0"/>
+        <w:adjustRightInd w:val="0"/>
+        <w:spacing w:after="0" w:line="240" w:lineRule="auto"/>
+        <w:rPr>
+          <w:rFonts w:cstheme="minorHAnsi"/>
+          <w:sz w:val="24"/>
+          <w:szCs w:val="24"/>
+        </w:rPr>
+      </w:pPr>
+      <w:r>
+        <w:rPr>
+          <w:rFonts w:cstheme="minorHAnsi"/>
+          <w:sz w:val="24"/>
+          <w:szCs w:val="24"/>
+        </w:rPr>
+        <w:t>Il componente sintetizzato supera correttamente tutti i test specificati nelle simulazioni:</w:t>
+      </w:r>
+    </w:p>
+    <w:p>
+      <w:pPr>
+        <w:autoSpaceDE w:val="0"/>
+        <w:autoSpaceDN w:val="0"/>
+        <w:adjustRightInd w:val="0"/>
+        <w:spacing w:after="0" w:line="240" w:lineRule="auto"/>
+        <w:rPr>
+          <w:rFonts w:cstheme="minorHAnsi"/>
+          <w:i/>
+          <w:iCs/>
+          <w:sz w:val="24"/>
+          <w:szCs w:val="24"/>
+          <w:lang w:val="en-GB"/>
+        </w:rPr>
+      </w:pPr>
+      <w:proofErr w:type="spellStart"/>
+      <w:r>
+        <w:rPr>
+          <w:rFonts w:cstheme="minorHAnsi"/>
+          <w:i/>
+          <w:iCs/>
+          <w:sz w:val="24"/>
+          <w:szCs w:val="24"/>
+          <w:lang w:val="en-GB"/>
+        </w:rPr>
+        <w:t>Behavioral</w:t>
+      </w:r>
+      <w:proofErr w:type="spellEnd"/>
+      <w:r>
+        <w:rPr>
+          <w:rFonts w:cstheme="minorHAnsi"/>
+          <w:i/>
+          <w:iCs/>
+          <w:sz w:val="24"/>
+          <w:szCs w:val="24"/>
+          <w:lang w:val="en-GB"/>
+        </w:rPr>
+        <w:t xml:space="preserve"> </w:t>
+      </w:r>
+      <w:r>
+        <w:rPr>
+          <w:rFonts w:cstheme="minorHAnsi"/>
+          <w:sz w:val="24"/>
+          <w:szCs w:val="24"/>
+          <w:lang w:val="en-GB"/>
+        </w:rPr>
+        <w:t>e</w:t>
+      </w:r>
+      <w:r>
+        <w:rPr>
+          <w:rFonts w:cstheme="minorHAnsi"/>
+          <w:i/>
+          <w:iCs/>
+          <w:sz w:val="24"/>
+          <w:szCs w:val="24"/>
+          <w:lang w:val="en-GB"/>
+        </w:rPr>
+        <w:t xml:space="preserve"> Post-Synthesis Functional.</w:t>
+      </w:r>
+    </w:p>
+    <w:p>
+      <w:pPr>
+        <w:autoSpaceDE w:val="0"/>
+        <w:autoSpaceDN w:val="0"/>
+        <w:adjustRightInd w:val="0"/>
+        <w:spacing w:after="0" w:line="240" w:lineRule="auto"/>
+        <w:rPr>
+          <w:rFonts w:cstheme="minorHAnsi"/>
+          <w:sz w:val="24"/>
+          <w:szCs w:val="24"/>
+        </w:rPr>
+      </w:pPr>
+      <w:r>
+        <w:rPr>
+          <w:rFonts w:cstheme="minorHAnsi"/>
+          <w:sz w:val="24"/>
+          <w:szCs w:val="24"/>
+        </w:rPr>
+        <w:t xml:space="preserve">Qui di seguito </w:t>
+      </w:r>
+      <w:r>
+        <w:rPr>
+          <w:rFonts w:cstheme="minorHAnsi"/>
+          <w:sz w:val="24"/>
+          <w:szCs w:val="24"/>
+        </w:rPr>
+        <w:t>è</w:t>
+      </w:r>
+      <w:r>
+        <w:rPr>
+          <w:rFonts w:cstheme="minorHAnsi"/>
+          <w:sz w:val="24"/>
+          <w:szCs w:val="24"/>
+        </w:rPr>
+        <w:t xml:space="preserve"> possibile vedere un confronto tra i tempi di simulazione dei due corner</w:t>
+      </w:r>
+    </w:p>
+    <w:p>
+      <w:pPr>
+        <w:autoSpaceDE w:val="0"/>
+        <w:autoSpaceDN w:val="0"/>
+        <w:adjustRightInd w:val="0"/>
+        <w:spacing w:after="0" w:line="240" w:lineRule="auto"/>
+        <w:rPr>
+          <w:rFonts w:cstheme="minorHAnsi"/>
+          <w:sz w:val="24"/>
+          <w:szCs w:val="24"/>
+        </w:rPr>
+      </w:pPr>
+      <w:r>
+        <w:rPr>
+          <w:rFonts w:cstheme="minorHAnsi"/>
+          <w:sz w:val="24"/>
+          <w:szCs w:val="24"/>
+        </w:rPr>
+        <w:t>case che portano la macchina verso la pi</w:t>
+      </w:r>
+      <w:r>
+        <w:rPr>
+          <w:rFonts w:cstheme="minorHAnsi"/>
+          <w:sz w:val="24"/>
+          <w:szCs w:val="24"/>
+        </w:rPr>
+        <w:t>ù</w:t>
+      </w:r>
+      <w:r>
+        <w:rPr>
+          <w:rFonts w:cstheme="minorHAnsi"/>
+          <w:sz w:val="24"/>
+          <w:szCs w:val="24"/>
+        </w:rPr>
+        <w:t xml:space="preserve"> breve e la pi</w:t>
+      </w:r>
+      <w:r>
+        <w:rPr>
+          <w:rFonts w:cstheme="minorHAnsi"/>
+          <w:sz w:val="24"/>
+          <w:szCs w:val="24"/>
+        </w:rPr>
+        <w:t>ù</w:t>
+      </w:r>
+      <w:r>
+        <w:rPr>
+          <w:rFonts w:cstheme="minorHAnsi"/>
+          <w:sz w:val="24"/>
+          <w:szCs w:val="24"/>
+        </w:rPr>
+        <w:t xml:space="preserve"> lunga simulazione:</w:t>
+      </w:r>
+    </w:p>
+    <w:p>
+      <w:pPr>
+        <w:pStyle w:val="Paragrafoelenco"/>
+        <w:numPr>
+          <w:ilvl w:val="0"/>
+          <w:numId w:val="11"/>
+        </w:numPr>
+        <w:autoSpaceDE w:val="0"/>
+        <w:autoSpaceDN w:val="0"/>
+        <w:adjustRightInd w:val="0"/>
+        <w:spacing w:after="0" w:line="240" w:lineRule="auto"/>
+        <w:rPr>
+          <w:rFonts w:cstheme="minorHAnsi"/>
+          <w:sz w:val="24"/>
+          <w:szCs w:val="24"/>
+        </w:rPr>
+      </w:pPr>
+      <w:r>
+        <w:rPr>
+          <w:rFonts w:cstheme="minorHAnsi"/>
+          <w:b/>
+          <w:bCs/>
+          <w:sz w:val="24"/>
+          <w:szCs w:val="24"/>
+        </w:rPr>
+        <w:lastRenderedPageBreak/>
+        <w:t>1</w:t>
+      </w:r>
+      <w:r>
+        <w:rPr>
+          <w:rFonts w:cstheme="minorHAnsi"/>
+          <w:b/>
+          <w:bCs/>
+          <w:sz w:val="24"/>
+          <w:szCs w:val="24"/>
+        </w:rPr>
+        <w:t>0</w:t>
+      </w:r>
+      <w:r>
+        <w:rPr>
+          <w:rFonts w:cstheme="minorHAnsi"/>
+          <w:b/>
+          <w:bCs/>
+          <w:sz w:val="24"/>
+          <w:szCs w:val="24"/>
+        </w:rPr>
+        <w:t xml:space="preserve">50ns </w:t>
+      </w:r>
+      <w:r>
+        <w:rPr>
+          <w:rFonts w:cstheme="minorHAnsi"/>
+          <w:sz w:val="24"/>
+          <w:szCs w:val="24"/>
+        </w:rPr>
+        <w:t>– tempo di simulazione (</w:t>
+      </w:r>
+      <w:proofErr w:type="spellStart"/>
+      <w:r>
+        <w:rPr>
+          <w:rFonts w:cstheme="minorHAnsi"/>
+          <w:sz w:val="24"/>
+          <w:szCs w:val="24"/>
+        </w:rPr>
+        <w:t>Behavioral</w:t>
+      </w:r>
+      <w:proofErr w:type="spellEnd"/>
+      <w:r>
+        <w:rPr>
+          <w:rFonts w:cstheme="minorHAnsi"/>
+          <w:sz w:val="24"/>
+          <w:szCs w:val="24"/>
+        </w:rPr>
+        <w:t>) con dato appartenente alla prima Worzing-Zon</w:t>
+      </w:r>
+      <w:r>
+        <w:rPr>
+          <w:rFonts w:cstheme="minorHAnsi"/>
+          <w:sz w:val="24"/>
+          <w:szCs w:val="24"/>
+        </w:rPr>
+        <w:t>e</w:t>
+      </w:r>
+    </w:p>
+    <w:p>
+      <w:pPr>
+        <w:pStyle w:val="Paragrafoelenco"/>
+        <w:numPr>
+          <w:ilvl w:val="0"/>
+          <w:numId w:val="11"/>
+        </w:numPr>
+        <w:autoSpaceDE w:val="0"/>
+        <w:autoSpaceDN w:val="0"/>
+        <w:adjustRightInd w:val="0"/>
+        <w:spacing w:after="0" w:line="240" w:lineRule="auto"/>
+        <w:rPr>
+          <w:rFonts w:cstheme="minorHAnsi"/>
+          <w:sz w:val="24"/>
+          <w:szCs w:val="24"/>
+        </w:rPr>
+      </w:pPr>
+      <w:r>
+        <w:rPr>
+          <w:rFonts w:cstheme="minorHAnsi"/>
+          <w:b/>
+          <w:bCs/>
+          <w:sz w:val="24"/>
+          <w:szCs w:val="24"/>
+        </w:rPr>
+        <w:t>23</w:t>
+      </w:r>
+      <w:r>
+        <w:rPr>
+          <w:rFonts w:cstheme="minorHAnsi"/>
+          <w:b/>
+          <w:bCs/>
+          <w:sz w:val="24"/>
+          <w:szCs w:val="24"/>
+        </w:rPr>
+        <w:t xml:space="preserve">50ns </w:t>
+      </w:r>
+      <w:r>
+        <w:rPr>
+          <w:rFonts w:cstheme="minorHAnsi"/>
+          <w:sz w:val="24"/>
+          <w:szCs w:val="24"/>
+        </w:rPr>
+        <w:t xml:space="preserve">– tempo di </w:t>
+      </w:r>
+      <w:proofErr w:type="spellStart"/>
+      <w:r>
+        <w:rPr>
+          <w:rFonts w:cstheme="minorHAnsi"/>
+          <w:sz w:val="24"/>
+          <w:szCs w:val="24"/>
+        </w:rPr>
+        <w:t>simulzione</w:t>
+      </w:r>
+      <w:proofErr w:type="spellEnd"/>
+      <w:r>
+        <w:rPr>
+          <w:rFonts w:cstheme="minorHAnsi"/>
+          <w:sz w:val="24"/>
+          <w:szCs w:val="24"/>
+        </w:rPr>
+        <w:t xml:space="preserve"> (</w:t>
+      </w:r>
+      <w:proofErr w:type="spellStart"/>
+      <w:r>
+        <w:rPr>
+          <w:rFonts w:cstheme="minorHAnsi"/>
+          <w:sz w:val="24"/>
+          <w:szCs w:val="24"/>
+        </w:rPr>
+        <w:t>Behavioral</w:t>
+      </w:r>
+      <w:proofErr w:type="spellEnd"/>
+      <w:r>
+        <w:rPr>
+          <w:rFonts w:cstheme="minorHAnsi"/>
+          <w:sz w:val="24"/>
+          <w:szCs w:val="24"/>
+        </w:rPr>
+        <w:t xml:space="preserve">) con dato non appartenente a </w:t>
+      </w:r>
+      <w:r>
+        <w:rPr>
+          <w:rFonts w:cstheme="minorHAnsi"/>
+          <w:sz w:val="24"/>
+          <w:szCs w:val="24"/>
+        </w:rPr>
+        <w:t xml:space="preserve">nessuna </w:t>
+      </w:r>
+      <w:proofErr w:type="spellStart"/>
+      <w:r>
+        <w:rPr>
+          <w:rFonts w:cstheme="minorHAnsi"/>
+          <w:sz w:val="24"/>
+          <w:szCs w:val="24"/>
+        </w:rPr>
+        <w:t>Worzing</w:t>
+      </w:r>
+      <w:proofErr w:type="spellEnd"/>
+      <w:r>
+        <w:rPr>
+          <w:rFonts w:cstheme="minorHAnsi"/>
+          <w:sz w:val="24"/>
+          <w:szCs w:val="24"/>
+        </w:rPr>
+        <w:t>-Zone</w:t>
+      </w:r>
+    </w:p>
+    <w:p>
+      <w:pPr>
+        <w:autoSpaceDE w:val="0"/>
+        <w:autoSpaceDN w:val="0"/>
+        <w:adjustRightInd w:val="0"/>
+        <w:spacing w:after="0" w:line="240" w:lineRule="auto"/>
+        <w:rPr>
+          <w:rFonts w:cstheme="minorHAnsi"/>
+          <w:sz w:val="24"/>
+          <w:szCs w:val="24"/>
+        </w:rPr>
+      </w:pPr>
+    </w:p>
+    <w:p>
+      <w:pPr>
+        <w:autoSpaceDE w:val="0"/>
+        <w:autoSpaceDN w:val="0"/>
+        <w:adjustRightInd w:val="0"/>
+        <w:spacing w:after="0" w:line="240" w:lineRule="auto"/>
+        <w:rPr>
+          <w:rFonts w:cstheme="minorHAnsi"/>
+          <w:sz w:val="24"/>
+          <w:szCs w:val="24"/>
+        </w:rPr>
+      </w:pPr>
+    </w:p>
+    <w:p>
+      <w:pPr>
+        <w:rPr>
+          <w:rFonts w:asciiTheme="majorHAnsi" w:hAnsiTheme="majorHAnsi" w:cstheme="majorHAnsi"/>
+          <w:b/>
+          <w:bCs/>
+          <w:sz w:val="40"/>
+          <w:szCs w:val="40"/>
+        </w:rPr>
+      </w:pPr>
+      <w:r>
+        <w:rPr>
+          <w:rFonts w:asciiTheme="majorHAnsi" w:hAnsiTheme="majorHAnsi" w:cstheme="majorHAnsi"/>
+          <w:b/>
+          <w:bCs/>
+          <w:sz w:val="40"/>
+          <w:szCs w:val="40"/>
+        </w:rPr>
+        <w:t>4</w:t>
+      </w:r>
+      <w:r>
+        <w:rPr>
+          <w:rFonts w:asciiTheme="majorHAnsi" w:hAnsiTheme="majorHAnsi" w:cstheme="majorHAnsi"/>
+          <w:b/>
+          <w:bCs/>
+          <w:sz w:val="40"/>
+          <w:szCs w:val="40"/>
+        </w:rPr>
+        <w:tab/>
+        <w:t>Risultati dei test</w:t>
+      </w:r>
+    </w:p>
+    <w:p>
+      <w:pPr>
+        <w:autoSpaceDE w:val="0"/>
+        <w:autoSpaceDN w:val="0"/>
+        <w:adjustRightInd w:val="0"/>
+        <w:spacing w:after="0" w:line="240" w:lineRule="auto"/>
+        <w:rPr>
+          <w:rFonts w:cstheme="minorHAnsi"/>
+          <w:sz w:val="24"/>
+          <w:szCs w:val="24"/>
+        </w:rPr>
+      </w:pPr>
+    </w:p>
+    <w:p>
+      <w:pPr>
+        <w:autoSpaceDE w:val="0"/>
+        <w:autoSpaceDN w:val="0"/>
+        <w:adjustRightInd w:val="0"/>
+        <w:spacing w:after="0" w:line="240" w:lineRule="auto"/>
+        <w:rPr>
+          <w:rFonts w:cstheme="minorHAnsi"/>
+          <w:sz w:val="24"/>
+          <w:szCs w:val="24"/>
+        </w:rPr>
+      </w:pPr>
+      <w:r>
+        <w:rPr>
+          <w:rFonts w:cstheme="minorHAnsi"/>
+          <w:sz w:val="24"/>
+          <w:szCs w:val="24"/>
+        </w:rPr>
+        <w:t xml:space="preserve">Per verificare il corretto funzionamento del componente sintetizzato, dopo averlo testato con i due test </w:t>
+      </w:r>
+      <w:proofErr w:type="spellStart"/>
+      <w:r>
+        <w:rPr>
+          <w:rFonts w:cstheme="minorHAnsi"/>
+          <w:sz w:val="24"/>
+          <w:szCs w:val="24"/>
+        </w:rPr>
+        <w:t>bench</w:t>
+      </w:r>
+      <w:proofErr w:type="spellEnd"/>
+      <w:r>
+        <w:rPr>
+          <w:rFonts w:cstheme="minorHAnsi"/>
+          <w:sz w:val="24"/>
+          <w:szCs w:val="24"/>
+        </w:rPr>
+        <w:t xml:space="preserve"> forniti, sono stati definiti ulteriori test allo scopo mi massimizzare la copertura di tutti i possibili cammini che la macchina può effettuare durante la computazione.</w:t>
+      </w:r>
+    </w:p>
+    <w:p>
+      <w:pPr>
+        <w:autoSpaceDE w:val="0"/>
+        <w:autoSpaceDN w:val="0"/>
+        <w:adjustRightInd w:val="0"/>
+        <w:spacing w:after="0" w:line="240" w:lineRule="auto"/>
+        <w:rPr>
+          <w:rFonts w:cstheme="minorHAnsi"/>
+          <w:sz w:val="24"/>
+          <w:szCs w:val="24"/>
+        </w:rPr>
+      </w:pPr>
+      <w:r>
+        <w:rPr>
+          <w:rFonts w:cstheme="minorHAnsi"/>
+          <w:sz w:val="24"/>
+          <w:szCs w:val="24"/>
+        </w:rPr>
+        <w:t>Di seguito è fornita una breve descrizione dei test utilizzati e</w:t>
+      </w:r>
+      <w:r>
+        <w:rPr>
+          <w:rFonts w:cstheme="minorHAnsi"/>
+          <w:sz w:val="24"/>
+          <w:szCs w:val="24"/>
+        </w:rPr>
+        <w:t xml:space="preserve"> di alcuni</w:t>
+      </w:r>
+      <w:r>
+        <w:rPr>
+          <w:rFonts w:cstheme="minorHAnsi"/>
+          <w:sz w:val="24"/>
+          <w:szCs w:val="24"/>
+        </w:rPr>
+        <w:t xml:space="preserve"> viene anche mostrato l’effettivo funzionamento grazie allo </w:t>
+      </w:r>
+      <w:proofErr w:type="spellStart"/>
+      <w:r>
+        <w:rPr>
+          <w:rFonts w:cstheme="minorHAnsi"/>
+          <w:i/>
+          <w:iCs/>
+          <w:sz w:val="24"/>
+          <w:szCs w:val="24"/>
+        </w:rPr>
+        <w:t>screenshot</w:t>
+      </w:r>
+      <w:proofErr w:type="spellEnd"/>
+      <w:r>
+        <w:rPr>
+          <w:rFonts w:cstheme="minorHAnsi"/>
+          <w:i/>
+          <w:iCs/>
+          <w:sz w:val="24"/>
+          <w:szCs w:val="24"/>
+        </w:rPr>
+        <w:t xml:space="preserve"> </w:t>
+      </w:r>
+      <w:r>
+        <w:rPr>
+          <w:rFonts w:cstheme="minorHAnsi"/>
+          <w:sz w:val="24"/>
+          <w:szCs w:val="24"/>
+        </w:rPr>
+        <w:t>della simulazione.</w:t>
+      </w:r>
+    </w:p>
+    <w:p>
+      <w:pPr>
+        <w:autoSpaceDE w:val="0"/>
+        <w:autoSpaceDN w:val="0"/>
+        <w:adjustRightInd w:val="0"/>
+        <w:spacing w:after="0" w:line="240" w:lineRule="auto"/>
+        <w:rPr>
+          <w:rFonts w:cstheme="minorHAnsi"/>
+          <w:sz w:val="24"/>
+          <w:szCs w:val="24"/>
+        </w:rPr>
+      </w:pPr>
+    </w:p>
+    <w:p>
+      <w:pPr>
+        <w:pStyle w:val="Paragrafoelenco"/>
+        <w:numPr>
+          <w:ilvl w:val="0"/>
+          <w:numId w:val="9"/>
+        </w:numPr>
+        <w:autoSpaceDE w:val="0"/>
+        <w:autoSpaceDN w:val="0"/>
+        <w:adjustRightInd w:val="0"/>
+        <w:spacing w:after="0" w:line="240" w:lineRule="auto"/>
+        <w:rPr>
+          <w:rFonts w:cstheme="minorHAnsi"/>
+          <w:sz w:val="24"/>
+          <w:szCs w:val="24"/>
+        </w:rPr>
+      </w:pPr>
+      <w:r>
+        <w:rPr>
+          <w:rFonts w:cstheme="minorHAnsi"/>
+          <w:b/>
+          <w:bCs/>
+          <w:sz w:val="24"/>
+          <w:szCs w:val="24"/>
+        </w:rPr>
+        <w:t xml:space="preserve">Secondo start: </w:t>
+      </w:r>
+      <w:r>
+        <w:rPr>
+          <w:rFonts w:cstheme="minorHAnsi"/>
+          <w:sz w:val="24"/>
+          <w:szCs w:val="24"/>
+        </w:rPr>
+        <w:t>la macchina dopo aver eseguito già una computazione completa viene nuovamente stimolata senza che sia stato alzato il segnale di RESET.</w:t>
+      </w:r>
+    </w:p>
+    <w:p>
+      <w:pPr>
+        <w:pStyle w:val="Paragrafoelenco"/>
+        <w:autoSpaceDE w:val="0"/>
+        <w:autoSpaceDN w:val="0"/>
+        <w:adjustRightInd w:val="0"/>
+        <w:spacing w:after="0" w:line="240" w:lineRule="auto"/>
+        <w:rPr>
+          <w:rFonts w:cstheme="minorHAnsi"/>
+          <w:b/>
+          <w:bCs/>
+          <w:sz w:val="24"/>
+          <w:szCs w:val="24"/>
+        </w:rPr>
+      </w:pPr>
       <w:r>
         <w:rPr>
           <w:rFonts w:cstheme="minorHAnsi"/>
@@ -4068,12 +4754,19 @@
           <w:sz w:val="24"/>
           <w:szCs w:val="24"/>
         </w:rPr>
-        <w:lastRenderedPageBreak/>
         <w:drawing>
-          <wp:inline distT="0" distB="0" distL="0" distR="0" wp14:anchorId="5E306B33" wp14:editId="455D5C79">
-            <wp:extent cx="4389120" cy="4017604"/>
-            <wp:effectExtent l="0" t="0" r="0" b="2540"/>
-            <wp:docPr id="5" name="Immagine 5" descr="Immagine che contiene testo, mappa&#10;&#10;Descrizione generata automaticamente"/>
+          <wp:anchor distT="0" distB="0" distL="114300" distR="114300" simplePos="0" relativeHeight="251659264" behindDoc="0" locked="0" layoutInCell="1" allowOverlap="1" wp14:anchorId="5905D6B4" wp14:editId="00542963">
+            <wp:simplePos x="0" y="0"/>
+            <wp:positionH relativeFrom="margin">
+              <wp:align>center</wp:align>
+            </wp:positionH>
+            <wp:positionV relativeFrom="margin">
+              <wp:posOffset>3636645</wp:posOffset>
+            </wp:positionV>
+            <wp:extent cx="6256020" cy="1338580"/>
+            <wp:effectExtent l="0" t="0" r="0" b="0"/>
+            <wp:wrapTopAndBottom/>
+            <wp:docPr id="3" name="Immagine 3" descr="Immagine che contiene erba, verde, orologio, giocando&#10;&#10;Descrizione generata automaticamente"/>
             <wp:cNvGraphicFramePr>
               <a:graphicFrameLocks xmlns:a="http://schemas.openxmlformats.org/drawingml/2006/main" noChangeAspect="1"/>
             </wp:cNvGraphicFramePr>
@@ -4081,7 +4774,7 @@
               <a:graphicData uri="http://schemas.openxmlformats.org/drawingml/2006/picture">
                 <pic:pic xmlns:pic="http://schemas.openxmlformats.org/drawingml/2006/picture">
                   <pic:nvPicPr>
-                    <pic:cNvPr id="5" name="Untitled Diagram (1).jpg"/>
+                    <pic:cNvPr id="3" name="2020-03-29 (3).png"/>
                     <pic:cNvPicPr/>
                   </pic:nvPicPr>
                   <pic:blipFill>
@@ -4099,7 +4792,7 @@
                   <pic:spPr>
                     <a:xfrm>
                       <a:off x="0" y="0"/>
-                      <a:ext cx="4409946" cy="4036667"/>
+                      <a:ext cx="6256020" cy="1338580"/>
                     </a:xfrm>
                     <a:prstGeom prst="rect">
                       <a:avLst/>
@@ -4108,750 +4801,14 @@
                 </pic:pic>
               </a:graphicData>
             </a:graphic>
-          </wp:inline>
+            <wp14:sizeRelH relativeFrom="margin">
+              <wp14:pctWidth>0</wp14:pctWidth>
+            </wp14:sizeRelH>
+            <wp14:sizeRelV relativeFrom="margin">
+              <wp14:pctHeight>0</wp14:pctHeight>
+            </wp14:sizeRelV>
+          </wp:anchor>
         </w:drawing>
-      </w:r>
-    </w:p>
-    <w:p>
-      <w:pPr>
-        <w:rPr>
-          <w:rFonts w:cstheme="minorHAnsi"/>
-          <w:sz w:val="24"/>
-          <w:szCs w:val="24"/>
-        </w:rPr>
-      </w:pPr>
-    </w:p>
-    <w:p>
-      <w:pPr>
-        <w:rPr>
-          <w:rFonts w:asciiTheme="majorHAnsi" w:hAnsiTheme="majorHAnsi" w:cstheme="majorHAnsi"/>
-          <w:b/>
-          <w:bCs/>
-          <w:sz w:val="40"/>
-          <w:szCs w:val="40"/>
-        </w:rPr>
-      </w:pPr>
-      <w:r>
-        <w:rPr>
-          <w:rFonts w:asciiTheme="majorHAnsi" w:hAnsiTheme="majorHAnsi" w:cstheme="majorHAnsi"/>
-          <w:b/>
-          <w:bCs/>
-          <w:sz w:val="40"/>
-          <w:szCs w:val="40"/>
-        </w:rPr>
-        <w:t>3</w:t>
-      </w:r>
-      <w:r>
-        <w:rPr>
-          <w:rFonts w:asciiTheme="majorHAnsi" w:hAnsiTheme="majorHAnsi" w:cstheme="majorHAnsi"/>
-          <w:b/>
-          <w:bCs/>
-          <w:sz w:val="40"/>
-          <w:szCs w:val="40"/>
-        </w:rPr>
-        <w:tab/>
-        <w:t>Risultati sperimentali</w:t>
-      </w:r>
-    </w:p>
-    <w:p>
-      <w:pPr>
-        <w:autoSpaceDE w:val="0"/>
-        <w:autoSpaceDN w:val="0"/>
-        <w:adjustRightInd w:val="0"/>
-        <w:spacing w:after="0" w:line="240" w:lineRule="auto"/>
-        <w:rPr>
-          <w:rFonts w:asciiTheme="majorHAnsi" w:hAnsiTheme="majorHAnsi" w:cstheme="majorHAnsi"/>
-          <w:sz w:val="32"/>
-          <w:szCs w:val="32"/>
-        </w:rPr>
-      </w:pPr>
-      <w:r>
-        <w:rPr>
-          <w:rFonts w:asciiTheme="majorHAnsi" w:hAnsiTheme="majorHAnsi" w:cstheme="majorHAnsi"/>
-          <w:sz w:val="32"/>
-          <w:szCs w:val="32"/>
-        </w:rPr>
-        <w:t xml:space="preserve">3.1 </w:t>
-      </w:r>
-      <w:r>
-        <w:rPr>
-          <w:rFonts w:asciiTheme="majorHAnsi" w:hAnsiTheme="majorHAnsi" w:cstheme="majorHAnsi"/>
-          <w:sz w:val="32"/>
-          <w:szCs w:val="32"/>
-        </w:rPr>
-        <w:t>Warning</w:t>
-      </w:r>
-    </w:p>
-    <w:p>
-      <w:pPr>
-        <w:autoSpaceDE w:val="0"/>
-        <w:autoSpaceDN w:val="0"/>
-        <w:adjustRightInd w:val="0"/>
-        <w:spacing w:after="0" w:line="240" w:lineRule="auto"/>
-        <w:rPr>
-          <w:rFonts w:cstheme="minorHAnsi"/>
-          <w:sz w:val="24"/>
-          <w:szCs w:val="24"/>
-        </w:rPr>
-      </w:pPr>
-    </w:p>
-    <w:p>
-      <w:pPr>
-        <w:autoSpaceDE w:val="0"/>
-        <w:autoSpaceDN w:val="0"/>
-        <w:adjustRightInd w:val="0"/>
-        <w:spacing w:after="0" w:line="240" w:lineRule="auto"/>
-        <w:rPr>
-          <w:rFonts w:cstheme="minorHAnsi"/>
-          <w:sz w:val="24"/>
-          <w:szCs w:val="24"/>
-        </w:rPr>
-      </w:pPr>
-      <w:r>
-        <w:rPr>
-          <w:rFonts w:cstheme="minorHAnsi"/>
-          <w:sz w:val="24"/>
-          <w:szCs w:val="24"/>
-        </w:rPr>
-        <w:t xml:space="preserve">A seguito della sintesi </w:t>
-      </w:r>
-      <w:proofErr w:type="spellStart"/>
-      <w:r>
-        <w:rPr>
-          <w:rFonts w:cstheme="minorHAnsi"/>
-          <w:sz w:val="24"/>
-          <w:szCs w:val="24"/>
-        </w:rPr>
-        <w:t>Vivado</w:t>
-      </w:r>
-      <w:proofErr w:type="spellEnd"/>
-      <w:r>
-        <w:rPr>
-          <w:rFonts w:cstheme="minorHAnsi"/>
-          <w:sz w:val="24"/>
-          <w:szCs w:val="24"/>
-        </w:rPr>
-        <w:t xml:space="preserve"> avvisa di 13 warning che non vengono considerati in quanto 12 di questi riportano che il segnale </w:t>
-      </w:r>
-      <w:proofErr w:type="spellStart"/>
-      <w:r>
-        <w:rPr>
-          <w:rFonts w:cstheme="minorHAnsi"/>
-          <w:sz w:val="24"/>
-          <w:szCs w:val="24"/>
-        </w:rPr>
-        <w:t>o_address</w:t>
-      </w:r>
-      <w:proofErr w:type="spellEnd"/>
-      <w:r>
-        <w:rPr>
-          <w:rFonts w:cstheme="minorHAnsi"/>
-          <w:sz w:val="24"/>
-          <w:szCs w:val="24"/>
-        </w:rPr>
-        <w:t xml:space="preserve"> ha i primi 12 bit a 0, questo è un comportamento voluto in quanto si accede a solo i primi 10 indirizzi di memoria. Il restante informa che non sono stati definiti dei </w:t>
-      </w:r>
-      <w:proofErr w:type="spellStart"/>
-      <w:r>
-        <w:rPr>
-          <w:rFonts w:cstheme="minorHAnsi"/>
-          <w:i/>
-          <w:iCs/>
-          <w:sz w:val="24"/>
-          <w:szCs w:val="24"/>
-        </w:rPr>
-        <w:t>constraints</w:t>
-      </w:r>
-      <w:proofErr w:type="spellEnd"/>
-      <w:r>
-        <w:rPr>
-          <w:rFonts w:cstheme="minorHAnsi"/>
-          <w:i/>
-          <w:iCs/>
-          <w:sz w:val="24"/>
-          <w:szCs w:val="24"/>
-        </w:rPr>
-        <w:t xml:space="preserve"> </w:t>
-      </w:r>
-      <w:r>
-        <w:rPr>
-          <w:rFonts w:cstheme="minorHAnsi"/>
-          <w:sz w:val="24"/>
-          <w:szCs w:val="24"/>
-        </w:rPr>
-        <w:t>anche questo non viene considerato significativo.</w:t>
-      </w:r>
-    </w:p>
-    <w:p>
-      <w:pPr>
-        <w:autoSpaceDE w:val="0"/>
-        <w:autoSpaceDN w:val="0"/>
-        <w:adjustRightInd w:val="0"/>
-        <w:spacing w:after="0" w:line="240" w:lineRule="auto"/>
-        <w:rPr>
-          <w:rFonts w:asciiTheme="majorHAnsi" w:hAnsiTheme="majorHAnsi" w:cstheme="majorHAnsi"/>
-          <w:sz w:val="32"/>
-          <w:szCs w:val="32"/>
-        </w:rPr>
-      </w:pPr>
-    </w:p>
-    <w:p>
-      <w:pPr>
-        <w:autoSpaceDE w:val="0"/>
-        <w:autoSpaceDN w:val="0"/>
-        <w:adjustRightInd w:val="0"/>
-        <w:spacing w:after="0" w:line="240" w:lineRule="auto"/>
-        <w:rPr>
-          <w:rFonts w:asciiTheme="majorHAnsi" w:hAnsiTheme="majorHAnsi" w:cstheme="majorHAnsi"/>
-          <w:sz w:val="32"/>
-          <w:szCs w:val="32"/>
-        </w:rPr>
-      </w:pPr>
-      <w:r>
-        <w:rPr>
-          <w:rFonts w:asciiTheme="majorHAnsi" w:hAnsiTheme="majorHAnsi" w:cstheme="majorHAnsi"/>
-          <w:sz w:val="32"/>
-          <w:szCs w:val="32"/>
-        </w:rPr>
-        <w:t>3.</w:t>
-      </w:r>
-      <w:r>
-        <w:rPr>
-          <w:rFonts w:asciiTheme="majorHAnsi" w:hAnsiTheme="majorHAnsi" w:cstheme="majorHAnsi"/>
-          <w:sz w:val="32"/>
-          <w:szCs w:val="32"/>
-        </w:rPr>
-        <w:t>2</w:t>
-      </w:r>
-      <w:r>
-        <w:rPr>
-          <w:rFonts w:asciiTheme="majorHAnsi" w:hAnsiTheme="majorHAnsi" w:cstheme="majorHAnsi"/>
-          <w:sz w:val="32"/>
-          <w:szCs w:val="32"/>
-        </w:rPr>
-        <w:t xml:space="preserve"> Risultati di sintesi</w:t>
-      </w:r>
-    </w:p>
-    <w:p>
-      <w:pPr>
-        <w:autoSpaceDE w:val="0"/>
-        <w:autoSpaceDN w:val="0"/>
-        <w:adjustRightInd w:val="0"/>
-        <w:spacing w:after="0" w:line="240" w:lineRule="auto"/>
-        <w:rPr>
-          <w:rFonts w:cstheme="minorHAnsi"/>
-          <w:sz w:val="24"/>
-          <w:szCs w:val="24"/>
-        </w:rPr>
-      </w:pPr>
-    </w:p>
-    <w:p>
-      <w:pPr>
-        <w:autoSpaceDE w:val="0"/>
-        <w:autoSpaceDN w:val="0"/>
-        <w:adjustRightInd w:val="0"/>
-        <w:spacing w:after="0" w:line="240" w:lineRule="auto"/>
-        <w:rPr>
-          <w:rFonts w:cstheme="minorHAnsi"/>
-          <w:sz w:val="24"/>
-          <w:szCs w:val="24"/>
-        </w:rPr>
-      </w:pPr>
-      <w:r>
-        <w:rPr>
-          <w:rFonts w:cstheme="minorHAnsi"/>
-          <w:sz w:val="24"/>
-          <w:szCs w:val="24"/>
-        </w:rPr>
-        <w:t>Il componente sintetizzato supera correttamente tutti i test specificati nelle simulazioni:</w:t>
-      </w:r>
-    </w:p>
-    <w:p>
-      <w:pPr>
-        <w:autoSpaceDE w:val="0"/>
-        <w:autoSpaceDN w:val="0"/>
-        <w:adjustRightInd w:val="0"/>
-        <w:spacing w:after="0" w:line="240" w:lineRule="auto"/>
-        <w:rPr>
-          <w:rFonts w:cstheme="minorHAnsi"/>
-          <w:i/>
-          <w:iCs/>
-          <w:sz w:val="24"/>
-          <w:szCs w:val="24"/>
-          <w:lang w:val="en-GB"/>
-        </w:rPr>
-      </w:pPr>
-      <w:proofErr w:type="spellStart"/>
-      <w:r>
-        <w:rPr>
-          <w:rFonts w:cstheme="minorHAnsi"/>
-          <w:i/>
-          <w:iCs/>
-          <w:sz w:val="24"/>
-          <w:szCs w:val="24"/>
-          <w:lang w:val="en-GB"/>
-        </w:rPr>
-        <w:t>Behavioral</w:t>
-      </w:r>
-      <w:proofErr w:type="spellEnd"/>
-      <w:r>
-        <w:rPr>
-          <w:rFonts w:cstheme="minorHAnsi"/>
-          <w:i/>
-          <w:iCs/>
-          <w:sz w:val="24"/>
-          <w:szCs w:val="24"/>
-          <w:lang w:val="en-GB"/>
-        </w:rPr>
-        <w:t xml:space="preserve"> </w:t>
-      </w:r>
-      <w:r>
-        <w:rPr>
-          <w:rFonts w:cstheme="minorHAnsi"/>
-          <w:sz w:val="24"/>
-          <w:szCs w:val="24"/>
-          <w:lang w:val="en-GB"/>
-        </w:rPr>
-        <w:t>e</w:t>
-      </w:r>
-      <w:r>
-        <w:rPr>
-          <w:rFonts w:cstheme="minorHAnsi"/>
-          <w:i/>
-          <w:iCs/>
-          <w:sz w:val="24"/>
-          <w:szCs w:val="24"/>
-          <w:lang w:val="en-GB"/>
-        </w:rPr>
-        <w:t xml:space="preserve"> Post-Synthesis Functional.</w:t>
-      </w:r>
-    </w:p>
-    <w:p>
-      <w:pPr>
-        <w:autoSpaceDE w:val="0"/>
-        <w:autoSpaceDN w:val="0"/>
-        <w:adjustRightInd w:val="0"/>
-        <w:spacing w:after="0" w:line="240" w:lineRule="auto"/>
-        <w:rPr>
-          <w:rFonts w:cstheme="minorHAnsi"/>
-          <w:sz w:val="24"/>
-          <w:szCs w:val="24"/>
-        </w:rPr>
-      </w:pPr>
-      <w:r>
-        <w:rPr>
-          <w:rFonts w:cstheme="minorHAnsi"/>
-          <w:sz w:val="24"/>
-          <w:szCs w:val="24"/>
-        </w:rPr>
-        <w:t xml:space="preserve">Qui di seguito </w:t>
-      </w:r>
-      <w:r>
-        <w:rPr>
-          <w:rFonts w:cstheme="minorHAnsi"/>
-          <w:sz w:val="24"/>
-          <w:szCs w:val="24"/>
-        </w:rPr>
-        <w:t>è</w:t>
-      </w:r>
-      <w:r>
-        <w:rPr>
-          <w:rFonts w:cstheme="minorHAnsi"/>
-          <w:sz w:val="24"/>
-          <w:szCs w:val="24"/>
-        </w:rPr>
-        <w:t xml:space="preserve"> possibile vedere un confronto tra i tempi di simulazione dei due corner</w:t>
-      </w:r>
-    </w:p>
-    <w:p>
-      <w:pPr>
-        <w:autoSpaceDE w:val="0"/>
-        <w:autoSpaceDN w:val="0"/>
-        <w:adjustRightInd w:val="0"/>
-        <w:spacing w:after="0" w:line="240" w:lineRule="auto"/>
-        <w:rPr>
-          <w:rFonts w:cstheme="minorHAnsi"/>
-          <w:sz w:val="24"/>
-          <w:szCs w:val="24"/>
-        </w:rPr>
-      </w:pPr>
-      <w:r>
-        <w:rPr>
-          <w:rFonts w:cstheme="minorHAnsi"/>
-          <w:sz w:val="24"/>
-          <w:szCs w:val="24"/>
-        </w:rPr>
-        <w:t>case che portano la macchina verso la pi</w:t>
-      </w:r>
-      <w:r>
-        <w:rPr>
-          <w:rFonts w:cstheme="minorHAnsi"/>
-          <w:sz w:val="24"/>
-          <w:szCs w:val="24"/>
-        </w:rPr>
-        <w:t>ù</w:t>
-      </w:r>
-      <w:r>
-        <w:rPr>
-          <w:rFonts w:cstheme="minorHAnsi"/>
-          <w:sz w:val="24"/>
-          <w:szCs w:val="24"/>
-        </w:rPr>
-        <w:t xml:space="preserve"> breve e la pi</w:t>
-      </w:r>
-      <w:r>
-        <w:rPr>
-          <w:rFonts w:cstheme="minorHAnsi"/>
-          <w:sz w:val="24"/>
-          <w:szCs w:val="24"/>
-        </w:rPr>
-        <w:t>ù</w:t>
-      </w:r>
-      <w:r>
-        <w:rPr>
-          <w:rFonts w:cstheme="minorHAnsi"/>
-          <w:sz w:val="24"/>
-          <w:szCs w:val="24"/>
-        </w:rPr>
-        <w:t xml:space="preserve"> lunga simulazione:</w:t>
-      </w:r>
-    </w:p>
-    <w:p>
-      <w:pPr>
-        <w:pStyle w:val="Paragrafoelenco"/>
-        <w:numPr>
-          <w:ilvl w:val="0"/>
-          <w:numId w:val="11"/>
-        </w:numPr>
-        <w:autoSpaceDE w:val="0"/>
-        <w:autoSpaceDN w:val="0"/>
-        <w:adjustRightInd w:val="0"/>
-        <w:spacing w:after="0" w:line="240" w:lineRule="auto"/>
-        <w:rPr>
-          <w:rFonts w:cstheme="minorHAnsi"/>
-          <w:sz w:val="24"/>
-          <w:szCs w:val="24"/>
-        </w:rPr>
-      </w:pPr>
-      <w:r>
-        <w:rPr>
-          <w:rFonts w:cstheme="minorHAnsi"/>
-          <w:b/>
-          <w:bCs/>
-          <w:sz w:val="24"/>
-          <w:szCs w:val="24"/>
-        </w:rPr>
-        <w:t xml:space="preserve">1150ns </w:t>
-      </w:r>
-      <w:r>
-        <w:rPr>
-          <w:rFonts w:cstheme="minorHAnsi"/>
-          <w:sz w:val="24"/>
-          <w:szCs w:val="24"/>
-        </w:rPr>
-        <w:t>– tempo di simulazione (</w:t>
-      </w:r>
-      <w:proofErr w:type="spellStart"/>
-      <w:r>
-        <w:rPr>
-          <w:rFonts w:cstheme="minorHAnsi"/>
-          <w:sz w:val="24"/>
-          <w:szCs w:val="24"/>
-        </w:rPr>
-        <w:t>Behavioral</w:t>
-      </w:r>
-      <w:proofErr w:type="spellEnd"/>
-      <w:r>
-        <w:rPr>
-          <w:rFonts w:cstheme="minorHAnsi"/>
-          <w:sz w:val="24"/>
-          <w:szCs w:val="24"/>
-        </w:rPr>
-        <w:t>) con dato appartenente alla prima Worzing-Zon</w:t>
-      </w:r>
-      <w:r>
-        <w:rPr>
-          <w:rFonts w:cstheme="minorHAnsi"/>
-          <w:sz w:val="24"/>
-          <w:szCs w:val="24"/>
-        </w:rPr>
-        <w:t>e</w:t>
-      </w:r>
-    </w:p>
-    <w:p>
-      <w:pPr>
-        <w:pStyle w:val="Paragrafoelenco"/>
-        <w:numPr>
-          <w:ilvl w:val="0"/>
-          <w:numId w:val="11"/>
-        </w:numPr>
-        <w:autoSpaceDE w:val="0"/>
-        <w:autoSpaceDN w:val="0"/>
-        <w:adjustRightInd w:val="0"/>
-        <w:spacing w:after="0" w:line="240" w:lineRule="auto"/>
-        <w:rPr>
-          <w:rFonts w:cstheme="minorHAnsi"/>
-          <w:sz w:val="24"/>
-          <w:szCs w:val="24"/>
-        </w:rPr>
-      </w:pPr>
-      <w:r>
-        <w:rPr>
-          <w:rFonts w:cstheme="minorHAnsi"/>
-          <w:b/>
-          <w:bCs/>
-          <w:sz w:val="24"/>
-          <w:szCs w:val="24"/>
-        </w:rPr>
-        <w:t xml:space="preserve">3150ns </w:t>
-      </w:r>
-      <w:r>
-        <w:rPr>
-          <w:rFonts w:cstheme="minorHAnsi"/>
-          <w:sz w:val="24"/>
-          <w:szCs w:val="24"/>
-        </w:rPr>
-        <w:t xml:space="preserve">– tempo di </w:t>
-      </w:r>
-      <w:proofErr w:type="spellStart"/>
-      <w:r>
-        <w:rPr>
-          <w:rFonts w:cstheme="minorHAnsi"/>
-          <w:sz w:val="24"/>
-          <w:szCs w:val="24"/>
-        </w:rPr>
-        <w:t>simulzione</w:t>
-      </w:r>
-      <w:proofErr w:type="spellEnd"/>
-      <w:r>
-        <w:rPr>
-          <w:rFonts w:cstheme="minorHAnsi"/>
-          <w:sz w:val="24"/>
-          <w:szCs w:val="24"/>
-        </w:rPr>
-        <w:t xml:space="preserve"> (</w:t>
-      </w:r>
-      <w:proofErr w:type="spellStart"/>
-      <w:r>
-        <w:rPr>
-          <w:rFonts w:cstheme="minorHAnsi"/>
-          <w:sz w:val="24"/>
-          <w:szCs w:val="24"/>
-        </w:rPr>
-        <w:t>Behavioral</w:t>
-      </w:r>
-      <w:proofErr w:type="spellEnd"/>
-      <w:r>
-        <w:rPr>
-          <w:rFonts w:cstheme="minorHAnsi"/>
-          <w:sz w:val="24"/>
-          <w:szCs w:val="24"/>
-        </w:rPr>
-        <w:t xml:space="preserve">) con dato non appartenente a </w:t>
-      </w:r>
-      <w:r>
-        <w:rPr>
-          <w:rFonts w:cstheme="minorHAnsi"/>
-          <w:sz w:val="24"/>
-          <w:szCs w:val="24"/>
-        </w:rPr>
-        <w:t xml:space="preserve">nessuna </w:t>
-      </w:r>
-      <w:proofErr w:type="spellStart"/>
-      <w:r>
-        <w:rPr>
-          <w:rFonts w:cstheme="minorHAnsi"/>
-          <w:sz w:val="24"/>
-          <w:szCs w:val="24"/>
-        </w:rPr>
-        <w:t>Worzing</w:t>
-      </w:r>
-      <w:proofErr w:type="spellEnd"/>
-      <w:r>
-        <w:rPr>
-          <w:rFonts w:cstheme="minorHAnsi"/>
-          <w:sz w:val="24"/>
-          <w:szCs w:val="24"/>
-        </w:rPr>
-        <w:t>-Zone</w:t>
-      </w:r>
-    </w:p>
-    <w:p>
-      <w:pPr>
-        <w:autoSpaceDE w:val="0"/>
-        <w:autoSpaceDN w:val="0"/>
-        <w:adjustRightInd w:val="0"/>
-        <w:spacing w:after="0" w:line="240" w:lineRule="auto"/>
-        <w:rPr>
-          <w:rFonts w:cstheme="minorHAnsi"/>
-          <w:sz w:val="24"/>
-          <w:szCs w:val="24"/>
-        </w:rPr>
-      </w:pPr>
-    </w:p>
-    <w:p>
-      <w:pPr>
-        <w:autoSpaceDE w:val="0"/>
-        <w:autoSpaceDN w:val="0"/>
-        <w:adjustRightInd w:val="0"/>
-        <w:spacing w:after="0" w:line="240" w:lineRule="auto"/>
-        <w:rPr>
-          <w:rFonts w:cstheme="minorHAnsi"/>
-          <w:sz w:val="24"/>
-          <w:szCs w:val="24"/>
-        </w:rPr>
-      </w:pPr>
-    </w:p>
-    <w:p>
-      <w:pPr>
-        <w:rPr>
-          <w:rFonts w:asciiTheme="majorHAnsi" w:hAnsiTheme="majorHAnsi" w:cstheme="majorHAnsi"/>
-          <w:b/>
-          <w:bCs/>
-          <w:sz w:val="40"/>
-          <w:szCs w:val="40"/>
-        </w:rPr>
-      </w:pPr>
-      <w:r>
-        <w:rPr>
-          <w:rFonts w:asciiTheme="majorHAnsi" w:hAnsiTheme="majorHAnsi" w:cstheme="majorHAnsi"/>
-          <w:b/>
-          <w:bCs/>
-          <w:sz w:val="40"/>
-          <w:szCs w:val="40"/>
-        </w:rPr>
-        <w:lastRenderedPageBreak/>
-        <w:t>4</w:t>
-      </w:r>
-      <w:r>
-        <w:rPr>
-          <w:rFonts w:asciiTheme="majorHAnsi" w:hAnsiTheme="majorHAnsi" w:cstheme="majorHAnsi"/>
-          <w:b/>
-          <w:bCs/>
-          <w:sz w:val="40"/>
-          <w:szCs w:val="40"/>
-        </w:rPr>
-        <w:tab/>
-        <w:t>Risultati dei test</w:t>
-      </w:r>
-    </w:p>
-    <w:p>
-      <w:pPr>
-        <w:autoSpaceDE w:val="0"/>
-        <w:autoSpaceDN w:val="0"/>
-        <w:adjustRightInd w:val="0"/>
-        <w:spacing w:after="0" w:line="240" w:lineRule="auto"/>
-        <w:rPr>
-          <w:rFonts w:cstheme="minorHAnsi"/>
-          <w:sz w:val="24"/>
-          <w:szCs w:val="24"/>
-        </w:rPr>
-      </w:pPr>
-    </w:p>
-    <w:p>
-      <w:pPr>
-        <w:autoSpaceDE w:val="0"/>
-        <w:autoSpaceDN w:val="0"/>
-        <w:adjustRightInd w:val="0"/>
-        <w:spacing w:after="0" w:line="240" w:lineRule="auto"/>
-        <w:rPr>
-          <w:rFonts w:cstheme="minorHAnsi"/>
-          <w:sz w:val="24"/>
-          <w:szCs w:val="24"/>
-        </w:rPr>
-      </w:pPr>
-      <w:r>
-        <w:rPr>
-          <w:rFonts w:cstheme="minorHAnsi"/>
-          <w:sz w:val="24"/>
-          <w:szCs w:val="24"/>
-        </w:rPr>
-        <w:t xml:space="preserve">Per verificare il corretto funzionamento del componente sintetizzato, dopo averlo testato con i due test </w:t>
-      </w:r>
-      <w:proofErr w:type="spellStart"/>
-      <w:r>
-        <w:rPr>
-          <w:rFonts w:cstheme="minorHAnsi"/>
-          <w:sz w:val="24"/>
-          <w:szCs w:val="24"/>
-        </w:rPr>
-        <w:t>bench</w:t>
-      </w:r>
-      <w:proofErr w:type="spellEnd"/>
-      <w:r>
-        <w:rPr>
-          <w:rFonts w:cstheme="minorHAnsi"/>
-          <w:sz w:val="24"/>
-          <w:szCs w:val="24"/>
-        </w:rPr>
-        <w:t xml:space="preserve"> forniti, sono stati definiti ulteriori test allo scopo mi massimizzare la copertura di tutti i possibili cammini che la macchina può effettuare durante la computazione.</w:t>
-      </w:r>
-    </w:p>
-    <w:p>
-      <w:pPr>
-        <w:autoSpaceDE w:val="0"/>
-        <w:autoSpaceDN w:val="0"/>
-        <w:adjustRightInd w:val="0"/>
-        <w:spacing w:after="0" w:line="240" w:lineRule="auto"/>
-        <w:rPr>
-          <w:rFonts w:cstheme="minorHAnsi"/>
-          <w:sz w:val="24"/>
-          <w:szCs w:val="24"/>
-        </w:rPr>
-      </w:pPr>
-      <w:r>
-        <w:rPr>
-          <w:rFonts w:cstheme="minorHAnsi"/>
-          <w:sz w:val="24"/>
-          <w:szCs w:val="24"/>
-        </w:rPr>
-        <w:t>Di seguito è fornita una breve descrizione dei test utilizzati e</w:t>
-      </w:r>
-      <w:r>
-        <w:rPr>
-          <w:rFonts w:cstheme="minorHAnsi"/>
-          <w:sz w:val="24"/>
-          <w:szCs w:val="24"/>
-        </w:rPr>
-        <w:t xml:space="preserve"> di alcuni</w:t>
-      </w:r>
-      <w:r>
-        <w:rPr>
-          <w:rFonts w:cstheme="minorHAnsi"/>
-          <w:sz w:val="24"/>
-          <w:szCs w:val="24"/>
-        </w:rPr>
-        <w:t xml:space="preserve"> viene anche mostrato l’effettivo funzionamento grazie allo </w:t>
-      </w:r>
-      <w:proofErr w:type="spellStart"/>
-      <w:r>
-        <w:rPr>
-          <w:rFonts w:cstheme="minorHAnsi"/>
-          <w:i/>
-          <w:iCs/>
-          <w:sz w:val="24"/>
-          <w:szCs w:val="24"/>
-        </w:rPr>
-        <w:t>screenshot</w:t>
-      </w:r>
-      <w:proofErr w:type="spellEnd"/>
-      <w:r>
-        <w:rPr>
-          <w:rFonts w:cstheme="minorHAnsi"/>
-          <w:i/>
-          <w:iCs/>
-          <w:sz w:val="24"/>
-          <w:szCs w:val="24"/>
-        </w:rPr>
-        <w:t xml:space="preserve"> </w:t>
-      </w:r>
-      <w:r>
-        <w:rPr>
-          <w:rFonts w:cstheme="minorHAnsi"/>
-          <w:sz w:val="24"/>
-          <w:szCs w:val="24"/>
-        </w:rPr>
-        <w:t>della simulazione.</w:t>
       </w:r>
     </w:p>
     <w:p>
@@ -4892,55 +4849,76 @@
           <w:sz w:val="24"/>
           <w:szCs w:val="24"/>
         </w:rPr>
-        <w:t xml:space="preserve">Secondo start: </w:t>
-      </w:r>
-      <w:r>
-        <w:rPr>
-          <w:rFonts w:cstheme="minorHAnsi"/>
-          <w:sz w:val="24"/>
-          <w:szCs w:val="24"/>
-        </w:rPr>
-        <w:t>la macchina dopo aver eseguito già una computazione completa viene nuovamente stimolata senza che sia stato alzato il segnale di RESET.</w:t>
-      </w:r>
-    </w:p>
-    <w:p>
-      <w:pPr>
-        <w:pStyle w:val="Paragrafoelenco"/>
-        <w:autoSpaceDE w:val="0"/>
-        <w:autoSpaceDN w:val="0"/>
-        <w:adjustRightInd w:val="0"/>
-        <w:spacing w:after="0" w:line="240" w:lineRule="auto"/>
-        <w:rPr>
-          <w:rFonts w:cstheme="minorHAnsi"/>
-          <w:b/>
-          <w:bCs/>
-          <w:sz w:val="24"/>
-          <w:szCs w:val="24"/>
-        </w:rPr>
-      </w:pPr>
-    </w:p>
-    <w:p>
-      <w:pPr>
-        <w:autoSpaceDE w:val="0"/>
-        <w:autoSpaceDN w:val="0"/>
-        <w:adjustRightInd w:val="0"/>
-        <w:spacing w:after="0" w:line="240" w:lineRule="auto"/>
-        <w:jc w:val="center"/>
-        <w:rPr>
-          <w:rFonts w:cstheme="minorHAnsi"/>
-          <w:sz w:val="24"/>
-          <w:szCs w:val="24"/>
-        </w:rPr>
-      </w:pPr>
-      <w:r>
-        <w:rPr>
+        <w:t xml:space="preserve">Reset asincrono: </w:t>
+      </w:r>
+      <w:r>
+        <w:rPr>
+          <w:rFonts w:cstheme="minorHAnsi"/>
+          <w:sz w:val="24"/>
+          <w:szCs w:val="24"/>
+        </w:rPr>
+        <w:t>Durante una computazione viene alzato il segnale di RESET in maniera asincrona e inseguito viene testato il funzionamento in una nuova</w:t>
+      </w:r>
+      <w:r>
+        <w:rPr>
+          <w:rFonts w:cstheme="minorHAnsi"/>
+          <w:sz w:val="24"/>
+          <w:szCs w:val="24"/>
+        </w:rPr>
+        <w:t xml:space="preserve"> co</w:t>
+      </w:r>
+      <w:r>
+        <w:rPr>
+          <w:rFonts w:cstheme="minorHAnsi"/>
+          <w:sz w:val="24"/>
+          <w:szCs w:val="24"/>
+        </w:rPr>
+        <w:t>mputazione</w:t>
+      </w:r>
+      <w:r>
+        <w:rPr>
+          <w:rFonts w:cstheme="minorHAnsi"/>
+          <w:sz w:val="24"/>
+          <w:szCs w:val="24"/>
+        </w:rPr>
+        <w:t>.</w:t>
+      </w:r>
+    </w:p>
+    <w:p>
+      <w:pPr>
+        <w:autoSpaceDE w:val="0"/>
+        <w:autoSpaceDN w:val="0"/>
+        <w:adjustRightInd w:val="0"/>
+        <w:spacing w:after="0" w:line="240" w:lineRule="auto"/>
+        <w:ind w:left="360"/>
+        <w:rPr>
+          <w:rFonts w:cstheme="minorHAnsi"/>
+          <w:sz w:val="24"/>
+          <w:szCs w:val="24"/>
+        </w:rPr>
+      </w:pPr>
+      <w:bookmarkStart w:id="0" w:name="_GoBack"/>
+      <w:bookmarkEnd w:id="0"/>
+      <w:r>
+        <w:rPr>
+          <w:rFonts w:cstheme="minorHAnsi"/>
           <w:noProof/>
+          <w:sz w:val="24"/>
+          <w:szCs w:val="24"/>
         </w:rPr>
         <w:drawing>
-          <wp:inline distT="0" distB="0" distL="0" distR="0" wp14:anchorId="505A0A3A" wp14:editId="50440508">
-            <wp:extent cx="5731510" cy="2697480"/>
-            <wp:effectExtent l="0" t="0" r="2540" b="7620"/>
-            <wp:docPr id="1" name="Immagine 1" descr="Immagine che contiene monitor, schermo, nero, televisione&#10;&#10;Descrizione generata automaticamente"/>
+          <wp:anchor distT="0" distB="0" distL="114300" distR="114300" simplePos="0" relativeHeight="251658240" behindDoc="0" locked="0" layoutInCell="1" allowOverlap="1" wp14:anchorId="73A9D1FF" wp14:editId="5FF7063B">
+            <wp:simplePos x="0" y="0"/>
+            <wp:positionH relativeFrom="margin">
+              <wp:align>center</wp:align>
+            </wp:positionH>
+            <wp:positionV relativeFrom="margin">
+              <wp:posOffset>5927090</wp:posOffset>
+            </wp:positionV>
+            <wp:extent cx="6361200" cy="1389600"/>
+            <wp:effectExtent l="0" t="0" r="1905" b="1270"/>
+            <wp:wrapTopAndBottom/>
+            <wp:docPr id="2" name="Immagine 2" descr="Immagine che contiene monitor, figlio, sedendo, schermo&#10;&#10;Descrizione generata automaticamente"/>
             <wp:cNvGraphicFramePr>
               <a:graphicFrameLocks xmlns:a="http://schemas.openxmlformats.org/drawingml/2006/main" noChangeAspect="1"/>
             </wp:cNvGraphicFramePr>
@@ -4948,7 +4926,7 @@
               <a:graphicData uri="http://schemas.openxmlformats.org/drawingml/2006/picture">
                 <pic:pic xmlns:pic="http://schemas.openxmlformats.org/drawingml/2006/picture">
                   <pic:nvPicPr>
-                    <pic:cNvPr id="1" name="2020-03-27 (2).png"/>
+                    <pic:cNvPr id="2" name="2020-03-29 (2).png"/>
                     <pic:cNvPicPr/>
                   </pic:nvPicPr>
                   <pic:blipFill>
@@ -4966,7 +4944,7 @@
                   <pic:spPr>
                     <a:xfrm>
                       <a:off x="0" y="0"/>
-                      <a:ext cx="5731510" cy="2697480"/>
+                      <a:ext cx="6361200" cy="1389600"/>
                     </a:xfrm>
                     <a:prstGeom prst="rect">
                       <a:avLst/>
@@ -4975,7 +4953,13 @@
                 </pic:pic>
               </a:graphicData>
             </a:graphic>
-          </wp:inline>
+            <wp14:sizeRelH relativeFrom="margin">
+              <wp14:pctWidth>0</wp14:pctWidth>
+            </wp14:sizeRelH>
+            <wp14:sizeRelV relativeFrom="margin">
+              <wp14:pctHeight>0</wp14:pctHeight>
+            </wp14:sizeRelV>
+          </wp:anchor>
         </w:drawing>
       </w:r>
     </w:p>
@@ -4985,20 +4969,6 @@
         <w:autoSpaceDN w:val="0"/>
         <w:adjustRightInd w:val="0"/>
         <w:spacing w:after="0" w:line="240" w:lineRule="auto"/>
-        <w:rPr>
-          <w:rFonts w:cstheme="minorHAnsi"/>
-          <w:sz w:val="24"/>
-          <w:szCs w:val="24"/>
-        </w:rPr>
-      </w:pPr>
-    </w:p>
-    <w:p>
-      <w:pPr>
-        <w:autoSpaceDE w:val="0"/>
-        <w:autoSpaceDN w:val="0"/>
-        <w:adjustRightInd w:val="0"/>
-        <w:spacing w:after="0" w:line="240" w:lineRule="auto"/>
-        <w:ind w:left="360"/>
         <w:rPr>
           <w:rFonts w:cstheme="minorHAnsi"/>
           <w:sz w:val="24"/>
@@ -5031,31 +5001,15 @@
           <w:sz w:val="24"/>
           <w:szCs w:val="24"/>
         </w:rPr>
-        <w:t xml:space="preserve">Reset asincrono: </w:t>
-      </w:r>
-      <w:r>
-        <w:rPr>
-          <w:rFonts w:cstheme="minorHAnsi"/>
-          <w:sz w:val="24"/>
-          <w:szCs w:val="24"/>
-        </w:rPr>
-        <w:t>Durante una computazione viene alzato il segnale di RESET in maniera asincrona e inseguito viene testato il funzionamento in una nuova</w:t>
-      </w:r>
-      <w:r>
-        <w:rPr>
-          <w:rFonts w:cstheme="minorHAnsi"/>
-          <w:sz w:val="24"/>
-          <w:szCs w:val="24"/>
-        </w:rPr>
-        <w:t xml:space="preserve"> co</w:t>
-      </w:r>
-      <w:r>
-        <w:rPr>
-          <w:rFonts w:cstheme="minorHAnsi"/>
-          <w:sz w:val="24"/>
-          <w:szCs w:val="24"/>
-        </w:rPr>
-        <w:t>mputazione</w:t>
+        <w:t xml:space="preserve">Caso limite: </w:t>
+      </w:r>
+      <w:r>
+        <w:rPr>
+          <w:rFonts w:cstheme="minorHAnsi"/>
+          <w:sz w:val="24"/>
+          <w:szCs w:val="24"/>
+        </w:rPr>
+        <w:t>Il dato da convertire appartiene all’ultima WZ possibile: ADDR=127, WZ=124</w:t>
       </w:r>
       <w:r>
         <w:rPr>
@@ -5065,98 +5019,6 @@
         </w:rPr>
         <w:t>.</w:t>
       </w:r>
-    </w:p>
-    <w:p>
-      <w:pPr>
-        <w:autoSpaceDE w:val="0"/>
-        <w:autoSpaceDN w:val="0"/>
-        <w:adjustRightInd w:val="0"/>
-        <w:spacing w:after="0" w:line="240" w:lineRule="auto"/>
-        <w:ind w:left="360"/>
-        <w:rPr>
-          <w:rFonts w:cstheme="minorHAnsi"/>
-          <w:sz w:val="24"/>
-          <w:szCs w:val="24"/>
-        </w:rPr>
-      </w:pPr>
-      <w:bookmarkStart w:id="0" w:name="_GoBack"/>
-      <w:bookmarkEnd w:id="0"/>
-    </w:p>
-    <w:p>
-      <w:pPr>
-        <w:autoSpaceDE w:val="0"/>
-        <w:autoSpaceDN w:val="0"/>
-        <w:adjustRightInd w:val="0"/>
-        <w:spacing w:after="0" w:line="240" w:lineRule="auto"/>
-        <w:jc w:val="center"/>
-        <w:rPr>
-          <w:rFonts w:cstheme="minorHAnsi"/>
-          <w:sz w:val="24"/>
-          <w:szCs w:val="24"/>
-        </w:rPr>
-      </w:pPr>
-      <w:r>
-        <w:rPr>
-          <w:rFonts w:cstheme="minorHAnsi"/>
-          <w:noProof/>
-          <w:sz w:val="24"/>
-          <w:szCs w:val="24"/>
-        </w:rPr>
-        <w:drawing>
-          <wp:inline distT="0" distB="0" distL="0" distR="0" wp14:anchorId="7A223F89" wp14:editId="69DD626B">
-            <wp:extent cx="5731510" cy="2542540"/>
-            <wp:effectExtent l="0" t="0" r="2540" b="0"/>
-            <wp:docPr id="4" name="Immagine 4" descr="Immagine che contiene monitor, schermo, orologio, nero&#10;&#10;Descrizione generata automaticamente"/>
-            <wp:cNvGraphicFramePr>
-              <a:graphicFrameLocks xmlns:a="http://schemas.openxmlformats.org/drawingml/2006/main" noChangeAspect="1"/>
-            </wp:cNvGraphicFramePr>
-            <a:graphic xmlns:a="http://schemas.openxmlformats.org/drawingml/2006/main">
-              <a:graphicData uri="http://schemas.openxmlformats.org/drawingml/2006/picture">
-                <pic:pic xmlns:pic="http://schemas.openxmlformats.org/drawingml/2006/picture">
-                  <pic:nvPicPr>
-                    <pic:cNvPr id="4" name="2020-03-27 (4).png"/>
-                    <pic:cNvPicPr/>
-                  </pic:nvPicPr>
-                  <pic:blipFill>
-                    <a:blip r:embed="rId10" cstate="print">
-                      <a:extLst>
-                        <a:ext uri="{28A0092B-C50C-407E-A947-70E740481C1C}">
-                          <a14:useLocalDpi xmlns:a14="http://schemas.microsoft.com/office/drawing/2010/main" val="0"/>
-                        </a:ext>
-                      </a:extLst>
-                    </a:blip>
-                    <a:stretch>
-                      <a:fillRect/>
-                    </a:stretch>
-                  </pic:blipFill>
-                  <pic:spPr>
-                    <a:xfrm>
-                      <a:off x="0" y="0"/>
-                      <a:ext cx="5731510" cy="2542540"/>
-                    </a:xfrm>
-                    <a:prstGeom prst="rect">
-                      <a:avLst/>
-                    </a:prstGeom>
-                  </pic:spPr>
-                </pic:pic>
-              </a:graphicData>
-            </a:graphic>
-          </wp:inline>
-        </w:drawing>
-      </w:r>
-    </w:p>
-    <w:p>
-      <w:pPr>
-        <w:autoSpaceDE w:val="0"/>
-        <w:autoSpaceDN w:val="0"/>
-        <w:adjustRightInd w:val="0"/>
-        <w:spacing w:after="0" w:line="240" w:lineRule="auto"/>
-        <w:rPr>
-          <w:rFonts w:cstheme="minorHAnsi"/>
-          <w:sz w:val="24"/>
-          <w:szCs w:val="24"/>
-        </w:rPr>
-      </w:pPr>
     </w:p>
     <w:p>
       <w:pPr>
@@ -5204,63 +5066,6 @@
           <w:sz w:val="24"/>
           <w:szCs w:val="24"/>
         </w:rPr>
-        <w:t>Il dato da convertire appartiene all’ultima WZ possibile: ADDR=127, WZ=124</w:t>
-      </w:r>
-      <w:r>
-        <w:rPr>
-          <w:rFonts w:cstheme="minorHAnsi"/>
-          <w:sz w:val="24"/>
-          <w:szCs w:val="24"/>
-        </w:rPr>
-        <w:t>.</w:t>
-      </w:r>
-    </w:p>
-    <w:p>
-      <w:pPr>
-        <w:autoSpaceDE w:val="0"/>
-        <w:autoSpaceDN w:val="0"/>
-        <w:adjustRightInd w:val="0"/>
-        <w:spacing w:after="0" w:line="240" w:lineRule="auto"/>
-        <w:rPr>
-          <w:rFonts w:cstheme="minorHAnsi"/>
-          <w:sz w:val="24"/>
-          <w:szCs w:val="24"/>
-        </w:rPr>
-      </w:pPr>
-    </w:p>
-    <w:p>
-      <w:pPr>
-        <w:pStyle w:val="Paragrafoelenco"/>
-        <w:numPr>
-          <w:ilvl w:val="0"/>
-          <w:numId w:val="9"/>
-        </w:numPr>
-        <w:autoSpaceDE w:val="0"/>
-        <w:autoSpaceDN w:val="0"/>
-        <w:adjustRightInd w:val="0"/>
-        <w:spacing w:after="0" w:line="240" w:lineRule="auto"/>
-        <w:rPr>
-          <w:rFonts w:cstheme="minorHAnsi"/>
-          <w:sz w:val="24"/>
-          <w:szCs w:val="24"/>
-        </w:rPr>
-      </w:pPr>
-      <w:r>
-        <w:rPr>
-          <w:rFonts w:cstheme="minorHAnsi"/>
-          <w:b/>
-          <w:bCs/>
-          <w:sz w:val="24"/>
-          <w:szCs w:val="24"/>
-        </w:rPr>
-        <w:t xml:space="preserve">Caso limite: </w:t>
-      </w:r>
-      <w:r>
-        <w:rPr>
-          <w:rFonts w:cstheme="minorHAnsi"/>
-          <w:sz w:val="24"/>
-          <w:szCs w:val="24"/>
-        </w:rPr>
         <w:t>Il dato da convertire appartiene alla prima WZ: ADDR = 0, WZ = 0</w:t>
       </w:r>
       <w:r>
@@ -5306,6 +5111,7 @@
           <w:sz w:val="40"/>
           <w:szCs w:val="40"/>
         </w:rPr>
+        <w:lastRenderedPageBreak/>
         <w:t>5</w:t>
       </w:r>
       <w:r>
@@ -5401,7 +5207,23 @@
           <w:sz w:val="24"/>
           <w:szCs w:val="24"/>
         </w:rPr>
-        <w:t xml:space="preserve"> di stati. In prima battuta si era progettata una macchina che una volta analizzato il dato passasse in uno stato IN_WZ O NOT_IN_WZ per effettuare la corretta codifica e uno stato WRITE_</w:t>
+        <w:t xml:space="preserve"> di stati. In prima battuta si era progettata una macchina che una volta </w:t>
+      </w:r>
+      <w:r>
+        <w:rPr>
+          <w:rFonts w:ascii="CMR12" w:hAnsi="CMR12" w:cs="CMR12"/>
+          <w:sz w:val="24"/>
+          <w:szCs w:val="24"/>
+        </w:rPr>
+        <w:t xml:space="preserve">richiesto l’indirizzo della base di una WZ passava in uno stato WAIT_BASE_WZ per poi passare in uno stato successivo all’analisi. Si era anche pensato di dividere gli stati </w:t>
+      </w:r>
+      <w:r>
+        <w:rPr>
+          <w:rFonts w:ascii="CMR12" w:hAnsi="CMR12" w:cs="CMR12"/>
+          <w:sz w:val="24"/>
+          <w:szCs w:val="24"/>
+        </w:rPr>
+        <w:t>IN_WZ O NOT_IN_WZ per effettuare la corretta codifica e uno stato WRITE_</w:t>
       </w:r>
       <w:proofErr w:type="gramStart"/>
       <w:r>
@@ -5474,7 +5296,23 @@
           <w:sz w:val="24"/>
           <w:szCs w:val="24"/>
         </w:rPr>
-        <w:t>lo schema finale così da rendere il componente più efficiente sia a livello temporale che architetturale.</w:t>
+        <w:t>lo schema finale così da rendere il componente più efficiente sia a livello temporale che architetturale</w:t>
+      </w:r>
+      <w:r>
+        <w:rPr>
+          <w:rFonts w:ascii="CMR12" w:hAnsi="CMR12" w:cs="CMR12"/>
+          <w:sz w:val="24"/>
+          <w:szCs w:val="24"/>
+        </w:rPr>
+        <w:t xml:space="preserve"> il componente</w:t>
+      </w:r>
+      <w:r>
+        <w:rPr>
+          <w:rFonts w:ascii="CMR12" w:hAnsi="CMR12" w:cs="CMR12"/>
+          <w:sz w:val="24"/>
+          <w:szCs w:val="24"/>
+        </w:rPr>
+        <w:t>.</w:t>
       </w:r>
     </w:p>
     <w:p>
@@ -5487,7 +5325,7 @@
       </w:pPr>
     </w:p>
     <w:sectPr>
-      <w:footerReference w:type="default" r:id="rId11"/>
+      <w:footerReference w:type="default" r:id="rId10"/>
       <w:pgSz w:w="11906" w:h="16838"/>
       <w:pgMar w:top="1440" w:right="1440" w:bottom="1440" w:left="1440" w:header="708" w:footer="708" w:gutter="0"/>
       <w:cols w:space="708"/>
@@ -7664,7 +7502,7 @@
 </file>
 
 <file path=customXml/itemProps1.xml><?xml version="1.0" encoding="utf-8"?>
-<ds:datastoreItem xmlns:ds="http://schemas.openxmlformats.org/officeDocument/2006/customXml" ds:itemID="{72C20315-E761-4996-A711-E342C78D7209}">
+<ds:datastoreItem xmlns:ds="http://schemas.openxmlformats.org/officeDocument/2006/customXml" ds:itemID="{C7D7A896-9193-4C28-8853-A6402A92A010}">
   <ds:schemaRefs>
     <ds:schemaRef ds:uri="http://schemas.openxmlformats.org/officeDocument/2006/bibliography"/>
   </ds:schemaRefs>

</xml_diff>